<commit_message>
Listado de use case - revision 1
</commit_message>
<xml_diff>
--- a/Documentacion/Modelo De Negocio/Modelo de Negocio.docx
+++ b/Documentacion/Modelo De Negocio/Modelo de Negocio.docx
@@ -1,6 +1,6 @@
 
 <file path=word/document.xml><?xml version="1.0" encoding="utf-8"?>
-<w:document xmlns:wpc="http://schemas.microsoft.com/office/word/2010/wordprocessingCanvas" xmlns:mc="http://schemas.openxmlformats.org/markup-compatibility/2006" xmlns:o="urn:schemas-microsoft-com:office:office" xmlns:r="http://schemas.openxmlformats.org/officeDocument/2006/relationships" xmlns:m="http://schemas.openxmlformats.org/officeDocument/2006/math" xmlns:v="urn:schemas-microsoft-com:vml" xmlns:wp14="http://schemas.microsoft.com/office/word/2010/wordprocessingDrawing" xmlns:wp="http://schemas.openxmlformats.org/drawingml/2006/wordprocessingDrawing" xmlns:w10="urn:schemas-microsoft-com:office:word" xmlns:w="http://schemas.openxmlformats.org/wordprocessingml/2006/main" xmlns:w14="http://schemas.microsoft.com/office/word/2010/wordml" xmlns:wpg="http://schemas.microsoft.com/office/word/2010/wordprocessingGroup" xmlns:wpi="http://schemas.microsoft.com/office/word/2010/wordprocessingInk" xmlns:wne="http://schemas.microsoft.com/office/word/2006/wordml" xmlns:wps="http://schemas.microsoft.com/office/word/2010/wordprocessingShape" mc:Ignorable="w14 wp14">
+<w:document xmlns:ve="http://schemas.openxmlformats.org/markup-compatibility/2006" xmlns:o="urn:schemas-microsoft-com:office:office" xmlns:r="http://schemas.openxmlformats.org/officeDocument/2006/relationships" xmlns:m="http://schemas.openxmlformats.org/officeDocument/2006/math" xmlns:v="urn:schemas-microsoft-com:vml" xmlns:wp="http://schemas.openxmlformats.org/drawingml/2006/wordprocessingDrawing" xmlns:w10="urn:schemas-microsoft-com:office:word" xmlns:w="http://schemas.openxmlformats.org/wordprocessingml/2006/main" xmlns:wne="http://schemas.microsoft.com/office/word/2006/wordml">
   <w:body>
     <w:p>
       <w:pPr>
@@ -80,7 +80,7 @@
         <w:rPr>
           <w:rFonts w:ascii="Arial" w:hAnsi="Arial" w:cs="Arial"/>
           <w:noProof/>
-          <w:lang w:val="en-US"/>
+          <w:lang w:eastAsia="es-AR"/>
         </w:rPr>
         <w:drawing>
           <wp:inline distT="0" distB="0" distL="0" distR="0">
@@ -100,11 +100,11 @@
                     </pic:cNvPicPr>
                   </pic:nvPicPr>
                   <pic:blipFill>
-                    <a:blip r:embed="rId9" cstate="print">
+                    <a:blip r:embed="rId8" cstate="print">
                       <a:grayscl/>
                       <a:extLst>
                         <a:ext uri="{28A0092B-C50C-407E-A947-70E740481C1C}">
-                          <a14:useLocalDpi xmlns:a14="http://schemas.microsoft.com/office/drawing/2010/main" val="0"/>
+                          <a14:useLocalDpi xmlns:a14="http://schemas.microsoft.com/office/drawing/2010/main" xmlns:wps="http://schemas.microsoft.com/office/word/2010/wordprocessingShape" xmlns:wpi="http://schemas.microsoft.com/office/word/2010/wordprocessingInk" xmlns:wpg="http://schemas.microsoft.com/office/word/2010/wordprocessingGroup" xmlns:w14="http://schemas.microsoft.com/office/word/2010/wordml" xmlns:w="http://schemas.openxmlformats.org/wordprocessingml/2006/main" xmlns:w10="urn:schemas-microsoft-com:office:word" xmlns:wp14="http://schemas.microsoft.com/office/word/2010/wordprocessingDrawing" xmlns:v="urn:schemas-microsoft-com:vml" xmlns:o="urn:schemas-microsoft-com:office:office" xmlns:mc="http://schemas.openxmlformats.org/markup-compatibility/2006" xmlns:wpc="http://schemas.microsoft.com/office/word/2010/wordprocessingCanvas" xmlns="" val="0"/>
                         </a:ext>
                       </a:extLst>
                     </a:blip>
@@ -304,7 +304,7 @@
     </w:p>
     <w:p>
       <w:pPr>
-        <w:pStyle w:val="ListParagraph"/>
+        <w:pStyle w:val="Prrafodelista"/>
         <w:numPr>
           <w:ilvl w:val="0"/>
           <w:numId w:val="26"/>
@@ -342,7 +342,7 @@
     </w:p>
     <w:p>
       <w:pPr>
-        <w:pStyle w:val="ListParagraph"/>
+        <w:pStyle w:val="Prrafodelista"/>
         <w:numPr>
           <w:ilvl w:val="0"/>
           <w:numId w:val="26"/>
@@ -364,7 +364,7 @@
     </w:p>
     <w:p>
       <w:pPr>
-        <w:pStyle w:val="ListParagraph"/>
+        <w:pStyle w:val="Prrafodelista"/>
         <w:numPr>
           <w:ilvl w:val="0"/>
           <w:numId w:val="26"/>
@@ -411,7 +411,7 @@
     </w:p>
     <w:p>
       <w:pPr>
-        <w:pStyle w:val="ListParagraph"/>
+        <w:pStyle w:val="Prrafodelista"/>
         <w:numPr>
           <w:ilvl w:val="0"/>
           <w:numId w:val="27"/>
@@ -463,7 +463,7 @@
     </w:p>
     <w:p>
       <w:pPr>
-        <w:pStyle w:val="ListParagraph"/>
+        <w:pStyle w:val="Prrafodelista"/>
         <w:numPr>
           <w:ilvl w:val="0"/>
           <w:numId w:val="27"/>
@@ -499,7 +499,7 @@
     </w:p>
     <w:p>
       <w:pPr>
-        <w:pStyle w:val="ListParagraph"/>
+        <w:pStyle w:val="Prrafodelista"/>
         <w:numPr>
           <w:ilvl w:val="0"/>
           <w:numId w:val="27"/>
@@ -560,7 +560,7 @@
     </w:p>
     <w:p>
       <w:pPr>
-        <w:pStyle w:val="ListParagraph"/>
+        <w:pStyle w:val="Prrafodelista"/>
         <w:numPr>
           <w:ilvl w:val="0"/>
           <w:numId w:val="27"/>
@@ -606,7 +606,7 @@
     </w:p>
     <w:p>
       <w:pPr>
-        <w:pStyle w:val="ListParagraph"/>
+        <w:pStyle w:val="Prrafodelista"/>
         <w:numPr>
           <w:ilvl w:val="0"/>
           <w:numId w:val="27"/>
@@ -674,7 +674,7 @@
     </w:p>
     <w:p>
       <w:pPr>
-        <w:pStyle w:val="TOCHeading"/>
+        <w:pStyle w:val="TtulodeTDC"/>
         <w:spacing w:before="0" w:line="360" w:lineRule="auto"/>
         <w:ind w:left="57" w:firstLine="720"/>
         <w:mirrorIndents/>
@@ -717,7 +717,7 @@
           <w:insideV w:val="single" w:sz="6" w:space="0" w:color="auto"/>
         </w:tblBorders>
         <w:tblLayout w:type="fixed"/>
-        <w:tblLook w:val="04A0" w:firstRow="1" w:lastRow="0" w:firstColumn="1" w:lastColumn="0" w:noHBand="0" w:noVBand="1"/>
+        <w:tblLook w:val="04A0"/>
       </w:tblPr>
       <w:tblGrid>
         <w:gridCol w:w="1421"/>
@@ -1361,7 +1361,7 @@
       <w:sdtContent>
         <w:p>
           <w:pPr>
-            <w:pStyle w:val="TOCHeading"/>
+            <w:pStyle w:val="TtulodeTDC"/>
             <w:spacing w:before="0" w:line="360" w:lineRule="auto"/>
             <w:ind w:left="57" w:firstLine="720"/>
             <w:mirrorIndents/>
@@ -1396,7 +1396,7 @@
         </w:p>
         <w:p>
           <w:pPr>
-            <w:pStyle w:val="TOCHeading"/>
+            <w:pStyle w:val="TtulodeTDC"/>
             <w:spacing w:before="0" w:line="360" w:lineRule="auto"/>
             <w:ind w:left="57" w:firstLine="720"/>
             <w:mirrorIndents/>
@@ -1417,7 +1417,7 @@
         </w:p>
         <w:p>
           <w:pPr>
-            <w:pStyle w:val="TOC1"/>
+            <w:pStyle w:val="TDC1"/>
             <w:tabs>
               <w:tab w:val="left" w:pos="440"/>
               <w:tab w:val="right" w:leader="dot" w:pos="9017"/>
@@ -1452,7 +1452,7 @@
           <w:hyperlink w:anchor="_Toc323225313" w:history="1">
             <w:r>
               <w:rPr>
-                <w:rStyle w:val="Hyperlink"/>
+                <w:rStyle w:val="Hipervnculo"/>
                 <w:noProof/>
               </w:rPr>
               <w:t>1.</w:t>
@@ -1467,7 +1467,7 @@
             </w:r>
             <w:r>
               <w:rPr>
-                <w:rStyle w:val="Hyperlink"/>
+                <w:rStyle w:val="Hipervnculo"/>
                 <w:noProof/>
               </w:rPr>
               <w:t>Introducción</w:t>
@@ -1524,7 +1524,7 @@
         </w:p>
         <w:p>
           <w:pPr>
-            <w:pStyle w:val="TOC1"/>
+            <w:pStyle w:val="TDC1"/>
             <w:tabs>
               <w:tab w:val="left" w:pos="440"/>
               <w:tab w:val="right" w:leader="dot" w:pos="9017"/>
@@ -1538,7 +1538,7 @@
           <w:hyperlink w:anchor="_Toc323225314" w:history="1">
             <w:r>
               <w:rPr>
-                <w:rStyle w:val="Hyperlink"/>
+                <w:rStyle w:val="Hipervnculo"/>
                 <w:noProof/>
               </w:rPr>
               <w:t>2.</w:t>
@@ -1553,7 +1553,7 @@
             </w:r>
             <w:r>
               <w:rPr>
-                <w:rStyle w:val="Hyperlink"/>
+                <w:rStyle w:val="Hipervnculo"/>
                 <w:noProof/>
               </w:rPr>
               <w:t>Presentación</w:t>
@@ -1610,7 +1610,7 @@
         </w:p>
         <w:p>
           <w:pPr>
-            <w:pStyle w:val="TOC1"/>
+            <w:pStyle w:val="TDC1"/>
             <w:tabs>
               <w:tab w:val="left" w:pos="440"/>
               <w:tab w:val="right" w:leader="dot" w:pos="9017"/>
@@ -1624,7 +1624,7 @@
           <w:hyperlink w:anchor="_Toc323225315" w:history="1">
             <w:r>
               <w:rPr>
-                <w:rStyle w:val="Hyperlink"/>
+                <w:rStyle w:val="Hipervnculo"/>
                 <w:rFonts w:eastAsia="Times New Roman"/>
                 <w:noProof/>
               </w:rPr>
@@ -1640,7 +1640,7 @@
             </w:r>
             <w:r>
               <w:rPr>
-                <w:rStyle w:val="Hyperlink"/>
+                <w:rStyle w:val="Hipervnculo"/>
                 <w:rFonts w:eastAsia="Times New Roman"/>
                 <w:noProof/>
               </w:rPr>
@@ -1698,7 +1698,7 @@
         </w:p>
         <w:p>
           <w:pPr>
-            <w:pStyle w:val="TOC3"/>
+            <w:pStyle w:val="TDC3"/>
             <w:tabs>
               <w:tab w:val="right" w:leader="dot" w:pos="9017"/>
             </w:tabs>
@@ -1711,7 +1711,7 @@
           <w:hyperlink w:anchor="_Toc323225316" w:history="1">
             <w:r>
               <w:rPr>
-                <w:rStyle w:val="Hyperlink"/>
+                <w:rStyle w:val="Hipervnculo"/>
                 <w:rFonts w:eastAsia="Times New Roman"/>
                 <w:noProof/>
               </w:rPr>
@@ -1769,7 +1769,7 @@
         </w:p>
         <w:p>
           <w:pPr>
-            <w:pStyle w:val="TOC3"/>
+            <w:pStyle w:val="TDC3"/>
             <w:tabs>
               <w:tab w:val="right" w:leader="dot" w:pos="9017"/>
             </w:tabs>
@@ -1782,7 +1782,7 @@
           <w:hyperlink w:anchor="_Toc323225317" w:history="1">
             <w:r>
               <w:rPr>
-                <w:rStyle w:val="Hyperlink"/>
+                <w:rStyle w:val="Hipervnculo"/>
                 <w:rFonts w:eastAsia="Times New Roman"/>
                 <w:noProof/>
               </w:rPr>
@@ -1840,7 +1840,7 @@
         </w:p>
         <w:p>
           <w:pPr>
-            <w:pStyle w:val="TOC3"/>
+            <w:pStyle w:val="TDC3"/>
             <w:tabs>
               <w:tab w:val="right" w:leader="dot" w:pos="9017"/>
             </w:tabs>
@@ -1853,7 +1853,7 @@
           <w:hyperlink w:anchor="_Toc323225318" w:history="1">
             <w:r>
               <w:rPr>
-                <w:rStyle w:val="Hyperlink"/>
+                <w:rStyle w:val="Hipervnculo"/>
                 <w:rFonts w:eastAsia="Times New Roman"/>
                 <w:noProof/>
               </w:rPr>
@@ -1911,7 +1911,7 @@
         </w:p>
         <w:p>
           <w:pPr>
-            <w:pStyle w:val="TOC3"/>
+            <w:pStyle w:val="TDC3"/>
             <w:tabs>
               <w:tab w:val="right" w:leader="dot" w:pos="9017"/>
             </w:tabs>
@@ -1924,7 +1924,7 @@
           <w:hyperlink w:anchor="_Toc323225319" w:history="1">
             <w:r>
               <w:rPr>
-                <w:rStyle w:val="Hyperlink"/>
+                <w:rStyle w:val="Hipervnculo"/>
                 <w:rFonts w:eastAsia="Times New Roman"/>
                 <w:noProof/>
               </w:rPr>
@@ -1982,7 +1982,7 @@
         </w:p>
         <w:p>
           <w:pPr>
-            <w:pStyle w:val="TOC3"/>
+            <w:pStyle w:val="TDC3"/>
             <w:tabs>
               <w:tab w:val="right" w:leader="dot" w:pos="9017"/>
             </w:tabs>
@@ -1995,7 +1995,7 @@
           <w:hyperlink w:anchor="_Toc323225320" w:history="1">
             <w:r>
               <w:rPr>
-                <w:rStyle w:val="Hyperlink"/>
+                <w:rStyle w:val="Hipervnculo"/>
                 <w:rFonts w:eastAsia="Times New Roman"/>
                 <w:noProof/>
               </w:rPr>
@@ -2053,7 +2053,7 @@
         </w:p>
         <w:p>
           <w:pPr>
-            <w:pStyle w:val="TOC3"/>
+            <w:pStyle w:val="TDC3"/>
             <w:tabs>
               <w:tab w:val="right" w:leader="dot" w:pos="9017"/>
             </w:tabs>
@@ -2066,7 +2066,7 @@
           <w:hyperlink w:anchor="_Toc323225321" w:history="1">
             <w:r>
               <w:rPr>
-                <w:rStyle w:val="Hyperlink"/>
+                <w:rStyle w:val="Hipervnculo"/>
                 <w:rFonts w:eastAsia="Times New Roman"/>
                 <w:noProof/>
               </w:rPr>
@@ -2124,7 +2124,7 @@
         </w:p>
         <w:p>
           <w:pPr>
-            <w:pStyle w:val="TOC1"/>
+            <w:pStyle w:val="TDC1"/>
             <w:tabs>
               <w:tab w:val="left" w:pos="440"/>
               <w:tab w:val="right" w:leader="dot" w:pos="9017"/>
@@ -2138,7 +2138,7 @@
           <w:hyperlink w:anchor="_Toc323225322" w:history="1">
             <w:r>
               <w:rPr>
-                <w:rStyle w:val="Hyperlink"/>
+                <w:rStyle w:val="Hipervnculo"/>
                 <w:rFonts w:eastAsia="Times New Roman"/>
                 <w:noProof/>
               </w:rPr>
@@ -2154,7 +2154,7 @@
             </w:r>
             <w:r>
               <w:rPr>
-                <w:rStyle w:val="Hyperlink"/>
+                <w:rStyle w:val="Hipervnculo"/>
                 <w:rFonts w:eastAsia="Times New Roman"/>
                 <w:noProof/>
               </w:rPr>
@@ -2212,7 +2212,7 @@
         </w:p>
         <w:p>
           <w:pPr>
-            <w:pStyle w:val="TOC1"/>
+            <w:pStyle w:val="TDC1"/>
             <w:tabs>
               <w:tab w:val="right" w:leader="dot" w:pos="9017"/>
             </w:tabs>
@@ -2225,7 +2225,7 @@
           <w:hyperlink w:anchor="_Toc323225323" w:history="1">
             <w:r>
               <w:rPr>
-                <w:rStyle w:val="Hyperlink"/>
+                <w:rStyle w:val="Hipervnculo"/>
                 <w:rFonts w:eastAsia="Times New Roman"/>
                 <w:iCs/>
                 <w:noProof/>
@@ -2284,7 +2284,7 @@
         </w:p>
         <w:p>
           <w:pPr>
-            <w:pStyle w:val="TOC1"/>
+            <w:pStyle w:val="TDC1"/>
             <w:tabs>
               <w:tab w:val="right" w:leader="dot" w:pos="9017"/>
             </w:tabs>
@@ -2297,7 +2297,7 @@
           <w:hyperlink w:anchor="_Toc323225324" w:history="1">
             <w:r>
               <w:rPr>
-                <w:rStyle w:val="Hyperlink"/>
+                <w:rStyle w:val="Hipervnculo"/>
                 <w:rFonts w:eastAsia="Times New Roman"/>
                 <w:iCs/>
                 <w:noProof/>
@@ -2356,7 +2356,7 @@
         </w:p>
         <w:p>
           <w:pPr>
-            <w:pStyle w:val="TOC1"/>
+            <w:pStyle w:val="TDC1"/>
             <w:tabs>
               <w:tab w:val="left" w:pos="440"/>
               <w:tab w:val="right" w:leader="dot" w:pos="9017"/>
@@ -2370,7 +2370,7 @@
           <w:hyperlink w:anchor="_Toc323225325" w:history="1">
             <w:r>
               <w:rPr>
-                <w:rStyle w:val="Hyperlink"/>
+                <w:rStyle w:val="Hipervnculo"/>
                 <w:rFonts w:eastAsia="Times New Roman"/>
                 <w:noProof/>
               </w:rPr>
@@ -2386,7 +2386,7 @@
             </w:r>
             <w:r>
               <w:rPr>
-                <w:rStyle w:val="Hyperlink"/>
+                <w:rStyle w:val="Hipervnculo"/>
                 <w:rFonts w:eastAsia="Times New Roman"/>
                 <w:noProof/>
               </w:rPr>
@@ -2444,18 +2444,18 @@
         </w:p>
         <w:p>
           <w:pPr>
-            <w:pStyle w:val="TOC1"/>
+            <w:pStyle w:val="TDC1"/>
             <w:tabs>
               <w:tab w:val="right" w:leader="dot" w:pos="9017"/>
             </w:tabs>
             <w:rPr>
-              <w:rStyle w:val="Hyperlink"/>
+              <w:rStyle w:val="Hipervnculo"/>
               <w:rFonts w:eastAsia="Times New Roman"/>
             </w:rPr>
           </w:pPr>
           <w:r>
             <w:rPr>
-              <w:rStyle w:val="Hyperlink"/>
+              <w:rStyle w:val="Hipervnculo"/>
               <w:rFonts w:eastAsia="Times New Roman"/>
               <w:noProof/>
             </w:rPr>
@@ -2464,7 +2464,7 @@
           <w:hyperlink w:anchor="_Toc323225326" w:history="1">
             <w:r>
               <w:rPr>
-                <w:rStyle w:val="Hyperlink"/>
+                <w:rStyle w:val="Hipervnculo"/>
                 <w:rFonts w:eastAsia="Times New Roman"/>
                 <w:noProof/>
               </w:rPr>
@@ -2472,7 +2472,7 @@
             </w:r>
             <w:r>
               <w:rPr>
-                <w:rStyle w:val="Hyperlink"/>
+                <w:rStyle w:val="Hipervnculo"/>
                 <w:rFonts w:eastAsia="Times New Roman"/>
                 <w:webHidden/>
               </w:rPr>
@@ -2480,7 +2480,7 @@
             </w:r>
             <w:r>
               <w:rPr>
-                <w:rStyle w:val="Hyperlink"/>
+                <w:rStyle w:val="Hipervnculo"/>
                 <w:rFonts w:eastAsia="Times New Roman"/>
                 <w:webHidden/>
               </w:rPr>
@@ -2488,7 +2488,7 @@
             </w:r>
             <w:r>
               <w:rPr>
-                <w:rStyle w:val="Hyperlink"/>
+                <w:rStyle w:val="Hipervnculo"/>
                 <w:rFonts w:eastAsia="Times New Roman"/>
                 <w:webHidden/>
               </w:rPr>
@@ -2496,14 +2496,14 @@
             </w:r>
             <w:r>
               <w:rPr>
-                <w:rStyle w:val="Hyperlink"/>
+                <w:rStyle w:val="Hipervnculo"/>
                 <w:rFonts w:eastAsia="Times New Roman"/>
                 <w:webHidden/>
               </w:rPr>
             </w:r>
             <w:r>
               <w:rPr>
-                <w:rStyle w:val="Hyperlink"/>
+                <w:rStyle w:val="Hipervnculo"/>
                 <w:rFonts w:eastAsia="Times New Roman"/>
                 <w:webHidden/>
               </w:rPr>
@@ -2511,7 +2511,7 @@
             </w:r>
             <w:r>
               <w:rPr>
-                <w:rStyle w:val="Hyperlink"/>
+                <w:rStyle w:val="Hipervnculo"/>
                 <w:rFonts w:eastAsia="Times New Roman"/>
                 <w:webHidden/>
               </w:rPr>
@@ -2519,7 +2519,7 @@
             </w:r>
             <w:r>
               <w:rPr>
-                <w:rStyle w:val="Hyperlink"/>
+                <w:rStyle w:val="Hipervnculo"/>
                 <w:rFonts w:eastAsia="Times New Roman"/>
                 <w:webHidden/>
               </w:rPr>
@@ -2529,18 +2529,18 @@
         </w:p>
         <w:p>
           <w:pPr>
-            <w:pStyle w:val="TOC1"/>
+            <w:pStyle w:val="TDC1"/>
             <w:tabs>
               <w:tab w:val="right" w:leader="dot" w:pos="9017"/>
             </w:tabs>
             <w:rPr>
-              <w:rStyle w:val="Hyperlink"/>
+              <w:rStyle w:val="Hipervnculo"/>
               <w:rFonts w:eastAsia="Times New Roman"/>
             </w:rPr>
           </w:pPr>
           <w:r>
             <w:rPr>
-              <w:rStyle w:val="Hyperlink"/>
+              <w:rStyle w:val="Hipervnculo"/>
               <w:rFonts w:eastAsia="Times New Roman"/>
               <w:noProof/>
             </w:rPr>
@@ -2549,7 +2549,7 @@
           <w:hyperlink w:anchor="_Toc323225328" w:history="1">
             <w:r>
               <w:rPr>
-                <w:rStyle w:val="Hyperlink"/>
+                <w:rStyle w:val="Hipervnculo"/>
                 <w:rFonts w:eastAsia="Times New Roman"/>
                 <w:noProof/>
               </w:rPr>
@@ -2557,7 +2557,7 @@
             </w:r>
             <w:r>
               <w:rPr>
-                <w:rStyle w:val="Hyperlink"/>
+                <w:rStyle w:val="Hipervnculo"/>
                 <w:rFonts w:eastAsia="Times New Roman"/>
                 <w:webHidden/>
               </w:rPr>
@@ -2565,7 +2565,7 @@
             </w:r>
             <w:r>
               <w:rPr>
-                <w:rStyle w:val="Hyperlink"/>
+                <w:rStyle w:val="Hipervnculo"/>
                 <w:rFonts w:eastAsia="Times New Roman"/>
                 <w:webHidden/>
               </w:rPr>
@@ -2573,7 +2573,7 @@
             </w:r>
             <w:r>
               <w:rPr>
-                <w:rStyle w:val="Hyperlink"/>
+                <w:rStyle w:val="Hipervnculo"/>
                 <w:rFonts w:eastAsia="Times New Roman"/>
                 <w:webHidden/>
               </w:rPr>
@@ -2581,14 +2581,14 @@
             </w:r>
             <w:r>
               <w:rPr>
-                <w:rStyle w:val="Hyperlink"/>
+                <w:rStyle w:val="Hipervnculo"/>
                 <w:rFonts w:eastAsia="Times New Roman"/>
                 <w:webHidden/>
               </w:rPr>
             </w:r>
             <w:r>
               <w:rPr>
-                <w:rStyle w:val="Hyperlink"/>
+                <w:rStyle w:val="Hipervnculo"/>
                 <w:rFonts w:eastAsia="Times New Roman"/>
                 <w:webHidden/>
               </w:rPr>
@@ -2596,7 +2596,7 @@
             </w:r>
             <w:r>
               <w:rPr>
-                <w:rStyle w:val="Hyperlink"/>
+                <w:rStyle w:val="Hipervnculo"/>
                 <w:rFonts w:eastAsia="Times New Roman"/>
                 <w:webHidden/>
               </w:rPr>
@@ -2604,7 +2604,7 @@
             </w:r>
             <w:r>
               <w:rPr>
-                <w:rStyle w:val="Hyperlink"/>
+                <w:rStyle w:val="Hipervnculo"/>
                 <w:rFonts w:eastAsia="Times New Roman"/>
                 <w:webHidden/>
               </w:rPr>
@@ -2614,7 +2614,7 @@
         </w:p>
         <w:p>
           <w:pPr>
-            <w:pStyle w:val="TOC1"/>
+            <w:pStyle w:val="TDC1"/>
             <w:tabs>
               <w:tab w:val="left" w:pos="440"/>
               <w:tab w:val="right" w:leader="dot" w:pos="9017"/>
@@ -2628,7 +2628,7 @@
           <w:hyperlink w:anchor="_Toc323225329" w:history="1">
             <w:r>
               <w:rPr>
-                <w:rStyle w:val="Hyperlink"/>
+                <w:rStyle w:val="Hipervnculo"/>
                 <w:rFonts w:eastAsia="Times New Roman"/>
                 <w:noProof/>
               </w:rPr>
@@ -2644,7 +2644,7 @@
             </w:r>
             <w:r>
               <w:rPr>
-                <w:rStyle w:val="Hyperlink"/>
+                <w:rStyle w:val="Hipervnculo"/>
                 <w:rFonts w:eastAsia="Times New Roman"/>
                 <w:noProof/>
               </w:rPr>
@@ -2702,7 +2702,7 @@
         </w:p>
         <w:p>
           <w:pPr>
-            <w:pStyle w:val="TOC1"/>
+            <w:pStyle w:val="TDC1"/>
             <w:tabs>
               <w:tab w:val="left" w:pos="440"/>
               <w:tab w:val="right" w:leader="dot" w:pos="9017"/>
@@ -2716,7 +2716,7 @@
           <w:hyperlink w:anchor="_Toc323225330" w:history="1">
             <w:r>
               <w:rPr>
-                <w:rStyle w:val="Hyperlink"/>
+                <w:rStyle w:val="Hipervnculo"/>
                 <w:rFonts w:eastAsia="Times New Roman"/>
                 <w:noProof/>
               </w:rPr>
@@ -2732,7 +2732,7 @@
             </w:r>
             <w:r>
               <w:rPr>
-                <w:rStyle w:val="Hyperlink"/>
+                <w:rStyle w:val="Hipervnculo"/>
                 <w:rFonts w:eastAsia="Times New Roman"/>
                 <w:noProof/>
               </w:rPr>
@@ -2790,7 +2790,7 @@
         </w:p>
         <w:p>
           <w:pPr>
-            <w:pStyle w:val="TOC3"/>
+            <w:pStyle w:val="TDC3"/>
             <w:tabs>
               <w:tab w:val="right" w:leader="dot" w:pos="9017"/>
             </w:tabs>
@@ -2803,7 +2803,7 @@
           <w:hyperlink w:anchor="_Toc323225331" w:history="1">
             <w:r>
               <w:rPr>
-                <w:rStyle w:val="Hyperlink"/>
+                <w:rStyle w:val="Hipervnculo"/>
                 <w:rFonts w:eastAsia="Times New Roman"/>
                 <w:noProof/>
               </w:rPr>
@@ -2861,7 +2861,7 @@
         </w:p>
         <w:p>
           <w:pPr>
-            <w:pStyle w:val="TOC3"/>
+            <w:pStyle w:val="TDC3"/>
             <w:tabs>
               <w:tab w:val="right" w:leader="dot" w:pos="9017"/>
             </w:tabs>
@@ -2874,7 +2874,7 @@
           <w:hyperlink w:anchor="_Toc323225332" w:history="1">
             <w:r>
               <w:rPr>
-                <w:rStyle w:val="Hyperlink"/>
+                <w:rStyle w:val="Hipervnculo"/>
                 <w:rFonts w:eastAsia="Times New Roman"/>
                 <w:noProof/>
               </w:rPr>
@@ -2932,7 +2932,7 @@
         </w:p>
         <w:p>
           <w:pPr>
-            <w:pStyle w:val="TOC3"/>
+            <w:pStyle w:val="TDC3"/>
             <w:tabs>
               <w:tab w:val="right" w:leader="dot" w:pos="9017"/>
             </w:tabs>
@@ -2945,7 +2945,7 @@
           <w:hyperlink w:anchor="_Toc323225333" w:history="1">
             <w:r>
               <w:rPr>
-                <w:rStyle w:val="Hyperlink"/>
+                <w:rStyle w:val="Hipervnculo"/>
                 <w:noProof/>
               </w:rPr>
               <w:t>Alcances del sistema</w:t>
@@ -3002,20 +3002,20 @@
         </w:p>
         <w:p>
           <w:pPr>
-            <w:pStyle w:val="TOC1"/>
+            <w:pStyle w:val="TDC1"/>
             <w:tabs>
               <w:tab w:val="left" w:pos="440"/>
               <w:tab w:val="right" w:leader="dot" w:pos="9017"/>
             </w:tabs>
             <w:rPr>
-              <w:rStyle w:val="Hyperlink"/>
+              <w:rStyle w:val="Hipervnculo"/>
               <w:noProof/>
             </w:rPr>
           </w:pPr>
           <w:hyperlink w:anchor="_Toc323225334" w:history="1">
             <w:r>
               <w:rPr>
-                <w:rStyle w:val="Hyperlink"/>
+                <w:rStyle w:val="Hipervnculo"/>
                 <w:noProof/>
               </w:rPr>
               <w:t>8.</w:t>
@@ -3030,7 +3030,7 @@
             </w:r>
             <w:r>
               <w:rPr>
-                <w:rStyle w:val="Hyperlink"/>
+                <w:rStyle w:val="Hipervnculo"/>
                 <w:noProof/>
               </w:rPr>
               <w:t>Workflow de procesos de negocio</w:t>
@@ -3087,7 +3087,7 @@
         </w:p>
         <w:p>
           <w:pPr>
-            <w:pStyle w:val="TOC1"/>
+            <w:pStyle w:val="TDC1"/>
             <w:tabs>
               <w:tab w:val="left" w:pos="440"/>
               <w:tab w:val="right" w:leader="dot" w:pos="9017"/>
@@ -3101,7 +3101,7 @@
           <w:hyperlink w:anchor="_Toc323225335" w:history="1">
             <w:r>
               <w:rPr>
-                <w:rStyle w:val="Hyperlink"/>
+                <w:rStyle w:val="Hipervnculo"/>
                 <w:noProof/>
               </w:rPr>
               <w:t>9.</w:t>
@@ -3116,7 +3116,7 @@
             </w:r>
             <w:r>
               <w:rPr>
-                <w:rStyle w:val="Hyperlink"/>
+                <w:rStyle w:val="Hipervnculo"/>
                 <w:noProof/>
               </w:rPr>
               <w:t>Metodología a Utilizar</w:t>
@@ -3173,7 +3173,7 @@
         </w:p>
         <w:p>
           <w:pPr>
-            <w:pStyle w:val="TOC1"/>
+            <w:pStyle w:val="TDC1"/>
             <w:tabs>
               <w:tab w:val="left" w:pos="660"/>
               <w:tab w:val="right" w:leader="dot" w:pos="9017"/>
@@ -3187,7 +3187,7 @@
           <w:hyperlink w:anchor="_Toc323225336" w:history="1">
             <w:r>
               <w:rPr>
-                <w:rStyle w:val="Hyperlink"/>
+                <w:rStyle w:val="Hipervnculo"/>
                 <w:noProof/>
               </w:rPr>
               <w:t>10.</w:t>
@@ -3202,7 +3202,7 @@
             </w:r>
             <w:r>
               <w:rPr>
-                <w:rStyle w:val="Hyperlink"/>
+                <w:rStyle w:val="Hipervnculo"/>
                 <w:noProof/>
               </w:rPr>
               <w:t>Herramientas y Tecnologías a Utilizar</w:t>
@@ -3259,7 +3259,7 @@
         </w:p>
         <w:p>
           <w:pPr>
-            <w:pStyle w:val="TOC1"/>
+            <w:pStyle w:val="TDC1"/>
             <w:tabs>
               <w:tab w:val="left" w:pos="660"/>
               <w:tab w:val="right" w:leader="dot" w:pos="9017"/>
@@ -3273,7 +3273,7 @@
           <w:hyperlink w:anchor="_Toc323225337" w:history="1">
             <w:r>
               <w:rPr>
-                <w:rStyle w:val="Hyperlink"/>
+                <w:rStyle w:val="Hipervnculo"/>
                 <w:noProof/>
               </w:rPr>
               <w:t>11.</w:t>
@@ -3288,7 +3288,7 @@
             </w:r>
             <w:r>
               <w:rPr>
-                <w:rStyle w:val="Hyperlink"/>
+                <w:rStyle w:val="Hipervnculo"/>
                 <w:noProof/>
               </w:rPr>
               <w:t>Presentación del Grupo</w:t>
@@ -3345,7 +3345,7 @@
         </w:p>
         <w:p>
           <w:pPr>
-            <w:pStyle w:val="TOC3"/>
+            <w:pStyle w:val="TDC3"/>
             <w:tabs>
               <w:tab w:val="right" w:leader="dot" w:pos="9017"/>
             </w:tabs>
@@ -3358,7 +3358,7 @@
           <w:hyperlink w:anchor="_Toc323225338" w:history="1">
             <w:r>
               <w:rPr>
-                <w:rStyle w:val="Hyperlink"/>
+                <w:rStyle w:val="Hipervnculo"/>
                 <w:noProof/>
               </w:rPr>
               <w:t>Breve descripción de los currículos  y roles.</w:t>
@@ -3415,7 +3415,7 @@
         </w:p>
         <w:p>
           <w:pPr>
-            <w:pStyle w:val="TOC1"/>
+            <w:pStyle w:val="TDC1"/>
             <w:tabs>
               <w:tab w:val="left" w:pos="660"/>
               <w:tab w:val="right" w:leader="dot" w:pos="9017"/>
@@ -3429,7 +3429,7 @@
           <w:hyperlink w:anchor="_Toc323225339" w:history="1">
             <w:r>
               <w:rPr>
-                <w:rStyle w:val="Hyperlink"/>
+                <w:rStyle w:val="Hipervnculo"/>
                 <w:noProof/>
               </w:rPr>
               <w:t>12.</w:t>
@@ -3444,7 +3444,7 @@
             </w:r>
             <w:r>
               <w:rPr>
-                <w:rStyle w:val="Hyperlink"/>
+                <w:rStyle w:val="Hipervnculo"/>
                 <w:noProof/>
               </w:rPr>
               <w:t>Planificación Inicial</w:t>
@@ -3501,7 +3501,7 @@
         </w:p>
         <w:p>
           <w:pPr>
-            <w:pStyle w:val="TOC1"/>
+            <w:pStyle w:val="TDC1"/>
             <w:tabs>
               <w:tab w:val="left" w:pos="660"/>
               <w:tab w:val="right" w:leader="dot" w:pos="9017"/>
@@ -3515,7 +3515,7 @@
           <w:hyperlink w:anchor="_Toc323225340" w:history="1">
             <w:r>
               <w:rPr>
-                <w:rStyle w:val="Hyperlink"/>
+                <w:rStyle w:val="Hipervnculo"/>
                 <w:noProof/>
               </w:rPr>
               <w:t>13.</w:t>
@@ -3530,7 +3530,7 @@
             </w:r>
             <w:r>
               <w:rPr>
-                <w:rStyle w:val="Hyperlink"/>
+                <w:rStyle w:val="Hipervnculo"/>
                 <w:noProof/>
               </w:rPr>
               <w:t>Glosario</w:t>
@@ -3587,7 +3587,7 @@
         </w:p>
         <w:p>
           <w:pPr>
-            <w:pStyle w:val="TOC1"/>
+            <w:pStyle w:val="TDC1"/>
             <w:tabs>
               <w:tab w:val="left" w:pos="660"/>
               <w:tab w:val="right" w:leader="dot" w:pos="9017"/>
@@ -3601,7 +3601,7 @@
           <w:hyperlink w:anchor="_Toc323225341" w:history="1">
             <w:r>
               <w:rPr>
-                <w:rStyle w:val="Hyperlink"/>
+                <w:rStyle w:val="Hipervnculo"/>
                 <w:noProof/>
               </w:rPr>
               <w:t>14.</w:t>
@@ -3616,7 +3616,7 @@
             </w:r>
             <w:r>
               <w:rPr>
-                <w:rStyle w:val="Hyperlink"/>
+                <w:rStyle w:val="Hipervnculo"/>
                 <w:noProof/>
               </w:rPr>
               <w:t>Bibliografía</w:t>
@@ -3880,23 +3880,7 @@
           <w:sz w:val="20"/>
           <w:szCs w:val="20"/>
         </w:rPr>
-        <w:t xml:space="preserve">Refinar y redefinir el alcance del </w:t>
-      </w:r>
-      <w:r>
-        <w:rPr>
-          <w:rFonts w:ascii="Trebuchet MS" w:hAnsi="Trebuchet MS" w:cs="Arial"/>
-          <w:sz w:val="20"/>
-          <w:szCs w:val="20"/>
-        </w:rPr>
-        <w:t>sistema</w:t>
-      </w:r>
-      <w:r>
-        <w:rPr>
-          <w:rFonts w:ascii="Trebuchet MS" w:hAnsi="Trebuchet MS" w:cs="Arial"/>
-          <w:sz w:val="20"/>
-          <w:szCs w:val="20"/>
-        </w:rPr>
-        <w:t>, que fue previamente tratado en el Informe Preliminar.</w:t>
+        <w:t>Refinar y redefinir el alcance del sistema, que fue previamente tratado en el Informe Preliminar.</w:t>
       </w:r>
     </w:p>
     <w:p>
@@ -4045,9 +4029,2206 @@
         <w:t>Listado de Casos de Usos del Negocio</w:t>
       </w:r>
     </w:p>
+    <w:tbl>
+      <w:tblPr>
+        <w:tblW w:w="0" w:type="auto"/>
+        <w:tblBorders>
+          <w:top w:val="single" w:sz="8" w:space="0" w:color="auto"/>
+          <w:bottom w:val="single" w:sz="8" w:space="0" w:color="auto"/>
+          <w:right w:val="single" w:sz="8" w:space="0" w:color="auto"/>
+          <w:insideH w:val="single" w:sz="8" w:space="0" w:color="auto"/>
+          <w:insideV w:val="single" w:sz="8" w:space="0" w:color="auto"/>
+        </w:tblBorders>
+        <w:tblCellMar>
+          <w:top w:w="57" w:type="dxa"/>
+          <w:bottom w:w="57" w:type="dxa"/>
+        </w:tblCellMar>
+        <w:tblLook w:val="04A0"/>
+      </w:tblPr>
+      <w:tblGrid>
+        <w:gridCol w:w="637"/>
+        <w:gridCol w:w="6908"/>
+        <w:gridCol w:w="1100"/>
+      </w:tblGrid>
+      <w:tr>
+        <w:trPr>
+          <w:trHeight w:hRule="exact" w:val="340"/>
+        </w:trPr>
+        <w:tc>
+          <w:tcPr>
+            <w:tcW w:w="637" w:type="dxa"/>
+            <w:shd w:val="clear" w:color="auto" w:fill="D9D9D9" w:themeFill="background1" w:themeFillShade="D9"/>
+            <w:vAlign w:val="bottom"/>
+          </w:tcPr>
+          <w:p>
+            <w:pPr>
+              <w:tabs>
+                <w:tab w:val="left" w:pos="426"/>
+              </w:tabs>
+              <w:rPr>
+                <w:rFonts w:ascii="Trebuchet MS" w:eastAsia="Times New Roman" w:hAnsi="Trebuchet MS" w:cstheme="majorBidi"/>
+                <w:b/>
+                <w:bCs/>
+                <w:sz w:val="20"/>
+                <w:szCs w:val="20"/>
+              </w:rPr>
+            </w:pPr>
+            <w:proofErr w:type="spellStart"/>
+            <w:r>
+              <w:rPr>
+                <w:rFonts w:ascii="Trebuchet MS" w:eastAsia="Times New Roman" w:hAnsi="Trebuchet MS" w:cstheme="majorBidi"/>
+                <w:b/>
+                <w:bCs/>
+                <w:sz w:val="20"/>
+                <w:szCs w:val="20"/>
+              </w:rPr>
+              <w:t>Nro</w:t>
+            </w:r>
+            <w:proofErr w:type="spellEnd"/>
+          </w:p>
+        </w:tc>
+        <w:tc>
+          <w:tcPr>
+            <w:tcW w:w="6908" w:type="dxa"/>
+            <w:shd w:val="clear" w:color="auto" w:fill="D9D9D9" w:themeFill="background1" w:themeFillShade="D9"/>
+            <w:vAlign w:val="bottom"/>
+          </w:tcPr>
+          <w:p>
+            <w:pPr>
+              <w:tabs>
+                <w:tab w:val="left" w:pos="426"/>
+              </w:tabs>
+              <w:rPr>
+                <w:rFonts w:ascii="Trebuchet MS" w:eastAsia="Times New Roman" w:hAnsi="Trebuchet MS" w:cstheme="majorBidi"/>
+                <w:b/>
+                <w:bCs/>
+                <w:sz w:val="20"/>
+                <w:szCs w:val="20"/>
+              </w:rPr>
+            </w:pPr>
+            <w:r>
+              <w:rPr>
+                <w:rFonts w:ascii="Trebuchet MS" w:eastAsia="Times New Roman" w:hAnsi="Trebuchet MS" w:cstheme="majorBidi"/>
+                <w:b/>
+                <w:bCs/>
+                <w:sz w:val="20"/>
+                <w:szCs w:val="20"/>
+              </w:rPr>
+              <w:t>Nombre</w:t>
+            </w:r>
+          </w:p>
+        </w:tc>
+        <w:tc>
+          <w:tcPr>
+            <w:tcW w:w="1100" w:type="dxa"/>
+            <w:shd w:val="clear" w:color="auto" w:fill="D9D9D9" w:themeFill="background1" w:themeFillShade="D9"/>
+            <w:vAlign w:val="bottom"/>
+          </w:tcPr>
+          <w:p>
+            <w:pPr>
+              <w:tabs>
+                <w:tab w:val="left" w:pos="426"/>
+              </w:tabs>
+              <w:rPr>
+                <w:rFonts w:ascii="Trebuchet MS" w:eastAsia="Times New Roman" w:hAnsi="Trebuchet MS" w:cstheme="majorBidi"/>
+                <w:b/>
+                <w:bCs/>
+                <w:sz w:val="20"/>
+                <w:szCs w:val="20"/>
+              </w:rPr>
+            </w:pPr>
+            <w:proofErr w:type="spellStart"/>
+            <w:r>
+              <w:rPr>
+                <w:rFonts w:ascii="Trebuchet MS" w:eastAsia="Times New Roman" w:hAnsi="Trebuchet MS" w:cstheme="majorBidi"/>
+                <w:b/>
+                <w:bCs/>
+                <w:sz w:val="20"/>
+                <w:szCs w:val="20"/>
+              </w:rPr>
+              <w:t>Pág</w:t>
+            </w:r>
+            <w:proofErr w:type="spellEnd"/>
+          </w:p>
+        </w:tc>
+      </w:tr>
+      <w:tr>
+        <w:trPr>
+          <w:trHeight w:hRule="exact" w:val="454"/>
+        </w:trPr>
+        <w:tc>
+          <w:tcPr>
+            <w:tcW w:w="637" w:type="dxa"/>
+            <w:shd w:val="clear" w:color="auto" w:fill="auto"/>
+            <w:vAlign w:val="center"/>
+          </w:tcPr>
+          <w:p>
+            <w:pPr>
+              <w:tabs>
+                <w:tab w:val="left" w:pos="426"/>
+              </w:tabs>
+              <w:rPr>
+                <w:rFonts w:ascii="Trebuchet MS" w:eastAsia="Times New Roman" w:hAnsi="Trebuchet MS" w:cstheme="majorBidi"/>
+                <w:b/>
+                <w:bCs/>
+                <w:sz w:val="20"/>
+                <w:szCs w:val="20"/>
+              </w:rPr>
+            </w:pPr>
+            <w:r>
+              <w:rPr>
+                <w:rFonts w:ascii="Trebuchet MS" w:eastAsia="Times New Roman" w:hAnsi="Trebuchet MS" w:cstheme="majorBidi"/>
+                <w:b/>
+                <w:bCs/>
+                <w:sz w:val="20"/>
+                <w:szCs w:val="20"/>
+              </w:rPr>
+              <w:t>01</w:t>
+            </w:r>
+          </w:p>
+          <w:p>
+            <w:pPr>
+              <w:tabs>
+                <w:tab w:val="left" w:pos="426"/>
+              </w:tabs>
+              <w:rPr>
+                <w:rFonts w:ascii="Trebuchet MS" w:eastAsia="Times New Roman" w:hAnsi="Trebuchet MS" w:cstheme="majorBidi"/>
+                <w:b/>
+                <w:bCs/>
+                <w:sz w:val="20"/>
+                <w:szCs w:val="20"/>
+              </w:rPr>
+            </w:pPr>
+          </w:p>
+        </w:tc>
+        <w:tc>
+          <w:tcPr>
+            <w:tcW w:w="6908" w:type="dxa"/>
+            <w:shd w:val="clear" w:color="auto" w:fill="auto"/>
+            <w:vAlign w:val="center"/>
+          </w:tcPr>
+          <w:p>
+            <w:pPr>
+              <w:tabs>
+                <w:tab w:val="left" w:pos="426"/>
+              </w:tabs>
+              <w:rPr>
+                <w:rFonts w:ascii="Trebuchet MS" w:eastAsia="Times New Roman" w:hAnsi="Trebuchet MS" w:cstheme="majorBidi"/>
+                <w:bCs/>
+                <w:sz w:val="20"/>
+                <w:szCs w:val="20"/>
+              </w:rPr>
+            </w:pPr>
+            <w:r>
+              <w:rPr>
+                <w:rFonts w:ascii="Trebuchet MS" w:eastAsia="Times New Roman" w:hAnsi="Trebuchet MS" w:cstheme="majorBidi"/>
+                <w:bCs/>
+                <w:sz w:val="20"/>
+                <w:szCs w:val="20"/>
+              </w:rPr>
+              <w:t>Empezar trabajos PO.</w:t>
+            </w:r>
+          </w:p>
+        </w:tc>
+        <w:tc>
+          <w:tcPr>
+            <w:tcW w:w="1100" w:type="dxa"/>
+            <w:shd w:val="clear" w:color="auto" w:fill="auto"/>
+            <w:vAlign w:val="center"/>
+          </w:tcPr>
+          <w:p>
+            <w:pPr>
+              <w:tabs>
+                <w:tab w:val="left" w:pos="426"/>
+              </w:tabs>
+              <w:rPr>
+                <w:rFonts w:ascii="Trebuchet MS" w:eastAsia="Times New Roman" w:hAnsi="Trebuchet MS" w:cstheme="majorBidi"/>
+                <w:bCs/>
+                <w:sz w:val="20"/>
+                <w:szCs w:val="20"/>
+              </w:rPr>
+            </w:pPr>
+          </w:p>
+        </w:tc>
+      </w:tr>
+      <w:tr>
+        <w:trPr>
+          <w:trHeight w:hRule="exact" w:val="454"/>
+        </w:trPr>
+        <w:tc>
+          <w:tcPr>
+            <w:tcW w:w="637" w:type="dxa"/>
+            <w:shd w:val="clear" w:color="auto" w:fill="auto"/>
+            <w:vAlign w:val="center"/>
+          </w:tcPr>
+          <w:p>
+            <w:pPr>
+              <w:tabs>
+                <w:tab w:val="left" w:pos="426"/>
+              </w:tabs>
+              <w:rPr>
+                <w:rFonts w:ascii="Trebuchet MS" w:eastAsia="Times New Roman" w:hAnsi="Trebuchet MS" w:cstheme="majorBidi"/>
+                <w:b/>
+                <w:bCs/>
+                <w:sz w:val="20"/>
+                <w:szCs w:val="20"/>
+              </w:rPr>
+            </w:pPr>
+            <w:r>
+              <w:rPr>
+                <w:rFonts w:ascii="Trebuchet MS" w:eastAsia="Times New Roman" w:hAnsi="Trebuchet MS" w:cstheme="majorBidi"/>
+                <w:b/>
+                <w:bCs/>
+                <w:sz w:val="20"/>
+                <w:szCs w:val="20"/>
+              </w:rPr>
+              <w:t>02</w:t>
+            </w:r>
+          </w:p>
+          <w:p>
+            <w:pPr>
+              <w:tabs>
+                <w:tab w:val="left" w:pos="426"/>
+              </w:tabs>
+              <w:rPr>
+                <w:rFonts w:ascii="Trebuchet MS" w:eastAsia="Times New Roman" w:hAnsi="Trebuchet MS" w:cstheme="majorBidi"/>
+                <w:b/>
+                <w:bCs/>
+                <w:sz w:val="20"/>
+                <w:szCs w:val="20"/>
+              </w:rPr>
+            </w:pPr>
+          </w:p>
+        </w:tc>
+        <w:tc>
+          <w:tcPr>
+            <w:tcW w:w="6908" w:type="dxa"/>
+            <w:shd w:val="clear" w:color="auto" w:fill="auto"/>
+            <w:vAlign w:val="center"/>
+          </w:tcPr>
+          <w:p>
+            <w:pPr>
+              <w:tabs>
+                <w:tab w:val="left" w:pos="426"/>
+              </w:tabs>
+              <w:rPr>
+                <w:rFonts w:ascii="Trebuchet MS" w:eastAsia="Times New Roman" w:hAnsi="Trebuchet MS" w:cstheme="majorBidi"/>
+                <w:bCs/>
+                <w:sz w:val="20"/>
+                <w:szCs w:val="20"/>
+              </w:rPr>
+            </w:pPr>
+            <w:r>
+              <w:rPr>
+                <w:rFonts w:ascii="Trebuchet MS" w:eastAsia="Times New Roman" w:hAnsi="Trebuchet MS" w:cstheme="majorBidi"/>
+                <w:bCs/>
+                <w:sz w:val="20"/>
+                <w:szCs w:val="20"/>
+              </w:rPr>
+              <w:t xml:space="preserve">Presentar </w:t>
+            </w:r>
+            <w:proofErr w:type="spellStart"/>
+            <w:r>
+              <w:rPr>
+                <w:rFonts w:ascii="Trebuchet MS" w:eastAsia="Times New Roman" w:hAnsi="Trebuchet MS" w:cstheme="majorBidi"/>
+                <w:bCs/>
+                <w:sz w:val="20"/>
+                <w:szCs w:val="20"/>
+              </w:rPr>
+              <w:t>doc</w:t>
+            </w:r>
+            <w:proofErr w:type="spellEnd"/>
+            <w:r>
+              <w:rPr>
+                <w:rFonts w:ascii="Trebuchet MS" w:eastAsia="Times New Roman" w:hAnsi="Trebuchet MS" w:cstheme="majorBidi"/>
+                <w:bCs/>
+                <w:sz w:val="20"/>
+                <w:szCs w:val="20"/>
+              </w:rPr>
+              <w:t xml:space="preserve"> de ingreso a los clientes que requieren los trabajos.</w:t>
+            </w:r>
+          </w:p>
+        </w:tc>
+        <w:tc>
+          <w:tcPr>
+            <w:tcW w:w="1100" w:type="dxa"/>
+            <w:shd w:val="clear" w:color="auto" w:fill="auto"/>
+            <w:vAlign w:val="center"/>
+          </w:tcPr>
+          <w:p>
+            <w:pPr>
+              <w:tabs>
+                <w:tab w:val="left" w:pos="426"/>
+              </w:tabs>
+              <w:rPr>
+                <w:rFonts w:ascii="Trebuchet MS" w:eastAsia="Times New Roman" w:hAnsi="Trebuchet MS" w:cstheme="majorBidi"/>
+                <w:bCs/>
+                <w:sz w:val="20"/>
+                <w:szCs w:val="20"/>
+              </w:rPr>
+            </w:pPr>
+          </w:p>
+        </w:tc>
+      </w:tr>
+      <w:tr>
+        <w:trPr>
+          <w:trHeight w:hRule="exact" w:val="454"/>
+        </w:trPr>
+        <w:tc>
+          <w:tcPr>
+            <w:tcW w:w="637" w:type="dxa"/>
+            <w:shd w:val="clear" w:color="auto" w:fill="auto"/>
+            <w:vAlign w:val="center"/>
+          </w:tcPr>
+          <w:p>
+            <w:pPr>
+              <w:tabs>
+                <w:tab w:val="left" w:pos="426"/>
+              </w:tabs>
+              <w:rPr>
+                <w:rFonts w:ascii="Trebuchet MS" w:eastAsia="Times New Roman" w:hAnsi="Trebuchet MS" w:cstheme="majorBidi"/>
+                <w:b/>
+                <w:bCs/>
+                <w:sz w:val="20"/>
+                <w:szCs w:val="20"/>
+              </w:rPr>
+            </w:pPr>
+            <w:r>
+              <w:rPr>
+                <w:rFonts w:ascii="Trebuchet MS" w:eastAsia="Times New Roman" w:hAnsi="Trebuchet MS" w:cstheme="majorBidi"/>
+                <w:b/>
+                <w:bCs/>
+                <w:sz w:val="20"/>
+                <w:szCs w:val="20"/>
+              </w:rPr>
+              <w:t>03</w:t>
+            </w:r>
+          </w:p>
+          <w:p>
+            <w:pPr>
+              <w:tabs>
+                <w:tab w:val="left" w:pos="426"/>
+              </w:tabs>
+              <w:rPr>
+                <w:rFonts w:ascii="Trebuchet MS" w:eastAsia="Times New Roman" w:hAnsi="Trebuchet MS" w:cstheme="majorBidi"/>
+                <w:b/>
+                <w:bCs/>
+                <w:sz w:val="20"/>
+                <w:szCs w:val="20"/>
+              </w:rPr>
+            </w:pPr>
+          </w:p>
+        </w:tc>
+        <w:tc>
+          <w:tcPr>
+            <w:tcW w:w="6908" w:type="dxa"/>
+            <w:shd w:val="clear" w:color="auto" w:fill="auto"/>
+            <w:vAlign w:val="center"/>
+          </w:tcPr>
+          <w:p>
+            <w:pPr>
+              <w:tabs>
+                <w:tab w:val="left" w:pos="426"/>
+              </w:tabs>
+              <w:rPr>
+                <w:rFonts w:ascii="Trebuchet MS" w:eastAsia="Times New Roman" w:hAnsi="Trebuchet MS" w:cstheme="majorBidi"/>
+                <w:bCs/>
+                <w:sz w:val="20"/>
+                <w:szCs w:val="20"/>
+              </w:rPr>
+            </w:pPr>
+            <w:r>
+              <w:rPr>
+                <w:rFonts w:ascii="Trebuchet MS" w:eastAsia="Times New Roman" w:hAnsi="Trebuchet MS" w:cstheme="majorBidi"/>
+                <w:bCs/>
+                <w:sz w:val="20"/>
+                <w:szCs w:val="20"/>
+              </w:rPr>
+              <w:t>Controlar vencimientos de permisos de ingreso.</w:t>
+            </w:r>
+          </w:p>
+        </w:tc>
+        <w:tc>
+          <w:tcPr>
+            <w:tcW w:w="1100" w:type="dxa"/>
+            <w:shd w:val="clear" w:color="auto" w:fill="auto"/>
+            <w:vAlign w:val="center"/>
+          </w:tcPr>
+          <w:p>
+            <w:pPr>
+              <w:tabs>
+                <w:tab w:val="left" w:pos="426"/>
+              </w:tabs>
+              <w:rPr>
+                <w:rFonts w:ascii="Trebuchet MS" w:eastAsia="Times New Roman" w:hAnsi="Trebuchet MS" w:cstheme="majorBidi"/>
+                <w:bCs/>
+                <w:sz w:val="20"/>
+                <w:szCs w:val="20"/>
+              </w:rPr>
+            </w:pPr>
+          </w:p>
+        </w:tc>
+      </w:tr>
+      <w:tr>
+        <w:trPr>
+          <w:trHeight w:hRule="exact" w:val="454"/>
+        </w:trPr>
+        <w:tc>
+          <w:tcPr>
+            <w:tcW w:w="637" w:type="dxa"/>
+            <w:shd w:val="clear" w:color="auto" w:fill="auto"/>
+            <w:vAlign w:val="center"/>
+          </w:tcPr>
+          <w:p>
+            <w:pPr>
+              <w:tabs>
+                <w:tab w:val="left" w:pos="426"/>
+              </w:tabs>
+              <w:rPr>
+                <w:rFonts w:ascii="Trebuchet MS" w:eastAsia="Times New Roman" w:hAnsi="Trebuchet MS" w:cstheme="majorBidi"/>
+                <w:b/>
+                <w:bCs/>
+                <w:sz w:val="20"/>
+                <w:szCs w:val="20"/>
+              </w:rPr>
+            </w:pPr>
+            <w:r>
+              <w:rPr>
+                <w:rFonts w:ascii="Trebuchet MS" w:eastAsia="Times New Roman" w:hAnsi="Trebuchet MS" w:cstheme="majorBidi"/>
+                <w:b/>
+                <w:bCs/>
+                <w:sz w:val="20"/>
+                <w:szCs w:val="20"/>
+              </w:rPr>
+              <w:t>04</w:t>
+            </w:r>
+          </w:p>
+        </w:tc>
+        <w:tc>
+          <w:tcPr>
+            <w:tcW w:w="6908" w:type="dxa"/>
+            <w:shd w:val="clear" w:color="auto" w:fill="auto"/>
+            <w:vAlign w:val="center"/>
+          </w:tcPr>
+          <w:p>
+            <w:pPr>
+              <w:tabs>
+                <w:tab w:val="left" w:pos="426"/>
+              </w:tabs>
+              <w:rPr>
+                <w:rFonts w:ascii="Trebuchet MS" w:eastAsia="Times New Roman" w:hAnsi="Trebuchet MS" w:cstheme="majorBidi"/>
+                <w:bCs/>
+                <w:sz w:val="20"/>
+                <w:szCs w:val="20"/>
+              </w:rPr>
+            </w:pPr>
+            <w:r>
+              <w:rPr>
+                <w:rFonts w:ascii="Trebuchet MS" w:eastAsia="Times New Roman" w:hAnsi="Trebuchet MS" w:cstheme="majorBidi"/>
+                <w:bCs/>
+                <w:sz w:val="20"/>
+                <w:szCs w:val="20"/>
+              </w:rPr>
+              <w:t>Controlar vencimientos de Seguro de vida.</w:t>
+            </w:r>
+          </w:p>
+        </w:tc>
+        <w:tc>
+          <w:tcPr>
+            <w:tcW w:w="1100" w:type="dxa"/>
+            <w:shd w:val="clear" w:color="auto" w:fill="auto"/>
+            <w:vAlign w:val="center"/>
+          </w:tcPr>
+          <w:p>
+            <w:pPr>
+              <w:tabs>
+                <w:tab w:val="left" w:pos="426"/>
+              </w:tabs>
+              <w:rPr>
+                <w:rFonts w:ascii="Trebuchet MS" w:eastAsia="Times New Roman" w:hAnsi="Trebuchet MS" w:cstheme="majorBidi"/>
+                <w:bCs/>
+                <w:sz w:val="20"/>
+                <w:szCs w:val="20"/>
+              </w:rPr>
+            </w:pPr>
+          </w:p>
+        </w:tc>
+      </w:tr>
+      <w:tr>
+        <w:trPr>
+          <w:trHeight w:hRule="exact" w:val="454"/>
+        </w:trPr>
+        <w:tc>
+          <w:tcPr>
+            <w:tcW w:w="637" w:type="dxa"/>
+            <w:shd w:val="clear" w:color="auto" w:fill="auto"/>
+            <w:vAlign w:val="center"/>
+          </w:tcPr>
+          <w:p>
+            <w:pPr>
+              <w:tabs>
+                <w:tab w:val="left" w:pos="426"/>
+              </w:tabs>
+              <w:rPr>
+                <w:rFonts w:ascii="Trebuchet MS" w:eastAsia="Times New Roman" w:hAnsi="Trebuchet MS" w:cstheme="majorBidi"/>
+                <w:b/>
+                <w:bCs/>
+                <w:sz w:val="20"/>
+                <w:szCs w:val="20"/>
+              </w:rPr>
+            </w:pPr>
+            <w:r>
+              <w:rPr>
+                <w:rFonts w:ascii="Trebuchet MS" w:eastAsia="Times New Roman" w:hAnsi="Trebuchet MS" w:cstheme="majorBidi"/>
+                <w:b/>
+                <w:bCs/>
+                <w:sz w:val="20"/>
+                <w:szCs w:val="20"/>
+              </w:rPr>
+              <w:t>05</w:t>
+            </w:r>
+          </w:p>
+        </w:tc>
+        <w:tc>
+          <w:tcPr>
+            <w:tcW w:w="6908" w:type="dxa"/>
+            <w:shd w:val="clear" w:color="auto" w:fill="auto"/>
+            <w:vAlign w:val="center"/>
+          </w:tcPr>
+          <w:p>
+            <w:pPr>
+              <w:tabs>
+                <w:tab w:val="left" w:pos="426"/>
+              </w:tabs>
+              <w:rPr>
+                <w:rFonts w:ascii="Trebuchet MS" w:eastAsia="Times New Roman" w:hAnsi="Trebuchet MS" w:cstheme="majorBidi"/>
+                <w:bCs/>
+                <w:sz w:val="20"/>
+                <w:szCs w:val="20"/>
+              </w:rPr>
+            </w:pPr>
+            <w:r>
+              <w:rPr>
+                <w:rFonts w:ascii="Trebuchet MS" w:eastAsia="Times New Roman" w:hAnsi="Trebuchet MS" w:cstheme="majorBidi"/>
+                <w:bCs/>
+                <w:sz w:val="20"/>
+                <w:szCs w:val="20"/>
+              </w:rPr>
+              <w:t>Controlar vencimientos de permisos de acceso a Sitio.</w:t>
+            </w:r>
+          </w:p>
+        </w:tc>
+        <w:tc>
+          <w:tcPr>
+            <w:tcW w:w="1100" w:type="dxa"/>
+            <w:shd w:val="clear" w:color="auto" w:fill="auto"/>
+            <w:vAlign w:val="center"/>
+          </w:tcPr>
+          <w:p>
+            <w:pPr>
+              <w:tabs>
+                <w:tab w:val="left" w:pos="426"/>
+              </w:tabs>
+              <w:rPr>
+                <w:rFonts w:ascii="Trebuchet MS" w:eastAsia="Times New Roman" w:hAnsi="Trebuchet MS" w:cstheme="majorBidi"/>
+                <w:bCs/>
+                <w:sz w:val="20"/>
+                <w:szCs w:val="20"/>
+              </w:rPr>
+            </w:pPr>
+          </w:p>
+        </w:tc>
+      </w:tr>
+      <w:tr>
+        <w:trPr>
+          <w:trHeight w:hRule="exact" w:val="454"/>
+        </w:trPr>
+        <w:tc>
+          <w:tcPr>
+            <w:tcW w:w="637" w:type="dxa"/>
+            <w:shd w:val="clear" w:color="auto" w:fill="auto"/>
+            <w:vAlign w:val="center"/>
+          </w:tcPr>
+          <w:p>
+            <w:pPr>
+              <w:tabs>
+                <w:tab w:val="left" w:pos="426"/>
+              </w:tabs>
+              <w:rPr>
+                <w:rFonts w:ascii="Trebuchet MS" w:eastAsia="Times New Roman" w:hAnsi="Trebuchet MS" w:cstheme="majorBidi"/>
+                <w:b/>
+                <w:bCs/>
+                <w:sz w:val="20"/>
+                <w:szCs w:val="20"/>
+              </w:rPr>
+            </w:pPr>
+            <w:r>
+              <w:rPr>
+                <w:rFonts w:ascii="Trebuchet MS" w:eastAsia="Times New Roman" w:hAnsi="Trebuchet MS" w:cstheme="majorBidi"/>
+                <w:b/>
+                <w:bCs/>
+                <w:sz w:val="20"/>
+                <w:szCs w:val="20"/>
+              </w:rPr>
+              <w:t>06</w:t>
+            </w:r>
+          </w:p>
+          <w:p>
+            <w:pPr>
+              <w:tabs>
+                <w:tab w:val="left" w:pos="426"/>
+              </w:tabs>
+              <w:rPr>
+                <w:rFonts w:ascii="Trebuchet MS" w:eastAsia="Times New Roman" w:hAnsi="Trebuchet MS" w:cstheme="majorBidi"/>
+                <w:b/>
+                <w:bCs/>
+                <w:sz w:val="20"/>
+                <w:szCs w:val="20"/>
+              </w:rPr>
+            </w:pPr>
+          </w:p>
+        </w:tc>
+        <w:tc>
+          <w:tcPr>
+            <w:tcW w:w="6908" w:type="dxa"/>
+            <w:shd w:val="clear" w:color="auto" w:fill="auto"/>
+            <w:vAlign w:val="center"/>
+          </w:tcPr>
+          <w:p>
+            <w:pPr>
+              <w:tabs>
+                <w:tab w:val="left" w:pos="426"/>
+              </w:tabs>
+              <w:rPr>
+                <w:rFonts w:ascii="Trebuchet MS" w:eastAsia="Times New Roman" w:hAnsi="Trebuchet MS" w:cstheme="majorBidi"/>
+                <w:bCs/>
+                <w:sz w:val="20"/>
+                <w:szCs w:val="20"/>
+              </w:rPr>
+            </w:pPr>
+            <w:r>
+              <w:rPr>
+                <w:rFonts w:ascii="Trebuchet MS" w:eastAsia="Times New Roman" w:hAnsi="Trebuchet MS" w:cstheme="majorBidi"/>
+                <w:bCs/>
+                <w:sz w:val="20"/>
+                <w:szCs w:val="20"/>
+              </w:rPr>
+              <w:t>Solicitar reserva de viáticos.</w:t>
+            </w:r>
+          </w:p>
+        </w:tc>
+        <w:tc>
+          <w:tcPr>
+            <w:tcW w:w="1100" w:type="dxa"/>
+            <w:shd w:val="clear" w:color="auto" w:fill="auto"/>
+            <w:vAlign w:val="center"/>
+          </w:tcPr>
+          <w:p>
+            <w:pPr>
+              <w:tabs>
+                <w:tab w:val="left" w:pos="426"/>
+              </w:tabs>
+              <w:rPr>
+                <w:rFonts w:ascii="Trebuchet MS" w:eastAsia="Times New Roman" w:hAnsi="Trebuchet MS" w:cstheme="majorBidi"/>
+                <w:bCs/>
+                <w:sz w:val="20"/>
+                <w:szCs w:val="20"/>
+              </w:rPr>
+            </w:pPr>
+          </w:p>
+        </w:tc>
+      </w:tr>
+      <w:tr>
+        <w:trPr>
+          <w:trHeight w:hRule="exact" w:val="454"/>
+        </w:trPr>
+        <w:tc>
+          <w:tcPr>
+            <w:tcW w:w="637" w:type="dxa"/>
+            <w:shd w:val="clear" w:color="auto" w:fill="auto"/>
+            <w:vAlign w:val="center"/>
+          </w:tcPr>
+          <w:p>
+            <w:pPr>
+              <w:tabs>
+                <w:tab w:val="left" w:pos="426"/>
+              </w:tabs>
+              <w:rPr>
+                <w:rFonts w:ascii="Trebuchet MS" w:eastAsia="Times New Roman" w:hAnsi="Trebuchet MS" w:cstheme="majorBidi"/>
+                <w:b/>
+                <w:bCs/>
+                <w:sz w:val="20"/>
+                <w:szCs w:val="20"/>
+              </w:rPr>
+            </w:pPr>
+            <w:r>
+              <w:rPr>
+                <w:rFonts w:ascii="Trebuchet MS" w:eastAsia="Times New Roman" w:hAnsi="Trebuchet MS" w:cstheme="majorBidi"/>
+                <w:b/>
+                <w:bCs/>
+                <w:sz w:val="20"/>
+                <w:szCs w:val="20"/>
+              </w:rPr>
+              <w:t>07</w:t>
+            </w:r>
+          </w:p>
+          <w:p>
+            <w:pPr>
+              <w:tabs>
+                <w:tab w:val="left" w:pos="426"/>
+              </w:tabs>
+              <w:rPr>
+                <w:rFonts w:ascii="Trebuchet MS" w:eastAsia="Times New Roman" w:hAnsi="Trebuchet MS" w:cstheme="majorBidi"/>
+                <w:b/>
+                <w:bCs/>
+                <w:sz w:val="20"/>
+                <w:szCs w:val="20"/>
+              </w:rPr>
+            </w:pPr>
+          </w:p>
+        </w:tc>
+        <w:tc>
+          <w:tcPr>
+            <w:tcW w:w="6908" w:type="dxa"/>
+            <w:shd w:val="clear" w:color="auto" w:fill="auto"/>
+            <w:vAlign w:val="center"/>
+          </w:tcPr>
+          <w:p>
+            <w:pPr>
+              <w:tabs>
+                <w:tab w:val="left" w:pos="426"/>
+              </w:tabs>
+              <w:rPr>
+                <w:rFonts w:ascii="Trebuchet MS" w:eastAsia="Times New Roman" w:hAnsi="Trebuchet MS" w:cstheme="majorBidi"/>
+                <w:bCs/>
+                <w:sz w:val="20"/>
+                <w:szCs w:val="20"/>
+              </w:rPr>
+            </w:pPr>
+            <w:r>
+              <w:rPr>
+                <w:rFonts w:ascii="Trebuchet MS" w:eastAsia="Times New Roman" w:hAnsi="Trebuchet MS" w:cstheme="majorBidi"/>
+                <w:bCs/>
+                <w:sz w:val="20"/>
+                <w:szCs w:val="20"/>
+              </w:rPr>
+              <w:t>Asignar trabajo a Cuadrilla.</w:t>
+            </w:r>
+          </w:p>
+        </w:tc>
+        <w:tc>
+          <w:tcPr>
+            <w:tcW w:w="1100" w:type="dxa"/>
+            <w:shd w:val="clear" w:color="auto" w:fill="auto"/>
+            <w:vAlign w:val="center"/>
+          </w:tcPr>
+          <w:p>
+            <w:pPr>
+              <w:tabs>
+                <w:tab w:val="left" w:pos="426"/>
+              </w:tabs>
+              <w:rPr>
+                <w:rFonts w:ascii="Trebuchet MS" w:eastAsia="Times New Roman" w:hAnsi="Trebuchet MS" w:cstheme="majorBidi"/>
+                <w:bCs/>
+                <w:sz w:val="20"/>
+                <w:szCs w:val="20"/>
+              </w:rPr>
+            </w:pPr>
+          </w:p>
+        </w:tc>
+      </w:tr>
+      <w:tr>
+        <w:trPr>
+          <w:trHeight w:hRule="exact" w:val="454"/>
+        </w:trPr>
+        <w:tc>
+          <w:tcPr>
+            <w:tcW w:w="637" w:type="dxa"/>
+            <w:shd w:val="clear" w:color="auto" w:fill="auto"/>
+            <w:vAlign w:val="center"/>
+          </w:tcPr>
+          <w:p>
+            <w:pPr>
+              <w:tabs>
+                <w:tab w:val="left" w:pos="426"/>
+              </w:tabs>
+              <w:rPr>
+                <w:rFonts w:ascii="Trebuchet MS" w:eastAsia="Times New Roman" w:hAnsi="Trebuchet MS" w:cstheme="majorBidi"/>
+                <w:b/>
+                <w:bCs/>
+                <w:sz w:val="20"/>
+                <w:szCs w:val="20"/>
+              </w:rPr>
+            </w:pPr>
+            <w:r>
+              <w:rPr>
+                <w:rFonts w:ascii="Trebuchet MS" w:eastAsia="Times New Roman" w:hAnsi="Trebuchet MS" w:cstheme="majorBidi"/>
+                <w:b/>
+                <w:bCs/>
+                <w:sz w:val="20"/>
+                <w:szCs w:val="20"/>
+              </w:rPr>
+              <w:t>08</w:t>
+            </w:r>
+          </w:p>
+        </w:tc>
+        <w:tc>
+          <w:tcPr>
+            <w:tcW w:w="6908" w:type="dxa"/>
+            <w:shd w:val="clear" w:color="auto" w:fill="auto"/>
+            <w:vAlign w:val="center"/>
+          </w:tcPr>
+          <w:p>
+            <w:pPr>
+              <w:tabs>
+                <w:tab w:val="left" w:pos="426"/>
+              </w:tabs>
+              <w:rPr>
+                <w:rFonts w:ascii="Trebuchet MS" w:eastAsia="Times New Roman" w:hAnsi="Trebuchet MS" w:cstheme="majorBidi"/>
+                <w:bCs/>
+                <w:sz w:val="20"/>
+                <w:szCs w:val="20"/>
+              </w:rPr>
+            </w:pPr>
+            <w:r>
+              <w:rPr>
+                <w:rFonts w:ascii="Trebuchet MS" w:eastAsia="Times New Roman" w:hAnsi="Trebuchet MS" w:cstheme="majorBidi"/>
+                <w:bCs/>
+                <w:sz w:val="20"/>
+                <w:szCs w:val="20"/>
+              </w:rPr>
+              <w:t>Confeccionar documento de ingeniería.</w:t>
+            </w:r>
+          </w:p>
+        </w:tc>
+        <w:tc>
+          <w:tcPr>
+            <w:tcW w:w="1100" w:type="dxa"/>
+            <w:shd w:val="clear" w:color="auto" w:fill="auto"/>
+            <w:vAlign w:val="center"/>
+          </w:tcPr>
+          <w:p>
+            <w:pPr>
+              <w:tabs>
+                <w:tab w:val="left" w:pos="426"/>
+              </w:tabs>
+              <w:rPr>
+                <w:rFonts w:ascii="Trebuchet MS" w:eastAsia="Times New Roman" w:hAnsi="Trebuchet MS" w:cstheme="majorBidi"/>
+                <w:bCs/>
+                <w:sz w:val="20"/>
+                <w:szCs w:val="20"/>
+              </w:rPr>
+            </w:pPr>
+          </w:p>
+        </w:tc>
+      </w:tr>
+      <w:tr>
+        <w:trPr>
+          <w:trHeight w:hRule="exact" w:val="454"/>
+        </w:trPr>
+        <w:tc>
+          <w:tcPr>
+            <w:tcW w:w="637" w:type="dxa"/>
+            <w:shd w:val="clear" w:color="auto" w:fill="auto"/>
+            <w:vAlign w:val="center"/>
+          </w:tcPr>
+          <w:p>
+            <w:pPr>
+              <w:tabs>
+                <w:tab w:val="left" w:pos="426"/>
+              </w:tabs>
+              <w:rPr>
+                <w:rFonts w:ascii="Trebuchet MS" w:eastAsia="Times New Roman" w:hAnsi="Trebuchet MS" w:cstheme="majorBidi"/>
+                <w:b/>
+                <w:bCs/>
+                <w:sz w:val="20"/>
+                <w:szCs w:val="20"/>
+              </w:rPr>
+            </w:pPr>
+            <w:r>
+              <w:rPr>
+                <w:rFonts w:ascii="Trebuchet MS" w:eastAsia="Times New Roman" w:hAnsi="Trebuchet MS" w:cstheme="majorBidi"/>
+                <w:b/>
+                <w:bCs/>
+                <w:sz w:val="20"/>
+                <w:szCs w:val="20"/>
+              </w:rPr>
+              <w:t>09</w:t>
+            </w:r>
+          </w:p>
+        </w:tc>
+        <w:tc>
+          <w:tcPr>
+            <w:tcW w:w="6908" w:type="dxa"/>
+            <w:shd w:val="clear" w:color="auto" w:fill="auto"/>
+            <w:vAlign w:val="center"/>
+          </w:tcPr>
+          <w:p>
+            <w:pPr>
+              <w:tabs>
+                <w:tab w:val="left" w:pos="426"/>
+              </w:tabs>
+              <w:rPr>
+                <w:rFonts w:ascii="Trebuchet MS" w:eastAsia="Times New Roman" w:hAnsi="Trebuchet MS" w:cstheme="majorBidi"/>
+                <w:bCs/>
+                <w:sz w:val="20"/>
+                <w:szCs w:val="20"/>
+              </w:rPr>
+            </w:pPr>
+            <w:r>
+              <w:rPr>
+                <w:rFonts w:ascii="Trebuchet MS" w:eastAsia="Times New Roman" w:hAnsi="Trebuchet MS" w:cstheme="majorBidi"/>
+                <w:bCs/>
+                <w:sz w:val="20"/>
+                <w:szCs w:val="20"/>
+              </w:rPr>
+              <w:t>Confeccionar documento de fin de obra.</w:t>
+            </w:r>
+          </w:p>
+        </w:tc>
+        <w:tc>
+          <w:tcPr>
+            <w:tcW w:w="1100" w:type="dxa"/>
+            <w:shd w:val="clear" w:color="auto" w:fill="auto"/>
+            <w:vAlign w:val="center"/>
+          </w:tcPr>
+          <w:p>
+            <w:pPr>
+              <w:tabs>
+                <w:tab w:val="left" w:pos="426"/>
+              </w:tabs>
+              <w:rPr>
+                <w:rFonts w:ascii="Trebuchet MS" w:eastAsia="Times New Roman" w:hAnsi="Trebuchet MS" w:cstheme="majorBidi"/>
+                <w:bCs/>
+                <w:sz w:val="20"/>
+                <w:szCs w:val="20"/>
+              </w:rPr>
+            </w:pPr>
+          </w:p>
+        </w:tc>
+      </w:tr>
+      <w:tr>
+        <w:trPr>
+          <w:trHeight w:hRule="exact" w:val="454"/>
+        </w:trPr>
+        <w:tc>
+          <w:tcPr>
+            <w:tcW w:w="637" w:type="dxa"/>
+            <w:shd w:val="clear" w:color="auto" w:fill="auto"/>
+            <w:vAlign w:val="center"/>
+          </w:tcPr>
+          <w:p>
+            <w:pPr>
+              <w:tabs>
+                <w:tab w:val="left" w:pos="426"/>
+              </w:tabs>
+              <w:rPr>
+                <w:rFonts w:ascii="Trebuchet MS" w:eastAsia="Times New Roman" w:hAnsi="Trebuchet MS" w:cstheme="majorBidi"/>
+                <w:b/>
+                <w:bCs/>
+                <w:sz w:val="20"/>
+                <w:szCs w:val="20"/>
+              </w:rPr>
+            </w:pPr>
+            <w:r>
+              <w:rPr>
+                <w:rFonts w:ascii="Trebuchet MS" w:eastAsia="Times New Roman" w:hAnsi="Trebuchet MS" w:cstheme="majorBidi"/>
+                <w:b/>
+                <w:bCs/>
+                <w:sz w:val="20"/>
+                <w:szCs w:val="20"/>
+              </w:rPr>
+              <w:t>10</w:t>
+            </w:r>
+          </w:p>
+        </w:tc>
+        <w:tc>
+          <w:tcPr>
+            <w:tcW w:w="6908" w:type="dxa"/>
+            <w:shd w:val="clear" w:color="auto" w:fill="auto"/>
+            <w:vAlign w:val="center"/>
+          </w:tcPr>
+          <w:p>
+            <w:pPr>
+              <w:tabs>
+                <w:tab w:val="left" w:pos="426"/>
+              </w:tabs>
+              <w:rPr>
+                <w:rFonts w:ascii="Trebuchet MS" w:eastAsia="Times New Roman" w:hAnsi="Trebuchet MS" w:cstheme="majorBidi"/>
+                <w:bCs/>
+                <w:sz w:val="20"/>
+                <w:szCs w:val="20"/>
+              </w:rPr>
+            </w:pPr>
+            <w:r>
+              <w:rPr>
+                <w:rFonts w:ascii="Trebuchet MS" w:eastAsia="Times New Roman" w:hAnsi="Trebuchet MS" w:cstheme="majorBidi"/>
+                <w:bCs/>
+                <w:sz w:val="20"/>
+                <w:szCs w:val="20"/>
+              </w:rPr>
+              <w:t>Tramitar pago por fin de obra.</w:t>
+            </w:r>
+          </w:p>
+        </w:tc>
+        <w:tc>
+          <w:tcPr>
+            <w:tcW w:w="1100" w:type="dxa"/>
+            <w:shd w:val="clear" w:color="auto" w:fill="auto"/>
+            <w:vAlign w:val="center"/>
+          </w:tcPr>
+          <w:p>
+            <w:pPr>
+              <w:tabs>
+                <w:tab w:val="left" w:pos="426"/>
+              </w:tabs>
+              <w:rPr>
+                <w:rFonts w:ascii="Trebuchet MS" w:eastAsia="Times New Roman" w:hAnsi="Trebuchet MS" w:cstheme="majorBidi"/>
+                <w:bCs/>
+                <w:sz w:val="20"/>
+                <w:szCs w:val="20"/>
+              </w:rPr>
+            </w:pPr>
+          </w:p>
+        </w:tc>
+      </w:tr>
+      <w:tr>
+        <w:trPr>
+          <w:trHeight w:hRule="exact" w:val="454"/>
+        </w:trPr>
+        <w:tc>
+          <w:tcPr>
+            <w:tcW w:w="637" w:type="dxa"/>
+            <w:shd w:val="clear" w:color="auto" w:fill="auto"/>
+            <w:vAlign w:val="center"/>
+          </w:tcPr>
+          <w:p>
+            <w:pPr>
+              <w:tabs>
+                <w:tab w:val="left" w:pos="426"/>
+              </w:tabs>
+              <w:rPr>
+                <w:rFonts w:ascii="Trebuchet MS" w:eastAsia="Times New Roman" w:hAnsi="Trebuchet MS" w:cstheme="majorBidi"/>
+                <w:b/>
+                <w:bCs/>
+                <w:sz w:val="20"/>
+                <w:szCs w:val="20"/>
+              </w:rPr>
+            </w:pPr>
+            <w:r>
+              <w:rPr>
+                <w:rFonts w:ascii="Trebuchet MS" w:eastAsia="Times New Roman" w:hAnsi="Trebuchet MS" w:cstheme="majorBidi"/>
+                <w:b/>
+                <w:bCs/>
+                <w:sz w:val="20"/>
+                <w:szCs w:val="20"/>
+              </w:rPr>
+              <w:lastRenderedPageBreak/>
+              <w:t>11</w:t>
+            </w:r>
+          </w:p>
+        </w:tc>
+        <w:tc>
+          <w:tcPr>
+            <w:tcW w:w="6908" w:type="dxa"/>
+            <w:shd w:val="clear" w:color="auto" w:fill="auto"/>
+            <w:vAlign w:val="center"/>
+          </w:tcPr>
+          <w:p>
+            <w:pPr>
+              <w:tabs>
+                <w:tab w:val="left" w:pos="426"/>
+              </w:tabs>
+              <w:rPr>
+                <w:rFonts w:ascii="Trebuchet MS" w:eastAsia="Times New Roman" w:hAnsi="Trebuchet MS" w:cstheme="majorBidi"/>
+                <w:bCs/>
+                <w:sz w:val="20"/>
+                <w:szCs w:val="20"/>
+              </w:rPr>
+            </w:pPr>
+            <w:r>
+              <w:rPr>
+                <w:rFonts w:ascii="Trebuchet MS" w:eastAsia="Times New Roman" w:hAnsi="Trebuchet MS" w:cstheme="majorBidi"/>
+                <w:bCs/>
+                <w:sz w:val="20"/>
+                <w:szCs w:val="20"/>
+              </w:rPr>
+              <w:t>Actualizar precios de tareas.</w:t>
+            </w:r>
+          </w:p>
+        </w:tc>
+        <w:tc>
+          <w:tcPr>
+            <w:tcW w:w="1100" w:type="dxa"/>
+            <w:shd w:val="clear" w:color="auto" w:fill="auto"/>
+            <w:vAlign w:val="center"/>
+          </w:tcPr>
+          <w:p>
+            <w:pPr>
+              <w:tabs>
+                <w:tab w:val="left" w:pos="426"/>
+              </w:tabs>
+              <w:rPr>
+                <w:rFonts w:ascii="Trebuchet MS" w:eastAsia="Times New Roman" w:hAnsi="Trebuchet MS" w:cstheme="majorBidi"/>
+                <w:bCs/>
+                <w:sz w:val="20"/>
+                <w:szCs w:val="20"/>
+              </w:rPr>
+            </w:pPr>
+          </w:p>
+        </w:tc>
+      </w:tr>
+      <w:tr>
+        <w:trPr>
+          <w:trHeight w:hRule="exact" w:val="454"/>
+        </w:trPr>
+        <w:tc>
+          <w:tcPr>
+            <w:tcW w:w="637" w:type="dxa"/>
+            <w:shd w:val="clear" w:color="auto" w:fill="auto"/>
+            <w:vAlign w:val="center"/>
+          </w:tcPr>
+          <w:p>
+            <w:pPr>
+              <w:tabs>
+                <w:tab w:val="left" w:pos="426"/>
+              </w:tabs>
+              <w:rPr>
+                <w:rFonts w:ascii="Trebuchet MS" w:eastAsia="Times New Roman" w:hAnsi="Trebuchet MS" w:cstheme="majorBidi"/>
+                <w:b/>
+                <w:bCs/>
+                <w:sz w:val="20"/>
+                <w:szCs w:val="20"/>
+              </w:rPr>
+            </w:pPr>
+            <w:r>
+              <w:rPr>
+                <w:rFonts w:ascii="Trebuchet MS" w:eastAsia="Times New Roman" w:hAnsi="Trebuchet MS" w:cstheme="majorBidi"/>
+                <w:b/>
+                <w:bCs/>
+                <w:sz w:val="20"/>
+                <w:szCs w:val="20"/>
+              </w:rPr>
+              <w:t>12</w:t>
+            </w:r>
+          </w:p>
+        </w:tc>
+        <w:tc>
+          <w:tcPr>
+            <w:tcW w:w="6908" w:type="dxa"/>
+            <w:shd w:val="clear" w:color="auto" w:fill="auto"/>
+            <w:vAlign w:val="center"/>
+          </w:tcPr>
+          <w:p>
+            <w:pPr>
+              <w:tabs>
+                <w:tab w:val="left" w:pos="426"/>
+              </w:tabs>
+              <w:rPr>
+                <w:rFonts w:ascii="Trebuchet MS" w:eastAsia="Times New Roman" w:hAnsi="Trebuchet MS" w:cstheme="majorBidi"/>
+                <w:bCs/>
+                <w:sz w:val="20"/>
+                <w:szCs w:val="20"/>
+              </w:rPr>
+            </w:pPr>
+            <w:r>
+              <w:rPr>
+                <w:rFonts w:ascii="Trebuchet MS" w:eastAsia="Times New Roman" w:hAnsi="Trebuchet MS" w:cstheme="majorBidi"/>
+                <w:bCs/>
+                <w:sz w:val="20"/>
+                <w:szCs w:val="20"/>
+              </w:rPr>
+              <w:t>Hacer seguimiento de estado de tareas.</w:t>
+            </w:r>
+          </w:p>
+        </w:tc>
+        <w:tc>
+          <w:tcPr>
+            <w:tcW w:w="1100" w:type="dxa"/>
+            <w:shd w:val="clear" w:color="auto" w:fill="auto"/>
+            <w:vAlign w:val="center"/>
+          </w:tcPr>
+          <w:p>
+            <w:pPr>
+              <w:tabs>
+                <w:tab w:val="left" w:pos="426"/>
+              </w:tabs>
+              <w:rPr>
+                <w:rFonts w:ascii="Trebuchet MS" w:eastAsia="Times New Roman" w:hAnsi="Trebuchet MS" w:cstheme="majorBidi"/>
+                <w:bCs/>
+                <w:sz w:val="20"/>
+                <w:szCs w:val="20"/>
+              </w:rPr>
+            </w:pPr>
+          </w:p>
+        </w:tc>
+      </w:tr>
+      <w:tr>
+        <w:trPr>
+          <w:trHeight w:hRule="exact" w:val="454"/>
+        </w:trPr>
+        <w:tc>
+          <w:tcPr>
+            <w:tcW w:w="637" w:type="dxa"/>
+            <w:shd w:val="clear" w:color="auto" w:fill="auto"/>
+            <w:vAlign w:val="center"/>
+          </w:tcPr>
+          <w:p>
+            <w:pPr>
+              <w:tabs>
+                <w:tab w:val="left" w:pos="426"/>
+              </w:tabs>
+              <w:rPr>
+                <w:rFonts w:ascii="Trebuchet MS" w:eastAsia="Times New Roman" w:hAnsi="Trebuchet MS" w:cstheme="majorBidi"/>
+                <w:b/>
+                <w:bCs/>
+                <w:sz w:val="20"/>
+                <w:szCs w:val="20"/>
+              </w:rPr>
+            </w:pPr>
+            <w:r>
+              <w:rPr>
+                <w:rFonts w:ascii="Trebuchet MS" w:eastAsia="Times New Roman" w:hAnsi="Trebuchet MS" w:cstheme="majorBidi"/>
+                <w:b/>
+                <w:bCs/>
+                <w:sz w:val="20"/>
+                <w:szCs w:val="20"/>
+              </w:rPr>
+              <w:t>13</w:t>
+            </w:r>
+          </w:p>
+        </w:tc>
+        <w:tc>
+          <w:tcPr>
+            <w:tcW w:w="6908" w:type="dxa"/>
+            <w:shd w:val="clear" w:color="auto" w:fill="auto"/>
+            <w:vAlign w:val="center"/>
+          </w:tcPr>
+          <w:p>
+            <w:pPr>
+              <w:tabs>
+                <w:tab w:val="left" w:pos="426"/>
+              </w:tabs>
+              <w:rPr>
+                <w:rFonts w:ascii="Trebuchet MS" w:eastAsia="Times New Roman" w:hAnsi="Trebuchet MS" w:cstheme="majorBidi"/>
+                <w:bCs/>
+                <w:sz w:val="20"/>
+                <w:szCs w:val="20"/>
+              </w:rPr>
+            </w:pPr>
+            <w:r>
+              <w:rPr>
+                <w:rFonts w:ascii="Trebuchet MS" w:eastAsia="Times New Roman" w:hAnsi="Trebuchet MS" w:cstheme="majorBidi"/>
+                <w:bCs/>
+                <w:sz w:val="20"/>
+                <w:szCs w:val="20"/>
+              </w:rPr>
+              <w:t>Actualizar el mapa de sitios.</w:t>
+            </w:r>
+          </w:p>
+        </w:tc>
+        <w:tc>
+          <w:tcPr>
+            <w:tcW w:w="1100" w:type="dxa"/>
+            <w:shd w:val="clear" w:color="auto" w:fill="auto"/>
+            <w:vAlign w:val="center"/>
+          </w:tcPr>
+          <w:p>
+            <w:pPr>
+              <w:tabs>
+                <w:tab w:val="left" w:pos="426"/>
+              </w:tabs>
+              <w:rPr>
+                <w:rFonts w:ascii="Trebuchet MS" w:eastAsia="Times New Roman" w:hAnsi="Trebuchet MS" w:cstheme="majorBidi"/>
+                <w:bCs/>
+                <w:sz w:val="20"/>
+                <w:szCs w:val="20"/>
+              </w:rPr>
+            </w:pPr>
+          </w:p>
+        </w:tc>
+      </w:tr>
+      <w:tr>
+        <w:trPr>
+          <w:trHeight w:hRule="exact" w:val="454"/>
+        </w:trPr>
+        <w:tc>
+          <w:tcPr>
+            <w:tcW w:w="637" w:type="dxa"/>
+            <w:shd w:val="clear" w:color="auto" w:fill="auto"/>
+            <w:vAlign w:val="center"/>
+          </w:tcPr>
+          <w:p>
+            <w:pPr>
+              <w:tabs>
+                <w:tab w:val="left" w:pos="426"/>
+              </w:tabs>
+              <w:rPr>
+                <w:rFonts w:ascii="Trebuchet MS" w:eastAsia="Times New Roman" w:hAnsi="Trebuchet MS" w:cstheme="majorBidi"/>
+                <w:b/>
+                <w:bCs/>
+                <w:sz w:val="20"/>
+                <w:szCs w:val="20"/>
+              </w:rPr>
+            </w:pPr>
+            <w:r>
+              <w:rPr>
+                <w:rFonts w:ascii="Trebuchet MS" w:eastAsia="Times New Roman" w:hAnsi="Trebuchet MS" w:cstheme="majorBidi"/>
+                <w:b/>
+                <w:bCs/>
+                <w:sz w:val="20"/>
+                <w:szCs w:val="20"/>
+              </w:rPr>
+              <w:t>14</w:t>
+            </w:r>
+          </w:p>
+        </w:tc>
+        <w:tc>
+          <w:tcPr>
+            <w:tcW w:w="6908" w:type="dxa"/>
+            <w:shd w:val="clear" w:color="auto" w:fill="auto"/>
+            <w:vAlign w:val="center"/>
+          </w:tcPr>
+          <w:p>
+            <w:pPr>
+              <w:tabs>
+                <w:tab w:val="left" w:pos="426"/>
+              </w:tabs>
+              <w:rPr>
+                <w:rFonts w:ascii="Trebuchet MS" w:eastAsia="Times New Roman" w:hAnsi="Trebuchet MS" w:cstheme="majorBidi"/>
+                <w:bCs/>
+                <w:sz w:val="20"/>
+                <w:szCs w:val="20"/>
+              </w:rPr>
+            </w:pPr>
+            <w:r>
+              <w:rPr>
+                <w:rFonts w:ascii="Trebuchet MS" w:eastAsia="Times New Roman" w:hAnsi="Trebuchet MS" w:cstheme="majorBidi"/>
+                <w:bCs/>
+                <w:sz w:val="20"/>
+                <w:szCs w:val="20"/>
+              </w:rPr>
+              <w:t>Recibir un proyecto</w:t>
+            </w:r>
+          </w:p>
+        </w:tc>
+        <w:tc>
+          <w:tcPr>
+            <w:tcW w:w="1100" w:type="dxa"/>
+            <w:shd w:val="clear" w:color="auto" w:fill="auto"/>
+            <w:vAlign w:val="center"/>
+          </w:tcPr>
+          <w:p>
+            <w:pPr>
+              <w:tabs>
+                <w:tab w:val="left" w:pos="426"/>
+              </w:tabs>
+              <w:rPr>
+                <w:rFonts w:ascii="Trebuchet MS" w:eastAsia="Times New Roman" w:hAnsi="Trebuchet MS" w:cstheme="majorBidi"/>
+                <w:bCs/>
+                <w:sz w:val="20"/>
+                <w:szCs w:val="20"/>
+              </w:rPr>
+            </w:pPr>
+          </w:p>
+        </w:tc>
+      </w:tr>
+      <w:tr>
+        <w:trPr>
+          <w:trHeight w:hRule="exact" w:val="454"/>
+        </w:trPr>
+        <w:tc>
+          <w:tcPr>
+            <w:tcW w:w="637" w:type="dxa"/>
+            <w:shd w:val="clear" w:color="auto" w:fill="auto"/>
+            <w:vAlign w:val="center"/>
+          </w:tcPr>
+          <w:p>
+            <w:pPr>
+              <w:tabs>
+                <w:tab w:val="left" w:pos="426"/>
+              </w:tabs>
+              <w:rPr>
+                <w:rFonts w:ascii="Trebuchet MS" w:eastAsia="Times New Roman" w:hAnsi="Trebuchet MS" w:cstheme="majorBidi"/>
+                <w:b/>
+                <w:bCs/>
+                <w:sz w:val="20"/>
+                <w:szCs w:val="20"/>
+              </w:rPr>
+            </w:pPr>
+          </w:p>
+        </w:tc>
+        <w:tc>
+          <w:tcPr>
+            <w:tcW w:w="6908" w:type="dxa"/>
+            <w:shd w:val="clear" w:color="auto" w:fill="auto"/>
+            <w:vAlign w:val="center"/>
+          </w:tcPr>
+          <w:p>
+            <w:pPr>
+              <w:tabs>
+                <w:tab w:val="left" w:pos="426"/>
+              </w:tabs>
+              <w:rPr>
+                <w:rFonts w:ascii="Trebuchet MS" w:eastAsia="Times New Roman" w:hAnsi="Trebuchet MS" w:cstheme="majorBidi"/>
+                <w:bCs/>
+                <w:sz w:val="20"/>
+                <w:szCs w:val="20"/>
+              </w:rPr>
+            </w:pPr>
+          </w:p>
+        </w:tc>
+        <w:tc>
+          <w:tcPr>
+            <w:tcW w:w="1100" w:type="dxa"/>
+            <w:shd w:val="clear" w:color="auto" w:fill="auto"/>
+            <w:vAlign w:val="center"/>
+          </w:tcPr>
+          <w:p>
+            <w:pPr>
+              <w:tabs>
+                <w:tab w:val="left" w:pos="426"/>
+              </w:tabs>
+              <w:rPr>
+                <w:rFonts w:ascii="Trebuchet MS" w:eastAsia="Times New Roman" w:hAnsi="Trebuchet MS" w:cstheme="majorBidi"/>
+                <w:bCs/>
+                <w:sz w:val="20"/>
+                <w:szCs w:val="20"/>
+              </w:rPr>
+            </w:pPr>
+          </w:p>
+        </w:tc>
+      </w:tr>
+      <w:tr>
+        <w:trPr>
+          <w:trHeight w:hRule="exact" w:val="454"/>
+        </w:trPr>
+        <w:tc>
+          <w:tcPr>
+            <w:tcW w:w="637" w:type="dxa"/>
+            <w:shd w:val="clear" w:color="auto" w:fill="auto"/>
+            <w:vAlign w:val="center"/>
+          </w:tcPr>
+          <w:p>
+            <w:pPr>
+              <w:tabs>
+                <w:tab w:val="left" w:pos="426"/>
+              </w:tabs>
+              <w:rPr>
+                <w:rFonts w:ascii="Trebuchet MS" w:eastAsia="Times New Roman" w:hAnsi="Trebuchet MS" w:cstheme="majorBidi"/>
+                <w:b/>
+                <w:bCs/>
+                <w:sz w:val="20"/>
+                <w:szCs w:val="20"/>
+              </w:rPr>
+            </w:pPr>
+          </w:p>
+        </w:tc>
+        <w:tc>
+          <w:tcPr>
+            <w:tcW w:w="6908" w:type="dxa"/>
+            <w:shd w:val="clear" w:color="auto" w:fill="auto"/>
+            <w:vAlign w:val="center"/>
+          </w:tcPr>
+          <w:p>
+            <w:pPr>
+              <w:tabs>
+                <w:tab w:val="left" w:pos="426"/>
+              </w:tabs>
+              <w:rPr>
+                <w:rFonts w:ascii="Trebuchet MS" w:eastAsia="Times New Roman" w:hAnsi="Trebuchet MS" w:cstheme="majorBidi"/>
+                <w:bCs/>
+                <w:sz w:val="20"/>
+                <w:szCs w:val="20"/>
+              </w:rPr>
+            </w:pPr>
+          </w:p>
+        </w:tc>
+        <w:tc>
+          <w:tcPr>
+            <w:tcW w:w="1100" w:type="dxa"/>
+            <w:shd w:val="clear" w:color="auto" w:fill="auto"/>
+            <w:vAlign w:val="center"/>
+          </w:tcPr>
+          <w:p>
+            <w:pPr>
+              <w:tabs>
+                <w:tab w:val="left" w:pos="426"/>
+              </w:tabs>
+              <w:rPr>
+                <w:rFonts w:ascii="Trebuchet MS" w:eastAsia="Times New Roman" w:hAnsi="Trebuchet MS" w:cstheme="majorBidi"/>
+                <w:bCs/>
+                <w:sz w:val="20"/>
+                <w:szCs w:val="20"/>
+              </w:rPr>
+            </w:pPr>
+          </w:p>
+        </w:tc>
+      </w:tr>
+      <w:tr>
+        <w:trPr>
+          <w:trHeight w:hRule="exact" w:val="454"/>
+        </w:trPr>
+        <w:tc>
+          <w:tcPr>
+            <w:tcW w:w="637" w:type="dxa"/>
+            <w:shd w:val="clear" w:color="auto" w:fill="auto"/>
+            <w:vAlign w:val="center"/>
+          </w:tcPr>
+          <w:p>
+            <w:pPr>
+              <w:tabs>
+                <w:tab w:val="left" w:pos="426"/>
+              </w:tabs>
+              <w:rPr>
+                <w:rFonts w:ascii="Trebuchet MS" w:eastAsia="Times New Roman" w:hAnsi="Trebuchet MS" w:cstheme="majorBidi"/>
+                <w:b/>
+                <w:bCs/>
+                <w:sz w:val="20"/>
+                <w:szCs w:val="20"/>
+              </w:rPr>
+            </w:pPr>
+          </w:p>
+        </w:tc>
+        <w:tc>
+          <w:tcPr>
+            <w:tcW w:w="6908" w:type="dxa"/>
+            <w:shd w:val="clear" w:color="auto" w:fill="auto"/>
+            <w:vAlign w:val="center"/>
+          </w:tcPr>
+          <w:p>
+            <w:pPr>
+              <w:tabs>
+                <w:tab w:val="left" w:pos="426"/>
+              </w:tabs>
+              <w:rPr>
+                <w:rFonts w:ascii="Trebuchet MS" w:eastAsia="Times New Roman" w:hAnsi="Trebuchet MS" w:cstheme="majorBidi"/>
+                <w:bCs/>
+                <w:sz w:val="20"/>
+                <w:szCs w:val="20"/>
+              </w:rPr>
+            </w:pPr>
+          </w:p>
+        </w:tc>
+        <w:tc>
+          <w:tcPr>
+            <w:tcW w:w="1100" w:type="dxa"/>
+            <w:shd w:val="clear" w:color="auto" w:fill="auto"/>
+            <w:vAlign w:val="center"/>
+          </w:tcPr>
+          <w:p>
+            <w:pPr>
+              <w:tabs>
+                <w:tab w:val="left" w:pos="426"/>
+              </w:tabs>
+              <w:rPr>
+                <w:rFonts w:ascii="Trebuchet MS" w:eastAsia="Times New Roman" w:hAnsi="Trebuchet MS" w:cstheme="majorBidi"/>
+                <w:bCs/>
+                <w:sz w:val="20"/>
+                <w:szCs w:val="20"/>
+              </w:rPr>
+            </w:pPr>
+          </w:p>
+        </w:tc>
+      </w:tr>
+      <w:tr>
+        <w:trPr>
+          <w:trHeight w:hRule="exact" w:val="454"/>
+        </w:trPr>
+        <w:tc>
+          <w:tcPr>
+            <w:tcW w:w="637" w:type="dxa"/>
+            <w:shd w:val="clear" w:color="auto" w:fill="auto"/>
+            <w:vAlign w:val="center"/>
+          </w:tcPr>
+          <w:p>
+            <w:pPr>
+              <w:tabs>
+                <w:tab w:val="left" w:pos="426"/>
+              </w:tabs>
+              <w:rPr>
+                <w:rFonts w:ascii="Trebuchet MS" w:eastAsia="Times New Roman" w:hAnsi="Trebuchet MS" w:cstheme="majorBidi"/>
+                <w:b/>
+                <w:bCs/>
+                <w:sz w:val="20"/>
+                <w:szCs w:val="20"/>
+              </w:rPr>
+            </w:pPr>
+          </w:p>
+        </w:tc>
+        <w:tc>
+          <w:tcPr>
+            <w:tcW w:w="6908" w:type="dxa"/>
+            <w:shd w:val="clear" w:color="auto" w:fill="auto"/>
+            <w:vAlign w:val="center"/>
+          </w:tcPr>
+          <w:p>
+            <w:pPr>
+              <w:tabs>
+                <w:tab w:val="left" w:pos="426"/>
+              </w:tabs>
+              <w:rPr>
+                <w:rFonts w:ascii="Trebuchet MS" w:eastAsia="Times New Roman" w:hAnsi="Trebuchet MS" w:cstheme="majorBidi"/>
+                <w:bCs/>
+                <w:sz w:val="20"/>
+                <w:szCs w:val="20"/>
+              </w:rPr>
+            </w:pPr>
+          </w:p>
+        </w:tc>
+        <w:tc>
+          <w:tcPr>
+            <w:tcW w:w="1100" w:type="dxa"/>
+            <w:shd w:val="clear" w:color="auto" w:fill="auto"/>
+            <w:vAlign w:val="center"/>
+          </w:tcPr>
+          <w:p>
+            <w:pPr>
+              <w:tabs>
+                <w:tab w:val="left" w:pos="426"/>
+              </w:tabs>
+              <w:rPr>
+                <w:rFonts w:ascii="Trebuchet MS" w:eastAsia="Times New Roman" w:hAnsi="Trebuchet MS" w:cstheme="majorBidi"/>
+                <w:bCs/>
+                <w:sz w:val="20"/>
+                <w:szCs w:val="20"/>
+              </w:rPr>
+            </w:pPr>
+          </w:p>
+        </w:tc>
+      </w:tr>
+      <w:tr>
+        <w:trPr>
+          <w:trHeight w:hRule="exact" w:val="454"/>
+        </w:trPr>
+        <w:tc>
+          <w:tcPr>
+            <w:tcW w:w="637" w:type="dxa"/>
+            <w:shd w:val="clear" w:color="auto" w:fill="auto"/>
+            <w:vAlign w:val="center"/>
+          </w:tcPr>
+          <w:p>
+            <w:pPr>
+              <w:tabs>
+                <w:tab w:val="left" w:pos="426"/>
+              </w:tabs>
+              <w:rPr>
+                <w:rFonts w:ascii="Trebuchet MS" w:eastAsia="Times New Roman" w:hAnsi="Trebuchet MS" w:cstheme="majorBidi"/>
+                <w:b/>
+                <w:bCs/>
+                <w:sz w:val="20"/>
+                <w:szCs w:val="20"/>
+              </w:rPr>
+            </w:pPr>
+          </w:p>
+        </w:tc>
+        <w:tc>
+          <w:tcPr>
+            <w:tcW w:w="6908" w:type="dxa"/>
+            <w:shd w:val="clear" w:color="auto" w:fill="auto"/>
+            <w:vAlign w:val="center"/>
+          </w:tcPr>
+          <w:p>
+            <w:pPr>
+              <w:tabs>
+                <w:tab w:val="left" w:pos="426"/>
+              </w:tabs>
+              <w:rPr>
+                <w:rFonts w:ascii="Trebuchet MS" w:eastAsia="Times New Roman" w:hAnsi="Trebuchet MS" w:cstheme="majorBidi"/>
+                <w:bCs/>
+                <w:sz w:val="20"/>
+                <w:szCs w:val="20"/>
+              </w:rPr>
+            </w:pPr>
+          </w:p>
+        </w:tc>
+        <w:tc>
+          <w:tcPr>
+            <w:tcW w:w="1100" w:type="dxa"/>
+            <w:shd w:val="clear" w:color="auto" w:fill="auto"/>
+            <w:vAlign w:val="center"/>
+          </w:tcPr>
+          <w:p>
+            <w:pPr>
+              <w:tabs>
+                <w:tab w:val="left" w:pos="426"/>
+              </w:tabs>
+              <w:rPr>
+                <w:rFonts w:ascii="Trebuchet MS" w:eastAsia="Times New Roman" w:hAnsi="Trebuchet MS" w:cstheme="majorBidi"/>
+                <w:bCs/>
+                <w:sz w:val="20"/>
+                <w:szCs w:val="20"/>
+              </w:rPr>
+            </w:pPr>
+          </w:p>
+        </w:tc>
+      </w:tr>
+      <w:tr>
+        <w:trPr>
+          <w:trHeight w:hRule="exact" w:val="454"/>
+        </w:trPr>
+        <w:tc>
+          <w:tcPr>
+            <w:tcW w:w="637" w:type="dxa"/>
+            <w:shd w:val="clear" w:color="auto" w:fill="auto"/>
+            <w:vAlign w:val="center"/>
+          </w:tcPr>
+          <w:p>
+            <w:pPr>
+              <w:tabs>
+                <w:tab w:val="left" w:pos="426"/>
+              </w:tabs>
+              <w:rPr>
+                <w:rFonts w:ascii="Trebuchet MS" w:eastAsia="Times New Roman" w:hAnsi="Trebuchet MS" w:cstheme="majorBidi"/>
+                <w:b/>
+                <w:bCs/>
+                <w:sz w:val="20"/>
+                <w:szCs w:val="20"/>
+              </w:rPr>
+            </w:pPr>
+          </w:p>
+        </w:tc>
+        <w:tc>
+          <w:tcPr>
+            <w:tcW w:w="6908" w:type="dxa"/>
+            <w:shd w:val="clear" w:color="auto" w:fill="auto"/>
+            <w:vAlign w:val="center"/>
+          </w:tcPr>
+          <w:p>
+            <w:pPr>
+              <w:tabs>
+                <w:tab w:val="left" w:pos="426"/>
+              </w:tabs>
+              <w:rPr>
+                <w:rFonts w:ascii="Trebuchet MS" w:eastAsia="Times New Roman" w:hAnsi="Trebuchet MS" w:cstheme="majorBidi"/>
+                <w:bCs/>
+                <w:sz w:val="20"/>
+                <w:szCs w:val="20"/>
+              </w:rPr>
+            </w:pPr>
+          </w:p>
+        </w:tc>
+        <w:tc>
+          <w:tcPr>
+            <w:tcW w:w="1100" w:type="dxa"/>
+            <w:shd w:val="clear" w:color="auto" w:fill="auto"/>
+            <w:vAlign w:val="center"/>
+          </w:tcPr>
+          <w:p>
+            <w:pPr>
+              <w:tabs>
+                <w:tab w:val="left" w:pos="426"/>
+              </w:tabs>
+              <w:rPr>
+                <w:rFonts w:ascii="Trebuchet MS" w:eastAsia="Times New Roman" w:hAnsi="Trebuchet MS" w:cstheme="majorBidi"/>
+                <w:bCs/>
+                <w:sz w:val="20"/>
+                <w:szCs w:val="20"/>
+              </w:rPr>
+            </w:pPr>
+          </w:p>
+        </w:tc>
+      </w:tr>
+      <w:tr>
+        <w:trPr>
+          <w:trHeight w:hRule="exact" w:val="454"/>
+        </w:trPr>
+        <w:tc>
+          <w:tcPr>
+            <w:tcW w:w="637" w:type="dxa"/>
+            <w:shd w:val="clear" w:color="auto" w:fill="auto"/>
+            <w:vAlign w:val="center"/>
+          </w:tcPr>
+          <w:p>
+            <w:pPr>
+              <w:tabs>
+                <w:tab w:val="left" w:pos="426"/>
+              </w:tabs>
+              <w:rPr>
+                <w:rFonts w:ascii="Trebuchet MS" w:eastAsia="Times New Roman" w:hAnsi="Trebuchet MS" w:cstheme="majorBidi"/>
+                <w:b/>
+                <w:bCs/>
+                <w:sz w:val="20"/>
+                <w:szCs w:val="20"/>
+              </w:rPr>
+            </w:pPr>
+          </w:p>
+        </w:tc>
+        <w:tc>
+          <w:tcPr>
+            <w:tcW w:w="6908" w:type="dxa"/>
+            <w:shd w:val="clear" w:color="auto" w:fill="auto"/>
+            <w:vAlign w:val="center"/>
+          </w:tcPr>
+          <w:p>
+            <w:pPr>
+              <w:tabs>
+                <w:tab w:val="left" w:pos="426"/>
+              </w:tabs>
+              <w:rPr>
+                <w:rFonts w:ascii="Trebuchet MS" w:eastAsia="Times New Roman" w:hAnsi="Trebuchet MS" w:cstheme="majorBidi"/>
+                <w:bCs/>
+                <w:sz w:val="20"/>
+                <w:szCs w:val="20"/>
+              </w:rPr>
+            </w:pPr>
+          </w:p>
+        </w:tc>
+        <w:tc>
+          <w:tcPr>
+            <w:tcW w:w="1100" w:type="dxa"/>
+            <w:shd w:val="clear" w:color="auto" w:fill="auto"/>
+            <w:vAlign w:val="center"/>
+          </w:tcPr>
+          <w:p>
+            <w:pPr>
+              <w:tabs>
+                <w:tab w:val="left" w:pos="426"/>
+              </w:tabs>
+              <w:rPr>
+                <w:rFonts w:ascii="Trebuchet MS" w:eastAsia="Times New Roman" w:hAnsi="Trebuchet MS" w:cstheme="majorBidi"/>
+                <w:bCs/>
+                <w:sz w:val="20"/>
+                <w:szCs w:val="20"/>
+              </w:rPr>
+            </w:pPr>
+          </w:p>
+        </w:tc>
+      </w:tr>
+      <w:tr>
+        <w:trPr>
+          <w:trHeight w:hRule="exact" w:val="454"/>
+        </w:trPr>
+        <w:tc>
+          <w:tcPr>
+            <w:tcW w:w="637" w:type="dxa"/>
+            <w:shd w:val="clear" w:color="auto" w:fill="auto"/>
+            <w:vAlign w:val="center"/>
+          </w:tcPr>
+          <w:p>
+            <w:pPr>
+              <w:tabs>
+                <w:tab w:val="left" w:pos="426"/>
+              </w:tabs>
+              <w:rPr>
+                <w:rFonts w:ascii="Trebuchet MS" w:eastAsia="Times New Roman" w:hAnsi="Trebuchet MS" w:cstheme="majorBidi"/>
+                <w:b/>
+                <w:bCs/>
+                <w:sz w:val="20"/>
+                <w:szCs w:val="20"/>
+              </w:rPr>
+            </w:pPr>
+          </w:p>
+        </w:tc>
+        <w:tc>
+          <w:tcPr>
+            <w:tcW w:w="6908" w:type="dxa"/>
+            <w:shd w:val="clear" w:color="auto" w:fill="auto"/>
+            <w:vAlign w:val="center"/>
+          </w:tcPr>
+          <w:p>
+            <w:pPr>
+              <w:tabs>
+                <w:tab w:val="left" w:pos="426"/>
+              </w:tabs>
+              <w:rPr>
+                <w:rFonts w:ascii="Trebuchet MS" w:eastAsia="Times New Roman" w:hAnsi="Trebuchet MS" w:cstheme="majorBidi"/>
+                <w:bCs/>
+                <w:sz w:val="20"/>
+                <w:szCs w:val="20"/>
+              </w:rPr>
+            </w:pPr>
+          </w:p>
+        </w:tc>
+        <w:tc>
+          <w:tcPr>
+            <w:tcW w:w="1100" w:type="dxa"/>
+            <w:shd w:val="clear" w:color="auto" w:fill="auto"/>
+            <w:vAlign w:val="center"/>
+          </w:tcPr>
+          <w:p>
+            <w:pPr>
+              <w:tabs>
+                <w:tab w:val="left" w:pos="426"/>
+              </w:tabs>
+              <w:rPr>
+                <w:rFonts w:ascii="Trebuchet MS" w:eastAsia="Times New Roman" w:hAnsi="Trebuchet MS" w:cstheme="majorBidi"/>
+                <w:bCs/>
+                <w:sz w:val="20"/>
+                <w:szCs w:val="20"/>
+              </w:rPr>
+            </w:pPr>
+          </w:p>
+        </w:tc>
+      </w:tr>
+      <w:tr>
+        <w:trPr>
+          <w:trHeight w:hRule="exact" w:val="454"/>
+        </w:trPr>
+        <w:tc>
+          <w:tcPr>
+            <w:tcW w:w="637" w:type="dxa"/>
+            <w:shd w:val="clear" w:color="auto" w:fill="auto"/>
+            <w:vAlign w:val="center"/>
+          </w:tcPr>
+          <w:p>
+            <w:pPr>
+              <w:tabs>
+                <w:tab w:val="left" w:pos="426"/>
+              </w:tabs>
+              <w:rPr>
+                <w:rFonts w:ascii="Trebuchet MS" w:eastAsia="Times New Roman" w:hAnsi="Trebuchet MS" w:cstheme="majorBidi"/>
+                <w:b/>
+                <w:bCs/>
+                <w:sz w:val="20"/>
+                <w:szCs w:val="20"/>
+              </w:rPr>
+            </w:pPr>
+          </w:p>
+        </w:tc>
+        <w:tc>
+          <w:tcPr>
+            <w:tcW w:w="6908" w:type="dxa"/>
+            <w:shd w:val="clear" w:color="auto" w:fill="auto"/>
+            <w:vAlign w:val="center"/>
+          </w:tcPr>
+          <w:p>
+            <w:pPr>
+              <w:tabs>
+                <w:tab w:val="left" w:pos="426"/>
+              </w:tabs>
+              <w:rPr>
+                <w:rFonts w:ascii="Trebuchet MS" w:eastAsia="Times New Roman" w:hAnsi="Trebuchet MS" w:cstheme="majorBidi"/>
+                <w:bCs/>
+                <w:sz w:val="20"/>
+                <w:szCs w:val="20"/>
+              </w:rPr>
+            </w:pPr>
+          </w:p>
+        </w:tc>
+        <w:tc>
+          <w:tcPr>
+            <w:tcW w:w="1100" w:type="dxa"/>
+            <w:shd w:val="clear" w:color="auto" w:fill="auto"/>
+            <w:vAlign w:val="center"/>
+          </w:tcPr>
+          <w:p>
+            <w:pPr>
+              <w:tabs>
+                <w:tab w:val="left" w:pos="426"/>
+              </w:tabs>
+              <w:rPr>
+                <w:rFonts w:ascii="Trebuchet MS" w:eastAsia="Times New Roman" w:hAnsi="Trebuchet MS" w:cstheme="majorBidi"/>
+                <w:bCs/>
+                <w:sz w:val="20"/>
+                <w:szCs w:val="20"/>
+              </w:rPr>
+            </w:pPr>
+          </w:p>
+        </w:tc>
+      </w:tr>
+      <w:tr>
+        <w:trPr>
+          <w:trHeight w:hRule="exact" w:val="454"/>
+        </w:trPr>
+        <w:tc>
+          <w:tcPr>
+            <w:tcW w:w="637" w:type="dxa"/>
+            <w:shd w:val="clear" w:color="auto" w:fill="auto"/>
+            <w:vAlign w:val="center"/>
+          </w:tcPr>
+          <w:p>
+            <w:pPr>
+              <w:tabs>
+                <w:tab w:val="left" w:pos="426"/>
+              </w:tabs>
+              <w:rPr>
+                <w:rFonts w:ascii="Trebuchet MS" w:eastAsia="Times New Roman" w:hAnsi="Trebuchet MS" w:cstheme="majorBidi"/>
+                <w:b/>
+                <w:bCs/>
+                <w:sz w:val="20"/>
+                <w:szCs w:val="20"/>
+              </w:rPr>
+            </w:pPr>
+          </w:p>
+        </w:tc>
+        <w:tc>
+          <w:tcPr>
+            <w:tcW w:w="6908" w:type="dxa"/>
+            <w:shd w:val="clear" w:color="auto" w:fill="auto"/>
+            <w:vAlign w:val="center"/>
+          </w:tcPr>
+          <w:p>
+            <w:pPr>
+              <w:tabs>
+                <w:tab w:val="left" w:pos="426"/>
+              </w:tabs>
+              <w:rPr>
+                <w:rFonts w:ascii="Trebuchet MS" w:eastAsia="Times New Roman" w:hAnsi="Trebuchet MS" w:cstheme="majorBidi"/>
+                <w:bCs/>
+                <w:sz w:val="20"/>
+                <w:szCs w:val="20"/>
+              </w:rPr>
+            </w:pPr>
+          </w:p>
+        </w:tc>
+        <w:tc>
+          <w:tcPr>
+            <w:tcW w:w="1100" w:type="dxa"/>
+            <w:shd w:val="clear" w:color="auto" w:fill="auto"/>
+            <w:vAlign w:val="center"/>
+          </w:tcPr>
+          <w:p>
+            <w:pPr>
+              <w:tabs>
+                <w:tab w:val="left" w:pos="426"/>
+              </w:tabs>
+              <w:rPr>
+                <w:rFonts w:ascii="Trebuchet MS" w:eastAsia="Times New Roman" w:hAnsi="Trebuchet MS" w:cstheme="majorBidi"/>
+                <w:bCs/>
+                <w:sz w:val="20"/>
+                <w:szCs w:val="20"/>
+              </w:rPr>
+            </w:pPr>
+          </w:p>
+        </w:tc>
+      </w:tr>
+      <w:tr>
+        <w:trPr>
+          <w:trHeight w:hRule="exact" w:val="454"/>
+        </w:trPr>
+        <w:tc>
+          <w:tcPr>
+            <w:tcW w:w="637" w:type="dxa"/>
+            <w:shd w:val="clear" w:color="auto" w:fill="auto"/>
+            <w:vAlign w:val="center"/>
+          </w:tcPr>
+          <w:p>
+            <w:pPr>
+              <w:tabs>
+                <w:tab w:val="left" w:pos="426"/>
+              </w:tabs>
+              <w:rPr>
+                <w:rFonts w:ascii="Trebuchet MS" w:eastAsia="Times New Roman" w:hAnsi="Trebuchet MS" w:cstheme="majorBidi"/>
+                <w:b/>
+                <w:bCs/>
+                <w:sz w:val="20"/>
+                <w:szCs w:val="20"/>
+              </w:rPr>
+            </w:pPr>
+          </w:p>
+        </w:tc>
+        <w:tc>
+          <w:tcPr>
+            <w:tcW w:w="6908" w:type="dxa"/>
+            <w:shd w:val="clear" w:color="auto" w:fill="auto"/>
+            <w:vAlign w:val="center"/>
+          </w:tcPr>
+          <w:p>
+            <w:pPr>
+              <w:tabs>
+                <w:tab w:val="left" w:pos="426"/>
+              </w:tabs>
+              <w:rPr>
+                <w:rFonts w:ascii="Trebuchet MS" w:eastAsia="Times New Roman" w:hAnsi="Trebuchet MS" w:cstheme="majorBidi"/>
+                <w:bCs/>
+                <w:sz w:val="20"/>
+                <w:szCs w:val="20"/>
+              </w:rPr>
+            </w:pPr>
+          </w:p>
+        </w:tc>
+        <w:tc>
+          <w:tcPr>
+            <w:tcW w:w="1100" w:type="dxa"/>
+            <w:shd w:val="clear" w:color="auto" w:fill="auto"/>
+            <w:vAlign w:val="center"/>
+          </w:tcPr>
+          <w:p>
+            <w:pPr>
+              <w:tabs>
+                <w:tab w:val="left" w:pos="426"/>
+              </w:tabs>
+              <w:rPr>
+                <w:rFonts w:ascii="Trebuchet MS" w:eastAsia="Times New Roman" w:hAnsi="Trebuchet MS" w:cstheme="majorBidi"/>
+                <w:bCs/>
+                <w:sz w:val="20"/>
+                <w:szCs w:val="20"/>
+              </w:rPr>
+            </w:pPr>
+          </w:p>
+        </w:tc>
+      </w:tr>
+      <w:tr>
+        <w:trPr>
+          <w:trHeight w:hRule="exact" w:val="454"/>
+        </w:trPr>
+        <w:tc>
+          <w:tcPr>
+            <w:tcW w:w="637" w:type="dxa"/>
+            <w:shd w:val="clear" w:color="auto" w:fill="auto"/>
+            <w:vAlign w:val="center"/>
+          </w:tcPr>
+          <w:p>
+            <w:pPr>
+              <w:tabs>
+                <w:tab w:val="left" w:pos="426"/>
+              </w:tabs>
+              <w:rPr>
+                <w:rFonts w:ascii="Trebuchet MS" w:eastAsia="Times New Roman" w:hAnsi="Trebuchet MS" w:cstheme="majorBidi"/>
+                <w:b/>
+                <w:bCs/>
+                <w:sz w:val="20"/>
+                <w:szCs w:val="20"/>
+              </w:rPr>
+            </w:pPr>
+          </w:p>
+        </w:tc>
+        <w:tc>
+          <w:tcPr>
+            <w:tcW w:w="6908" w:type="dxa"/>
+            <w:shd w:val="clear" w:color="auto" w:fill="auto"/>
+            <w:vAlign w:val="center"/>
+          </w:tcPr>
+          <w:p>
+            <w:pPr>
+              <w:tabs>
+                <w:tab w:val="left" w:pos="426"/>
+              </w:tabs>
+              <w:rPr>
+                <w:rFonts w:ascii="Trebuchet MS" w:eastAsia="Times New Roman" w:hAnsi="Trebuchet MS" w:cstheme="majorBidi"/>
+                <w:bCs/>
+                <w:sz w:val="20"/>
+                <w:szCs w:val="20"/>
+              </w:rPr>
+            </w:pPr>
+          </w:p>
+        </w:tc>
+        <w:tc>
+          <w:tcPr>
+            <w:tcW w:w="1100" w:type="dxa"/>
+            <w:shd w:val="clear" w:color="auto" w:fill="auto"/>
+            <w:vAlign w:val="center"/>
+          </w:tcPr>
+          <w:p>
+            <w:pPr>
+              <w:tabs>
+                <w:tab w:val="left" w:pos="426"/>
+              </w:tabs>
+              <w:rPr>
+                <w:rFonts w:ascii="Trebuchet MS" w:eastAsia="Times New Roman" w:hAnsi="Trebuchet MS" w:cstheme="majorBidi"/>
+                <w:bCs/>
+                <w:sz w:val="20"/>
+                <w:szCs w:val="20"/>
+              </w:rPr>
+            </w:pPr>
+          </w:p>
+        </w:tc>
+      </w:tr>
+    </w:tbl>
     <w:p>
       <w:pPr>
-        <w:pStyle w:val="Heading1"/>
+        <w:pStyle w:val="Ttulo1"/>
         <w:spacing w:before="0" w:line="360" w:lineRule="auto"/>
         <w:ind w:left="777"/>
         <w:mirrorIndents/>
@@ -4059,8 +6240,8 @@
       </w:pPr>
     </w:p>
     <w:sectPr>
-      <w:headerReference w:type="default" r:id="rId10"/>
-      <w:footerReference w:type="default" r:id="rId11"/>
+      <w:headerReference w:type="default" r:id="rId9"/>
+      <w:footerReference w:type="default" r:id="rId10"/>
       <w:pgSz w:w="11907" w:h="16839" w:code="9"/>
       <w:pgMar w:top="1440" w:right="850" w:bottom="1440" w:left="993" w:header="708" w:footer="708" w:gutter="0"/>
       <w:pgNumType w:start="1"/>
@@ -4072,7 +6253,7 @@
 </file>
 
 <file path=word/endnotes.xml><?xml version="1.0" encoding="utf-8"?>
-<w:endnotes xmlns:wpc="http://schemas.microsoft.com/office/word/2010/wordprocessingCanvas" xmlns:mc="http://schemas.openxmlformats.org/markup-compatibility/2006" xmlns:o="urn:schemas-microsoft-com:office:office" xmlns:r="http://schemas.openxmlformats.org/officeDocument/2006/relationships" xmlns:m="http://schemas.openxmlformats.org/officeDocument/2006/math" xmlns:v="urn:schemas-microsoft-com:vml" xmlns:wp14="http://schemas.microsoft.com/office/word/2010/wordprocessingDrawing" xmlns:wp="http://schemas.openxmlformats.org/drawingml/2006/wordprocessingDrawing" xmlns:w10="urn:schemas-microsoft-com:office:word" xmlns:w="http://schemas.openxmlformats.org/wordprocessingml/2006/main" xmlns:w14="http://schemas.microsoft.com/office/word/2010/wordml" xmlns:wpg="http://schemas.microsoft.com/office/word/2010/wordprocessingGroup" xmlns:wpi="http://schemas.microsoft.com/office/word/2010/wordprocessingInk" xmlns:wne="http://schemas.microsoft.com/office/word/2006/wordml" xmlns:wps="http://schemas.microsoft.com/office/word/2010/wordprocessingShape" mc:Ignorable="w14 wp14">
+<w:endnotes xmlns:ve="http://schemas.openxmlformats.org/markup-compatibility/2006" xmlns:o="urn:schemas-microsoft-com:office:office" xmlns:r="http://schemas.openxmlformats.org/officeDocument/2006/relationships" xmlns:m="http://schemas.openxmlformats.org/officeDocument/2006/math" xmlns:v="urn:schemas-microsoft-com:vml" xmlns:wp="http://schemas.openxmlformats.org/drawingml/2006/wordprocessingDrawing" xmlns:w10="urn:schemas-microsoft-com:office:word" xmlns:w="http://schemas.openxmlformats.org/wordprocessingml/2006/main" xmlns:wne="http://schemas.microsoft.com/office/word/2006/wordml">
   <w:endnote w:type="separator" w:id="-1">
     <w:p>
       <w:pPr>
@@ -4097,7 +6278,7 @@
 </file>
 
 <file path=word/footer1.xml><?xml version="1.0" encoding="utf-8"?>
-<w:ftr xmlns:wpc="http://schemas.microsoft.com/office/word/2010/wordprocessingCanvas" xmlns:mc="http://schemas.openxmlformats.org/markup-compatibility/2006" xmlns:o="urn:schemas-microsoft-com:office:office" xmlns:r="http://schemas.openxmlformats.org/officeDocument/2006/relationships" xmlns:m="http://schemas.openxmlformats.org/officeDocument/2006/math" xmlns:v="urn:schemas-microsoft-com:vml" xmlns:wp14="http://schemas.microsoft.com/office/word/2010/wordprocessingDrawing" xmlns:wp="http://schemas.openxmlformats.org/drawingml/2006/wordprocessingDrawing" xmlns:w10="urn:schemas-microsoft-com:office:word" xmlns:w="http://schemas.openxmlformats.org/wordprocessingml/2006/main" xmlns:w14="http://schemas.microsoft.com/office/word/2010/wordml" xmlns:wpg="http://schemas.microsoft.com/office/word/2010/wordprocessingGroup" xmlns:wpi="http://schemas.microsoft.com/office/word/2010/wordprocessingInk" xmlns:wne="http://schemas.microsoft.com/office/word/2006/wordml" xmlns:wps="http://schemas.microsoft.com/office/word/2010/wordprocessingShape" mc:Ignorable="w14 wp14">
+<w:ftr xmlns:ve="http://schemas.openxmlformats.org/markup-compatibility/2006" xmlns:o="urn:schemas-microsoft-com:office:office" xmlns:r="http://schemas.openxmlformats.org/officeDocument/2006/relationships" xmlns:m="http://schemas.openxmlformats.org/officeDocument/2006/math" xmlns:v="urn:schemas-microsoft-com:vml" xmlns:wp="http://schemas.openxmlformats.org/drawingml/2006/wordprocessingDrawing" xmlns:w10="urn:schemas-microsoft-com:office:word" xmlns:w="http://schemas.openxmlformats.org/wordprocessingml/2006/main" xmlns:wne="http://schemas.microsoft.com/office/word/2006/wordml">
   <w:sdt>
     <w:sdtPr>
       <w:id w:val="1586727460"/>
@@ -4115,7 +6296,7 @@
     <w:sdtContent>
       <w:p>
         <w:pPr>
-          <w:pStyle w:val="Footer"/>
+          <w:pStyle w:val="Piedepgina"/>
           <w:pBdr>
             <w:top w:val="single" w:sz="4" w:space="1" w:color="D9D9D9" w:themeColor="background1" w:themeShade="D9"/>
           </w:pBdr>
@@ -4139,7 +6320,7 @@
             <w:bCs/>
             <w:noProof/>
           </w:rPr>
-          <w:t>1</w:t>
+          <w:t>2</w:t>
         </w:r>
         <w:r>
           <w:rPr>
@@ -4168,14 +6349,14 @@
   </w:sdt>
   <w:p>
     <w:pPr>
-      <w:pStyle w:val="Footer"/>
+      <w:pStyle w:val="Piedepgina"/>
     </w:pPr>
   </w:p>
 </w:ftr>
 </file>
 
 <file path=word/footnotes.xml><?xml version="1.0" encoding="utf-8"?>
-<w:footnotes xmlns:wpc="http://schemas.microsoft.com/office/word/2010/wordprocessingCanvas" xmlns:mc="http://schemas.openxmlformats.org/markup-compatibility/2006" xmlns:o="urn:schemas-microsoft-com:office:office" xmlns:r="http://schemas.openxmlformats.org/officeDocument/2006/relationships" xmlns:m="http://schemas.openxmlformats.org/officeDocument/2006/math" xmlns:v="urn:schemas-microsoft-com:vml" xmlns:wp14="http://schemas.microsoft.com/office/word/2010/wordprocessingDrawing" xmlns:wp="http://schemas.openxmlformats.org/drawingml/2006/wordprocessingDrawing" xmlns:w10="urn:schemas-microsoft-com:office:word" xmlns:w="http://schemas.openxmlformats.org/wordprocessingml/2006/main" xmlns:w14="http://schemas.microsoft.com/office/word/2010/wordml" xmlns:wpg="http://schemas.microsoft.com/office/word/2010/wordprocessingGroup" xmlns:wpi="http://schemas.microsoft.com/office/word/2010/wordprocessingInk" xmlns:wne="http://schemas.microsoft.com/office/word/2006/wordml" xmlns:wps="http://schemas.microsoft.com/office/word/2010/wordprocessingShape" mc:Ignorable="w14 wp14">
+<w:footnotes xmlns:ve="http://schemas.openxmlformats.org/markup-compatibility/2006" xmlns:o="urn:schemas-microsoft-com:office:office" xmlns:r="http://schemas.openxmlformats.org/officeDocument/2006/relationships" xmlns:m="http://schemas.openxmlformats.org/officeDocument/2006/math" xmlns:v="urn:schemas-microsoft-com:vml" xmlns:wp="http://schemas.openxmlformats.org/drawingml/2006/wordprocessingDrawing" xmlns:w10="urn:schemas-microsoft-com:office:word" xmlns:w="http://schemas.openxmlformats.org/wordprocessingml/2006/main" xmlns:wne="http://schemas.microsoft.com/office/word/2006/wordml">
   <w:footnote w:type="separator" w:id="-1">
     <w:p>
       <w:pPr>
@@ -4200,7 +6381,7 @@
 </file>
 
 <file path=word/header1.xml><?xml version="1.0" encoding="utf-8"?>
-<w:hdr xmlns:wpc="http://schemas.microsoft.com/office/word/2010/wordprocessingCanvas" xmlns:mc="http://schemas.openxmlformats.org/markup-compatibility/2006" xmlns:o="urn:schemas-microsoft-com:office:office" xmlns:r="http://schemas.openxmlformats.org/officeDocument/2006/relationships" xmlns:m="http://schemas.openxmlformats.org/officeDocument/2006/math" xmlns:v="urn:schemas-microsoft-com:vml" xmlns:wp14="http://schemas.microsoft.com/office/word/2010/wordprocessingDrawing" xmlns:wp="http://schemas.openxmlformats.org/drawingml/2006/wordprocessingDrawing" xmlns:w10="urn:schemas-microsoft-com:office:word" xmlns:w="http://schemas.openxmlformats.org/wordprocessingml/2006/main" xmlns:w14="http://schemas.microsoft.com/office/word/2010/wordml" xmlns:wpg="http://schemas.microsoft.com/office/word/2010/wordprocessingGroup" xmlns:wpi="http://schemas.microsoft.com/office/word/2010/wordprocessingInk" xmlns:wne="http://schemas.microsoft.com/office/word/2006/wordml" xmlns:wps="http://schemas.microsoft.com/office/word/2010/wordprocessingShape" mc:Ignorable="w14 wp14">
+<w:hdr xmlns:ve="http://schemas.openxmlformats.org/markup-compatibility/2006" xmlns:o="urn:schemas-microsoft-com:office:office" xmlns:r="http://schemas.openxmlformats.org/officeDocument/2006/relationships" xmlns:m="http://schemas.openxmlformats.org/officeDocument/2006/math" xmlns:v="urn:schemas-microsoft-com:vml" xmlns:wp="http://schemas.openxmlformats.org/drawingml/2006/wordprocessingDrawing" xmlns:w10="urn:schemas-microsoft-com:office:word" xmlns:w="http://schemas.openxmlformats.org/wordprocessingml/2006/main" xmlns:wne="http://schemas.microsoft.com/office/word/2006/wordml">
   <w:tbl>
     <w:tblPr>
       <w:tblW w:w="9658" w:type="dxa"/>
@@ -4218,7 +6399,7 @@
         <w:left w:w="70" w:type="dxa"/>
         <w:right w:w="70" w:type="dxa"/>
       </w:tblCellMar>
-      <w:tblLook w:val="0000" w:firstRow="0" w:lastRow="0" w:firstColumn="0" w:lastColumn="0" w:noHBand="0" w:noVBand="0"/>
+      <w:tblLook w:val="0000"/>
     </w:tblPr>
     <w:tblGrid>
       <w:gridCol w:w="2197"/>
@@ -4280,7 +6461,7 @@
         </w:tcPr>
         <w:p>
           <w:pPr>
-            <w:pStyle w:val="Header"/>
+            <w:pStyle w:val="Encabezado"/>
             <w:jc w:val="center"/>
             <w:rPr>
               <w:rFonts w:cs="Arial"/>
@@ -4306,7 +6487,7 @@
         </w:tcPr>
         <w:p>
           <w:pPr>
-            <w:pStyle w:val="Header"/>
+            <w:pStyle w:val="Encabezado"/>
             <w:jc w:val="center"/>
             <w:rPr>
               <w:rFonts w:cs="Arial"/>
@@ -4320,10 +6501,10 @@
               <w:noProof/>
               <w:sz w:val="18"/>
               <w:szCs w:val="18"/>
-              <w:lang w:val="en-US"/>
+              <w:lang w:eastAsia="es-AR"/>
             </w:rPr>
             <w:drawing>
-              <wp:inline distT="0" distB="0" distL="0" distR="0" wp14:anchorId="1EC64EDA" wp14:editId="38CBD5F1">
+              <wp:inline distT="0" distB="0" distL="0" distR="0">
                 <wp:extent cx="1000125" cy="571500"/>
                 <wp:effectExtent l="0" t="0" r="9525" b="0"/>
                 <wp:docPr id="9" name="Picture 9" descr="Edificio UTN"/>
@@ -4344,7 +6525,7 @@
                           <a:grayscl/>
                           <a:extLst>
                             <a:ext uri="{28A0092B-C50C-407E-A947-70E740481C1C}">
-                              <a14:useLocalDpi xmlns:a14="http://schemas.microsoft.com/office/drawing/2010/main" val="0"/>
+                              <a14:useLocalDpi xmlns:a14="http://schemas.microsoft.com/office/drawing/2010/main" xmlns:wps="http://schemas.microsoft.com/office/word/2010/wordprocessingShape" xmlns:wpi="http://schemas.microsoft.com/office/word/2010/wordprocessingInk" xmlns:wpg="http://schemas.microsoft.com/office/word/2010/wordprocessingGroup" xmlns:w14="http://schemas.microsoft.com/office/word/2010/wordml" xmlns:w="http://schemas.openxmlformats.org/wordprocessingml/2006/main" xmlns:w10="urn:schemas-microsoft-com:office:word" xmlns:wp14="http://schemas.microsoft.com/office/word/2010/wordprocessingDrawing" xmlns:v="urn:schemas-microsoft-com:vml" xmlns:o="urn:schemas-microsoft-com:office:office" xmlns:mc="http://schemas.openxmlformats.org/markup-compatibility/2006" xmlns:wpc="http://schemas.microsoft.com/office/word/2010/wordprocessingCanvas" xmlns="" val="0"/>
                             </a:ext>
                           </a:extLst>
                         </a:blip>
@@ -4401,7 +6582,7 @@
         </w:tcPr>
         <w:p>
           <w:pPr>
-            <w:pStyle w:val="Header"/>
+            <w:pStyle w:val="Encabezado"/>
             <w:jc w:val="center"/>
             <w:rPr>
               <w:rFonts w:cs="Arial"/>
@@ -4436,14 +6617,14 @@
   </w:tbl>
   <w:p>
     <w:pPr>
-      <w:pStyle w:val="Header"/>
+      <w:pStyle w:val="Encabezado"/>
     </w:pPr>
   </w:p>
 </w:hdr>
 </file>
 
 <file path=word/numbering.xml><?xml version="1.0" encoding="utf-8"?>
-<w:numbering xmlns:wpc="http://schemas.microsoft.com/office/word/2010/wordprocessingCanvas" xmlns:mc="http://schemas.openxmlformats.org/markup-compatibility/2006" xmlns:o="urn:schemas-microsoft-com:office:office" xmlns:r="http://schemas.openxmlformats.org/officeDocument/2006/relationships" xmlns:m="http://schemas.openxmlformats.org/officeDocument/2006/math" xmlns:v="urn:schemas-microsoft-com:vml" xmlns:wp14="http://schemas.microsoft.com/office/word/2010/wordprocessingDrawing" xmlns:wp="http://schemas.openxmlformats.org/drawingml/2006/wordprocessingDrawing" xmlns:w10="urn:schemas-microsoft-com:office:word" xmlns:w="http://schemas.openxmlformats.org/wordprocessingml/2006/main" xmlns:w14="http://schemas.microsoft.com/office/word/2010/wordml" xmlns:wpg="http://schemas.microsoft.com/office/word/2010/wordprocessingGroup" xmlns:wpi="http://schemas.microsoft.com/office/word/2010/wordprocessingInk" xmlns:wne="http://schemas.microsoft.com/office/word/2006/wordml" xmlns:wps="http://schemas.microsoft.com/office/word/2010/wordprocessingShape" mc:Ignorable="w14 wp14">
+<w:numbering xmlns:ve="http://schemas.openxmlformats.org/markup-compatibility/2006" xmlns:o="urn:schemas-microsoft-com:office:office" xmlns:r="http://schemas.openxmlformats.org/officeDocument/2006/relationships" xmlns:m="http://schemas.openxmlformats.org/officeDocument/2006/math" xmlns:v="urn:schemas-microsoft-com:vml" xmlns:wp="http://schemas.openxmlformats.org/drawingml/2006/wordprocessingDrawing" xmlns:w10="urn:schemas-microsoft-com:office:word" xmlns:w="http://schemas.openxmlformats.org/wordprocessingml/2006/main" xmlns:wne="http://schemas.microsoft.com/office/word/2006/wordml">
   <w:abstractNum w:abstractNumId="0">
     <w:nsid w:val="02702F34"/>
     <w:multiLevelType w:val="hybridMultilevel"/>
@@ -4531,6 +6712,92 @@
     </w:lvl>
   </w:abstractNum>
   <w:abstractNum w:abstractNumId="1">
+    <w:nsid w:val="09A36BA3"/>
+    <w:multiLevelType w:val="multilevel"/>
+    <w:tmpl w:val="46A6AE60"/>
+    <w:lvl w:ilvl="0">
+      <w:start w:val="1"/>
+      <w:numFmt w:val="bullet"/>
+      <w:lvlText w:val=""/>
+      <w:lvlJc w:val="left"/>
+      <w:rPr>
+        <w:rFonts w:ascii="Symbol" w:hAnsi="Symbol" w:cs="Symbol"/>
+      </w:rPr>
+    </w:lvl>
+    <w:lvl w:ilvl="1">
+      <w:start w:val="1"/>
+      <w:numFmt w:val="bullet"/>
+      <w:lvlText w:val="o"/>
+      <w:lvlJc w:val="left"/>
+      <w:rPr>
+        <w:rFonts w:ascii="Courier New" w:hAnsi="Courier New" w:cs="Courier New"/>
+      </w:rPr>
+    </w:lvl>
+    <w:lvl w:ilvl="2">
+      <w:start w:val="1"/>
+      <w:numFmt w:val="bullet"/>
+      <w:lvlText w:val=""/>
+      <w:lvlJc w:val="left"/>
+      <w:rPr>
+        <w:rFonts w:ascii="Wingdings" w:hAnsi="Wingdings" w:cs="Wingdings"/>
+      </w:rPr>
+    </w:lvl>
+    <w:lvl w:ilvl="3">
+      <w:start w:val="1"/>
+      <w:numFmt w:val="bullet"/>
+      <w:lvlText w:val=""/>
+      <w:lvlJc w:val="left"/>
+      <w:rPr>
+        <w:rFonts w:ascii="Symbol" w:hAnsi="Symbol" w:cs="Symbol"/>
+      </w:rPr>
+    </w:lvl>
+    <w:lvl w:ilvl="4">
+      <w:start w:val="1"/>
+      <w:numFmt w:val="bullet"/>
+      <w:lvlText w:val="o"/>
+      <w:lvlJc w:val="left"/>
+      <w:rPr>
+        <w:rFonts w:ascii="Courier New" w:hAnsi="Courier New" w:cs="Courier New"/>
+      </w:rPr>
+    </w:lvl>
+    <w:lvl w:ilvl="5">
+      <w:start w:val="1"/>
+      <w:numFmt w:val="bullet"/>
+      <w:lvlText w:val=""/>
+      <w:lvlJc w:val="left"/>
+      <w:rPr>
+        <w:rFonts w:ascii="Wingdings" w:hAnsi="Wingdings" w:cs="Wingdings"/>
+      </w:rPr>
+    </w:lvl>
+    <w:lvl w:ilvl="6">
+      <w:start w:val="1"/>
+      <w:numFmt w:val="bullet"/>
+      <w:lvlText w:val=""/>
+      <w:lvlJc w:val="left"/>
+      <w:rPr>
+        <w:rFonts w:ascii="Symbol" w:hAnsi="Symbol" w:cs="Symbol"/>
+      </w:rPr>
+    </w:lvl>
+    <w:lvl w:ilvl="7">
+      <w:start w:val="1"/>
+      <w:numFmt w:val="bullet"/>
+      <w:lvlText w:val="o"/>
+      <w:lvlJc w:val="left"/>
+      <w:rPr>
+        <w:rFonts w:ascii="Courier New" w:hAnsi="Courier New" w:cs="Courier New"/>
+      </w:rPr>
+    </w:lvl>
+    <w:lvl w:ilvl="8">
+      <w:start w:val="1"/>
+      <w:numFmt w:val="bullet"/>
+      <w:lvlText w:val=""/>
+      <w:lvlJc w:val="left"/>
+      <w:rPr>
+        <w:rFonts w:ascii="Wingdings" w:hAnsi="Wingdings" w:cs="Wingdings"/>
+      </w:rPr>
+    </w:lvl>
+  </w:abstractNum>
+  <w:abstractNum w:abstractNumId="2">
     <w:nsid w:val="0A6C078E"/>
     <w:multiLevelType w:val="hybridMultilevel"/>
     <w:tmpl w:val="57DE304A"/>
@@ -4616,7 +6883,7 @@
       </w:pPr>
     </w:lvl>
   </w:abstractNum>
-  <w:abstractNum w:abstractNumId="2">
+  <w:abstractNum w:abstractNumId="3">
     <w:nsid w:val="12B02FDF"/>
     <w:multiLevelType w:val="hybridMultilevel"/>
     <w:tmpl w:val="5BC27A12"/>
@@ -4729,7 +6996,7 @@
       </w:rPr>
     </w:lvl>
   </w:abstractNum>
-  <w:abstractNum w:abstractNumId="3">
+  <w:abstractNum w:abstractNumId="4">
     <w:nsid w:val="17537B35"/>
     <w:multiLevelType w:val="hybridMultilevel"/>
     <w:tmpl w:val="E79849B2"/>
@@ -4815,7 +7082,7 @@
       </w:pPr>
     </w:lvl>
   </w:abstractNum>
-  <w:abstractNum w:abstractNumId="4">
+  <w:abstractNum w:abstractNumId="5">
     <w:nsid w:val="180B1345"/>
     <w:multiLevelType w:val="hybridMultilevel"/>
     <w:tmpl w:val="57DE304A"/>
@@ -4901,7 +7168,7 @@
       </w:pPr>
     </w:lvl>
   </w:abstractNum>
-  <w:abstractNum w:abstractNumId="5">
+  <w:abstractNum w:abstractNumId="6">
     <w:nsid w:val="192B38F6"/>
     <w:multiLevelType w:val="hybridMultilevel"/>
     <w:tmpl w:val="E5267DF0"/>
@@ -4987,7 +7254,7 @@
       </w:pPr>
     </w:lvl>
   </w:abstractNum>
-  <w:abstractNum w:abstractNumId="6">
+  <w:abstractNum w:abstractNumId="7">
     <w:nsid w:val="1C4536F2"/>
     <w:multiLevelType w:val="hybridMultilevel"/>
     <w:tmpl w:val="5C824AE6"/>
@@ -5100,7 +7367,7 @@
       </w:rPr>
     </w:lvl>
   </w:abstractNum>
-  <w:abstractNum w:abstractNumId="7">
+  <w:abstractNum w:abstractNumId="8">
     <w:nsid w:val="1F98534D"/>
     <w:multiLevelType w:val="hybridMultilevel"/>
     <w:tmpl w:val="F80686BE"/>
@@ -5213,7 +7480,7 @@
       </w:rPr>
     </w:lvl>
   </w:abstractNum>
-  <w:abstractNum w:abstractNumId="8">
+  <w:abstractNum w:abstractNumId="9">
     <w:nsid w:val="21B97EF3"/>
     <w:multiLevelType w:val="hybridMultilevel"/>
     <w:tmpl w:val="23D89F88"/>
@@ -5326,7 +7593,7 @@
       </w:rPr>
     </w:lvl>
   </w:abstractNum>
-  <w:abstractNum w:abstractNumId="9">
+  <w:abstractNum w:abstractNumId="10">
     <w:nsid w:val="26D5640F"/>
     <w:multiLevelType w:val="hybridMultilevel"/>
     <w:tmpl w:val="A50C5606"/>
@@ -5439,7 +7706,7 @@
       </w:rPr>
     </w:lvl>
   </w:abstractNum>
-  <w:abstractNum w:abstractNumId="10">
+  <w:abstractNum w:abstractNumId="11">
     <w:nsid w:val="27B339D5"/>
     <w:multiLevelType w:val="hybridMultilevel"/>
     <w:tmpl w:val="9BF8ED1E"/>
@@ -5552,7 +7819,7 @@
       </w:rPr>
     </w:lvl>
   </w:abstractNum>
-  <w:abstractNum w:abstractNumId="11">
+  <w:abstractNum w:abstractNumId="12">
     <w:nsid w:val="2EE66F80"/>
     <w:multiLevelType w:val="multilevel"/>
     <w:tmpl w:val="D9704B0C"/>
@@ -5648,7 +7915,7 @@
       </w:pPr>
     </w:lvl>
   </w:abstractNum>
-  <w:abstractNum w:abstractNumId="12">
+  <w:abstractNum w:abstractNumId="13">
     <w:nsid w:val="34B25FFB"/>
     <w:multiLevelType w:val="hybridMultilevel"/>
     <w:tmpl w:val="B4D86362"/>
@@ -5761,7 +8028,7 @@
       </w:rPr>
     </w:lvl>
   </w:abstractNum>
-  <w:abstractNum w:abstractNumId="13">
+  <w:abstractNum w:abstractNumId="14">
     <w:nsid w:val="356E0192"/>
     <w:multiLevelType w:val="hybridMultilevel"/>
     <w:tmpl w:val="E4EA700E"/>
@@ -5874,7 +8141,7 @@
       </w:rPr>
     </w:lvl>
   </w:abstractNum>
-  <w:abstractNum w:abstractNumId="14">
+  <w:abstractNum w:abstractNumId="15">
     <w:nsid w:val="40D856D0"/>
     <w:multiLevelType w:val="hybridMultilevel"/>
     <w:tmpl w:val="703E8B44"/>
@@ -5987,7 +8254,7 @@
       </w:rPr>
     </w:lvl>
   </w:abstractNum>
-  <w:abstractNum w:abstractNumId="15">
+  <w:abstractNum w:abstractNumId="16">
     <w:nsid w:val="41021EFA"/>
     <w:multiLevelType w:val="hybridMultilevel"/>
     <w:tmpl w:val="10922A2C"/>
@@ -6128,7 +8395,7 @@
       </w:rPr>
     </w:lvl>
   </w:abstractNum>
-  <w:abstractNum w:abstractNumId="16">
+  <w:abstractNum w:abstractNumId="17">
     <w:nsid w:val="42284747"/>
     <w:multiLevelType w:val="multilevel"/>
     <w:tmpl w:val="F566D85A"/>
@@ -6247,7 +8514,7 @@
       </w:pPr>
     </w:lvl>
   </w:abstractNum>
-  <w:abstractNum w:abstractNumId="17">
+  <w:abstractNum w:abstractNumId="18">
     <w:nsid w:val="44E675F9"/>
     <w:multiLevelType w:val="hybridMultilevel"/>
     <w:tmpl w:val="6ABAF118"/>
@@ -6360,7 +8627,7 @@
       </w:rPr>
     </w:lvl>
   </w:abstractNum>
-  <w:abstractNum w:abstractNumId="18">
+  <w:abstractNum w:abstractNumId="19">
     <w:nsid w:val="47AD0828"/>
     <w:multiLevelType w:val="hybridMultilevel"/>
     <w:tmpl w:val="0C568D3A"/>
@@ -6476,7 +8743,7 @@
       </w:rPr>
     </w:lvl>
   </w:abstractNum>
-  <w:abstractNum w:abstractNumId="19">
+  <w:abstractNum w:abstractNumId="20">
     <w:nsid w:val="4FA35808"/>
     <w:multiLevelType w:val="hybridMultilevel"/>
     <w:tmpl w:val="0C7E9988"/>
@@ -6589,7 +8856,7 @@
       </w:rPr>
     </w:lvl>
   </w:abstractNum>
-  <w:abstractNum w:abstractNumId="20">
+  <w:abstractNum w:abstractNumId="21">
     <w:nsid w:val="4FEF4143"/>
     <w:multiLevelType w:val="hybridMultilevel"/>
     <w:tmpl w:val="D5A24FAA"/>
@@ -6702,7 +8969,7 @@
       </w:rPr>
     </w:lvl>
   </w:abstractNum>
-  <w:abstractNum w:abstractNumId="21">
+  <w:abstractNum w:abstractNumId="22">
     <w:nsid w:val="518D5AAA"/>
     <w:multiLevelType w:val="hybridMultilevel"/>
     <w:tmpl w:val="C906978C"/>
@@ -6815,7 +9082,7 @@
       </w:rPr>
     </w:lvl>
   </w:abstractNum>
-  <w:abstractNum w:abstractNumId="22">
+  <w:abstractNum w:abstractNumId="23">
     <w:nsid w:val="545870CA"/>
     <w:multiLevelType w:val="hybridMultilevel"/>
     <w:tmpl w:val="821C1130"/>
@@ -6928,7 +9195,7 @@
       </w:rPr>
     </w:lvl>
   </w:abstractNum>
-  <w:abstractNum w:abstractNumId="23">
+  <w:abstractNum w:abstractNumId="24">
     <w:nsid w:val="549E7491"/>
     <w:multiLevelType w:val="multilevel"/>
     <w:tmpl w:val="0409001F"/>
@@ -7014,7 +9281,7 @@
       </w:pPr>
     </w:lvl>
   </w:abstractNum>
-  <w:abstractNum w:abstractNumId="24">
+  <w:abstractNum w:abstractNumId="25">
     <w:nsid w:val="5930433B"/>
     <w:multiLevelType w:val="hybridMultilevel"/>
     <w:tmpl w:val="E062D386"/>
@@ -7127,7 +9394,7 @@
       </w:rPr>
     </w:lvl>
   </w:abstractNum>
-  <w:abstractNum w:abstractNumId="25">
+  <w:abstractNum w:abstractNumId="26">
     <w:nsid w:val="59C3453E"/>
     <w:multiLevelType w:val="hybridMultilevel"/>
     <w:tmpl w:val="4D4831B4"/>
@@ -7240,7 +9507,7 @@
       </w:rPr>
     </w:lvl>
   </w:abstractNum>
-  <w:abstractNum w:abstractNumId="26">
+  <w:abstractNum w:abstractNumId="27">
     <w:nsid w:val="59E2778B"/>
     <w:multiLevelType w:val="hybridMultilevel"/>
     <w:tmpl w:val="B5BA26A8"/>
@@ -7380,7 +9647,7 @@
       </w:rPr>
     </w:lvl>
   </w:abstractNum>
-  <w:abstractNum w:abstractNumId="27">
+  <w:abstractNum w:abstractNumId="28">
     <w:nsid w:val="5FCA046F"/>
     <w:multiLevelType w:val="hybridMultilevel"/>
     <w:tmpl w:val="F24CF8A6"/>
@@ -7520,7 +9787,7 @@
       </w:rPr>
     </w:lvl>
   </w:abstractNum>
-  <w:abstractNum w:abstractNumId="28">
+  <w:abstractNum w:abstractNumId="29">
     <w:nsid w:val="65232E59"/>
     <w:multiLevelType w:val="hybridMultilevel"/>
     <w:tmpl w:val="95BCC512"/>
@@ -7633,7 +9900,7 @@
       </w:rPr>
     </w:lvl>
   </w:abstractNum>
-  <w:abstractNum w:abstractNumId="29">
+  <w:abstractNum w:abstractNumId="30">
     <w:nsid w:val="66423B83"/>
     <w:multiLevelType w:val="multilevel"/>
     <w:tmpl w:val="C16A9F8E"/>
@@ -7746,7 +10013,7 @@
       </w:pPr>
     </w:lvl>
   </w:abstractNum>
-  <w:abstractNum w:abstractNumId="30">
+  <w:abstractNum w:abstractNumId="31">
     <w:nsid w:val="69D67FA0"/>
     <w:multiLevelType w:val="hybridMultilevel"/>
     <w:tmpl w:val="077A41D2"/>
@@ -7859,7 +10126,7 @@
       </w:rPr>
     </w:lvl>
   </w:abstractNum>
-  <w:abstractNum w:abstractNumId="31">
+  <w:abstractNum w:abstractNumId="32">
     <w:nsid w:val="6D3E2548"/>
     <w:multiLevelType w:val="hybridMultilevel"/>
     <w:tmpl w:val="ED64AC62"/>
@@ -7972,7 +10239,7 @@
       </w:rPr>
     </w:lvl>
   </w:abstractNum>
-  <w:abstractNum w:abstractNumId="32">
+  <w:abstractNum w:abstractNumId="33">
     <w:nsid w:val="6E161EA3"/>
     <w:multiLevelType w:val="hybridMultilevel"/>
     <w:tmpl w:val="0090F1E0"/>
@@ -8085,7 +10352,7 @@
       </w:rPr>
     </w:lvl>
   </w:abstractNum>
-  <w:abstractNum w:abstractNumId="33">
+  <w:abstractNum w:abstractNumId="34">
     <w:nsid w:val="6F305477"/>
     <w:multiLevelType w:val="hybridMultilevel"/>
     <w:tmpl w:val="4D68F672"/>
@@ -8198,7 +10465,7 @@
       </w:rPr>
     </w:lvl>
   </w:abstractNum>
-  <w:abstractNum w:abstractNumId="34">
+  <w:abstractNum w:abstractNumId="35">
     <w:nsid w:val="73792EBB"/>
     <w:multiLevelType w:val="hybridMultilevel"/>
     <w:tmpl w:val="82CC6FCA"/>
@@ -8311,7 +10578,7 @@
       </w:rPr>
     </w:lvl>
   </w:abstractNum>
-  <w:abstractNum w:abstractNumId="35">
+  <w:abstractNum w:abstractNumId="36">
     <w:nsid w:val="737F2C2B"/>
     <w:multiLevelType w:val="hybridMultilevel"/>
     <w:tmpl w:val="63DAFC5C"/>
@@ -8397,7 +10664,7 @@
       </w:pPr>
     </w:lvl>
   </w:abstractNum>
-  <w:abstractNum w:abstractNumId="36">
+  <w:abstractNum w:abstractNumId="37">
     <w:nsid w:val="7B07019D"/>
     <w:multiLevelType w:val="multilevel"/>
     <w:tmpl w:val="F566D85A"/>
@@ -8540,7 +10807,7 @@
       </w:rPr>
     </w:lvl>
   </w:abstractNum>
-  <w:abstractNum w:abstractNumId="37">
+  <w:abstractNum w:abstractNumId="38">
     <w:nsid w:val="7EC81D0C"/>
     <w:multiLevelType w:val="hybridMultilevel"/>
     <w:tmpl w:val="57DE304A"/>
@@ -8627,52 +10894,52 @@
     </w:lvl>
   </w:abstractNum>
   <w:num w:numId="1">
-    <w:abstractNumId w:val="33"/>
+    <w:abstractNumId w:val="34"/>
   </w:num>
   <w:num w:numId="2">
-    <w:abstractNumId w:val="12"/>
+    <w:abstractNumId w:val="13"/>
   </w:num>
   <w:num w:numId="3">
+    <w:abstractNumId w:val="8"/>
+  </w:num>
+  <w:num w:numId="4">
+    <w:abstractNumId w:val="20"/>
+  </w:num>
+  <w:num w:numId="5">
+    <w:abstractNumId w:val="10"/>
+  </w:num>
+  <w:num w:numId="6">
+    <w:abstractNumId w:val="6"/>
+  </w:num>
+  <w:num w:numId="7">
+    <w:abstractNumId w:val="4"/>
+  </w:num>
+  <w:num w:numId="8">
     <w:abstractNumId w:val="7"/>
   </w:num>
-  <w:num w:numId="4">
-    <w:abstractNumId w:val="19"/>
+  <w:num w:numId="9">
+    <w:abstractNumId w:val="32"/>
   </w:num>
-  <w:num w:numId="5">
-    <w:abstractNumId w:val="9"/>
+  <w:num w:numId="10">
+    <w:abstractNumId w:val="23"/>
   </w:num>
-  <w:num w:numId="6">
-    <w:abstractNumId w:val="5"/>
+  <w:num w:numId="11">
+    <w:abstractNumId w:val="35"/>
   </w:num>
-  <w:num w:numId="7">
+  <w:num w:numId="12">
+    <w:abstractNumId w:val="21"/>
+  </w:num>
+  <w:num w:numId="13">
+    <w:abstractNumId w:val="22"/>
+  </w:num>
+  <w:num w:numId="14">
     <w:abstractNumId w:val="3"/>
   </w:num>
-  <w:num w:numId="8">
-    <w:abstractNumId w:val="6"/>
-  </w:num>
-  <w:num w:numId="9">
-    <w:abstractNumId w:val="31"/>
-  </w:num>
-  <w:num w:numId="10">
-    <w:abstractNumId w:val="22"/>
-  </w:num>
-  <w:num w:numId="11">
-    <w:abstractNumId w:val="34"/>
-  </w:num>
-  <w:num w:numId="12">
-    <w:abstractNumId w:val="20"/>
-  </w:num>
-  <w:num w:numId="13">
-    <w:abstractNumId w:val="21"/>
-  </w:num>
-  <w:num w:numId="14">
-    <w:abstractNumId w:val="2"/>
-  </w:num>
   <w:num w:numId="15">
-    <w:abstractNumId w:val="24"/>
+    <w:abstractNumId w:val="25"/>
   </w:num>
   <w:num w:numId="16">
-    <w:abstractNumId w:val="16"/>
+    <w:abstractNumId w:val="17"/>
     <w:lvlOverride w:ilvl="0">
       <w:startOverride w:val="1"/>
     </w:lvlOverride>
@@ -8702,79 +10969,70 @@
     </w:lvlOverride>
   </w:num>
   <w:num w:numId="17">
-    <w:abstractNumId w:val="26"/>
+    <w:abstractNumId w:val="27"/>
   </w:num>
   <w:num w:numId="18">
-    <w:abstractNumId w:val="15"/>
+    <w:abstractNumId w:val="16"/>
   </w:num>
   <w:num w:numId="19">
     <w:abstractNumId w:val="0"/>
   </w:num>
   <w:num w:numId="20">
-    <w:abstractNumId w:val="23"/>
+    <w:abstractNumId w:val="24"/>
   </w:num>
   <w:num w:numId="21">
+    <w:abstractNumId w:val="37"/>
+  </w:num>
+  <w:num w:numId="22">
     <w:abstractNumId w:val="36"/>
   </w:num>
-  <w:num w:numId="22">
-    <w:abstractNumId w:val="35"/>
-  </w:num>
   <w:num w:numId="23">
-    <w:abstractNumId w:val="37"/>
+    <w:abstractNumId w:val="38"/>
   </w:num>
   <w:num w:numId="24">
-    <w:abstractNumId w:val="1"/>
+    <w:abstractNumId w:val="2"/>
   </w:num>
   <w:num w:numId="25">
-    <w:abstractNumId w:val="4"/>
+    <w:abstractNumId w:val="5"/>
   </w:num>
   <w:num w:numId="26">
-    <w:abstractNumId w:val="32"/>
+    <w:abstractNumId w:val="33"/>
   </w:num>
   <w:num w:numId="27">
-    <w:abstractNumId w:val="10"/>
+    <w:abstractNumId w:val="11"/>
   </w:num>
   <w:num w:numId="28">
-    <w:abstractNumId w:val="8"/>
+    <w:abstractNumId w:val="9"/>
   </w:num>
   <w:num w:numId="29">
-    <w:abstractNumId w:val="13"/>
+    <w:abstractNumId w:val="14"/>
   </w:num>
   <w:num w:numId="30">
-    <w:abstractNumId w:val="14"/>
+    <w:abstractNumId w:val="15"/>
   </w:num>
   <w:num w:numId="31">
-    <w:abstractNumId w:val="17"/>
+    <w:abstractNumId w:val="18"/>
   </w:num>
   <w:num w:numId="32">
+    <w:abstractNumId w:val="31"/>
+  </w:num>
+  <w:num w:numId="33">
+    <w:abstractNumId w:val="26"/>
+  </w:num>
+  <w:num w:numId="34">
     <w:abstractNumId w:val="30"/>
   </w:num>
-  <w:num w:numId="33">
-    <w:abstractNumId w:val="25"/>
-  </w:num>
-  <w:num w:numId="34">
+  <w:num w:numId="35">
     <w:abstractNumId w:val="29"/>
   </w:num>
-  <w:num w:numId="35">
+  <w:num w:numId="36">
     <w:abstractNumId w:val="28"/>
   </w:num>
-  <w:num w:numId="36">
-    <w:abstractNumId w:val="27"/>
-  </w:num>
   <w:num w:numId="37">
-    <w:abstractNumId w:val="18"/>
-    <w:lvlOverride w:ilvl="0"/>
-    <w:lvlOverride w:ilvl="1"/>
-    <w:lvlOverride w:ilvl="2"/>
-    <w:lvlOverride w:ilvl="3"/>
-    <w:lvlOverride w:ilvl="4"/>
-    <w:lvlOverride w:ilvl="5"/>
-    <w:lvlOverride w:ilvl="6"/>
-    <w:lvlOverride w:ilvl="7"/>
-    <w:lvlOverride w:ilvl="8"/>
+    <w:abstractNumId w:val="19"/>
   </w:num>
   <w:num w:numId="38">
-    <w:abstractNumId w:val="11"/>
+    <w:abstractNumId w:val="12"/>
     <w:lvlOverride w:ilvl="0">
       <w:startOverride w:val="1"/>
     </w:lvlOverride>
@@ -8803,11 +11061,14 @@
       <w:startOverride w:val="1"/>
     </w:lvlOverride>
   </w:num>
+  <w:num w:numId="39">
+    <w:abstractNumId w:val="1"/>
+  </w:num>
 </w:numbering>
 </file>
 
 <file path=word/styles.xml><?xml version="1.0" encoding="utf-8"?>
-<w:styles xmlns:mc="http://schemas.openxmlformats.org/markup-compatibility/2006" xmlns:r="http://schemas.openxmlformats.org/officeDocument/2006/relationships" xmlns:w="http://schemas.openxmlformats.org/wordprocessingml/2006/main" xmlns:w14="http://schemas.microsoft.com/office/word/2010/wordml" mc:Ignorable="w14">
+<w:styles xmlns:r="http://schemas.openxmlformats.org/officeDocument/2006/relationships" xmlns:w="http://schemas.openxmlformats.org/wordprocessingml/2006/main">
   <w:docDefaults>
     <w:rPrDefault>
       <w:rPr>
@@ -8970,11 +11231,11 @@
       <w:lang w:val="es-AR"/>
     </w:rPr>
   </w:style>
-  <w:style w:type="paragraph" w:styleId="Heading1">
+  <w:style w:type="paragraph" w:styleId="Ttulo1">
     <w:name w:val="heading 1"/>
     <w:basedOn w:val="Normal"/>
     <w:next w:val="Normal"/>
-    <w:link w:val="Heading1Char"/>
+    <w:link w:val="Ttulo1Car"/>
     <w:uiPriority w:val="9"/>
     <w:qFormat/>
     <w:rsid w:val="0008708F"/>
@@ -8993,10 +11254,10 @@
       <w:szCs w:val="28"/>
     </w:rPr>
   </w:style>
-  <w:style w:type="paragraph" w:styleId="Heading2">
+  <w:style w:type="paragraph" w:styleId="Ttulo2">
     <w:name w:val="heading 2"/>
     <w:basedOn w:val="Normal"/>
-    <w:link w:val="Heading2Char"/>
+    <w:link w:val="Ttulo2Car"/>
     <w:uiPriority w:val="9"/>
     <w:qFormat/>
     <w:rsid w:val="006B73DA"/>
@@ -9012,11 +11273,11 @@
       <w:szCs w:val="36"/>
     </w:rPr>
   </w:style>
-  <w:style w:type="paragraph" w:styleId="Heading3">
+  <w:style w:type="paragraph" w:styleId="Ttulo3">
     <w:name w:val="heading 3"/>
     <w:basedOn w:val="Normal"/>
     <w:next w:val="Normal"/>
-    <w:link w:val="Heading3Char"/>
+    <w:link w:val="Ttulo3Car"/>
     <w:uiPriority w:val="9"/>
     <w:unhideWhenUsed/>
     <w:qFormat/>
@@ -9034,11 +11295,11 @@
       <w:color w:val="4F81BD" w:themeColor="accent1"/>
     </w:rPr>
   </w:style>
-  <w:style w:type="paragraph" w:styleId="Heading4">
+  <w:style w:type="paragraph" w:styleId="Ttulo4">
     <w:name w:val="heading 4"/>
     <w:basedOn w:val="Normal"/>
     <w:next w:val="Normal"/>
-    <w:link w:val="Heading4Char"/>
+    <w:link w:val="Ttulo4Car"/>
     <w:uiPriority w:val="9"/>
     <w:unhideWhenUsed/>
     <w:qFormat/>
@@ -9058,17 +11319,18 @@
       <w:color w:val="4F81BD" w:themeColor="accent1"/>
     </w:rPr>
   </w:style>
-  <w:style w:type="character" w:default="1" w:styleId="DefaultParagraphFont">
+  <w:style w:type="character" w:default="1" w:styleId="Fuentedeprrafopredeter">
     <w:name w:val="Default Paragraph Font"/>
     <w:uiPriority w:val="1"/>
     <w:semiHidden/>
     <w:unhideWhenUsed/>
   </w:style>
-  <w:style w:type="table" w:default="1" w:styleId="TableNormal">
+  <w:style w:type="table" w:default="1" w:styleId="Tablanormal">
     <w:name w:val="Normal Table"/>
     <w:uiPriority w:val="99"/>
     <w:semiHidden/>
     <w:unhideWhenUsed/>
+    <w:qFormat/>
     <w:tblPr>
       <w:tblInd w:w="0" w:type="dxa"/>
       <w:tblCellMar>
@@ -9079,16 +11341,16 @@
       </w:tblCellMar>
     </w:tblPr>
   </w:style>
-  <w:style w:type="numbering" w:default="1" w:styleId="NoList">
+  <w:style w:type="numbering" w:default="1" w:styleId="Sinlista">
     <w:name w:val="No List"/>
     <w:uiPriority w:val="99"/>
     <w:semiHidden/>
     <w:unhideWhenUsed/>
   </w:style>
-  <w:style w:type="character" w:customStyle="1" w:styleId="Heading2Char">
-    <w:name w:val="Heading 2 Char"/>
-    <w:basedOn w:val="DefaultParagraphFont"/>
-    <w:link w:val="Heading2"/>
+  <w:style w:type="character" w:customStyle="1" w:styleId="Ttulo2Car">
+    <w:name w:val="Título 2 Car"/>
+    <w:basedOn w:val="Fuentedeprrafopredeter"/>
+    <w:link w:val="Ttulo2"/>
     <w:uiPriority w:val="9"/>
     <w:rsid w:val="006B73DA"/>
     <w:rPr>
@@ -9099,9 +11361,9 @@
       <w:szCs w:val="36"/>
     </w:rPr>
   </w:style>
-  <w:style w:type="character" w:styleId="Hyperlink">
+  <w:style w:type="character" w:styleId="Hipervnculo">
     <w:name w:val="Hyperlink"/>
-    <w:basedOn w:val="DefaultParagraphFont"/>
+    <w:basedOn w:val="Fuentedeprrafopredeter"/>
     <w:uiPriority w:val="99"/>
     <w:unhideWhenUsed/>
     <w:rsid w:val="006B73DA"/>
@@ -9125,9 +11387,9 @@
       <w:szCs w:val="24"/>
     </w:rPr>
   </w:style>
-  <w:style w:type="character" w:styleId="Strong">
+  <w:style w:type="character" w:styleId="Textoennegrita">
     <w:name w:val="Strong"/>
-    <w:basedOn w:val="DefaultParagraphFont"/>
+    <w:basedOn w:val="Fuentedeprrafopredeter"/>
     <w:uiPriority w:val="22"/>
     <w:qFormat/>
     <w:rsid w:val="006B73DA"/>
@@ -9138,10 +11400,10 @@
   </w:style>
   <w:style w:type="character" w:customStyle="1" w:styleId="apple-converted-space">
     <w:name w:val="apple-converted-space"/>
-    <w:basedOn w:val="DefaultParagraphFont"/>
+    <w:basedOn w:val="Fuentedeprrafopredeter"/>
     <w:rsid w:val="006B73DA"/>
   </w:style>
-  <w:style w:type="paragraph" w:styleId="ListParagraph">
+  <w:style w:type="paragraph" w:styleId="Prrafodelista">
     <w:name w:val="List Paragraph"/>
     <w:basedOn w:val="Normal"/>
     <w:uiPriority w:val="34"/>
@@ -9152,10 +11414,10 @@
       <w:contextualSpacing/>
     </w:pPr>
   </w:style>
-  <w:style w:type="paragraph" w:styleId="Header">
+  <w:style w:type="paragraph" w:styleId="Encabezado">
     <w:name w:val="header"/>
     <w:basedOn w:val="Normal"/>
-    <w:link w:val="HeaderChar"/>
+    <w:link w:val="EncabezadoCar"/>
     <w:uiPriority w:val="99"/>
     <w:unhideWhenUsed/>
     <w:rsid w:val="00D16971"/>
@@ -9167,17 +11429,17 @@
       <w:spacing w:after="0" w:line="240" w:lineRule="auto"/>
     </w:pPr>
   </w:style>
-  <w:style w:type="character" w:customStyle="1" w:styleId="HeaderChar">
-    <w:name w:val="Header Char"/>
-    <w:basedOn w:val="DefaultParagraphFont"/>
-    <w:link w:val="Header"/>
+  <w:style w:type="character" w:customStyle="1" w:styleId="EncabezadoCar">
+    <w:name w:val="Encabezado Car"/>
+    <w:basedOn w:val="Fuentedeprrafopredeter"/>
+    <w:link w:val="Encabezado"/>
     <w:uiPriority w:val="99"/>
     <w:rsid w:val="00D16971"/>
   </w:style>
-  <w:style w:type="paragraph" w:styleId="Footer">
+  <w:style w:type="paragraph" w:styleId="Piedepgina">
     <w:name w:val="footer"/>
     <w:basedOn w:val="Normal"/>
-    <w:link w:val="FooterChar"/>
+    <w:link w:val="PiedepginaCar"/>
     <w:uiPriority w:val="99"/>
     <w:unhideWhenUsed/>
     <w:rsid w:val="00D16971"/>
@@ -9189,17 +11451,17 @@
       <w:spacing w:after="0" w:line="240" w:lineRule="auto"/>
     </w:pPr>
   </w:style>
-  <w:style w:type="character" w:customStyle="1" w:styleId="FooterChar">
-    <w:name w:val="Footer Char"/>
-    <w:basedOn w:val="DefaultParagraphFont"/>
-    <w:link w:val="Footer"/>
+  <w:style w:type="character" w:customStyle="1" w:styleId="PiedepginaCar">
+    <w:name w:val="Pie de página Car"/>
+    <w:basedOn w:val="Fuentedeprrafopredeter"/>
+    <w:link w:val="Piedepgina"/>
     <w:uiPriority w:val="99"/>
     <w:rsid w:val="00D16971"/>
   </w:style>
-  <w:style w:type="paragraph" w:styleId="BalloonText">
+  <w:style w:type="paragraph" w:styleId="Textodeglobo">
     <w:name w:val="Balloon Text"/>
     <w:basedOn w:val="Normal"/>
-    <w:link w:val="BalloonTextChar"/>
+    <w:link w:val="TextodegloboCar"/>
     <w:uiPriority w:val="99"/>
     <w:semiHidden/>
     <w:unhideWhenUsed/>
@@ -9213,10 +11475,10 @@
       <w:szCs w:val="16"/>
     </w:rPr>
   </w:style>
-  <w:style w:type="character" w:customStyle="1" w:styleId="BalloonTextChar">
-    <w:name w:val="Balloon Text Char"/>
-    <w:basedOn w:val="DefaultParagraphFont"/>
-    <w:link w:val="BalloonText"/>
+  <w:style w:type="character" w:customStyle="1" w:styleId="TextodegloboCar">
+    <w:name w:val="Texto de globo Car"/>
+    <w:basedOn w:val="Fuentedeprrafopredeter"/>
+    <w:link w:val="Textodeglobo"/>
     <w:uiPriority w:val="99"/>
     <w:semiHidden/>
     <w:rsid w:val="00FF65EA"/>
@@ -9226,10 +11488,10 @@
       <w:szCs w:val="16"/>
     </w:rPr>
   </w:style>
-  <w:style w:type="character" w:customStyle="1" w:styleId="Heading1Char">
-    <w:name w:val="Heading 1 Char"/>
-    <w:basedOn w:val="DefaultParagraphFont"/>
-    <w:link w:val="Heading1"/>
+  <w:style w:type="character" w:customStyle="1" w:styleId="Ttulo1Car">
+    <w:name w:val="Título 1 Car"/>
+    <w:basedOn w:val="Fuentedeprrafopredeter"/>
+    <w:link w:val="Ttulo1"/>
     <w:uiPriority w:val="9"/>
     <w:rsid w:val="0008708F"/>
     <w:rPr>
@@ -9241,9 +11503,9 @@
       <w:szCs w:val="28"/>
     </w:rPr>
   </w:style>
-  <w:style w:type="paragraph" w:styleId="TOCHeading">
+  <w:style w:type="paragraph" w:styleId="TtulodeTDC">
     <w:name w:val="TOC Heading"/>
-    <w:basedOn w:val="Heading1"/>
+    <w:basedOn w:val="Ttulo1"/>
     <w:next w:val="Normal"/>
     <w:uiPriority w:val="39"/>
     <w:semiHidden/>
@@ -9257,7 +11519,7 @@
       <w:lang w:eastAsia="ja-JP"/>
     </w:rPr>
   </w:style>
-  <w:style w:type="paragraph" w:styleId="TOC1">
+  <w:style w:type="paragraph" w:styleId="TDC1">
     <w:name w:val="toc 1"/>
     <w:basedOn w:val="Normal"/>
     <w:next w:val="Normal"/>
@@ -9269,10 +11531,10 @@
       <w:spacing w:after="100"/>
     </w:pPr>
   </w:style>
-  <w:style w:type="character" w:customStyle="1" w:styleId="Heading3Char">
-    <w:name w:val="Heading 3 Char"/>
-    <w:basedOn w:val="DefaultParagraphFont"/>
-    <w:link w:val="Heading3"/>
+  <w:style w:type="character" w:customStyle="1" w:styleId="Ttulo3Car">
+    <w:name w:val="Título 3 Car"/>
+    <w:basedOn w:val="Fuentedeprrafopredeter"/>
+    <w:link w:val="Ttulo3"/>
     <w:uiPriority w:val="9"/>
     <w:rsid w:val="00815A8E"/>
     <w:rPr>
@@ -9282,7 +11544,7 @@
       <w:color w:val="4F81BD" w:themeColor="accent1"/>
     </w:rPr>
   </w:style>
-  <w:style w:type="paragraph" w:styleId="TOC3">
+  <w:style w:type="paragraph" w:styleId="TDC3">
     <w:name w:val="toc 3"/>
     <w:basedOn w:val="Normal"/>
     <w:next w:val="Normal"/>
@@ -9295,9 +11557,9 @@
       <w:ind w:left="440"/>
     </w:pPr>
   </w:style>
-  <w:style w:type="character" w:styleId="CommentReference">
+  <w:style w:type="character" w:styleId="Refdecomentario">
     <w:name w:val="annotation reference"/>
-    <w:basedOn w:val="DefaultParagraphFont"/>
+    <w:basedOn w:val="Fuentedeprrafopredeter"/>
     <w:uiPriority w:val="99"/>
     <w:semiHidden/>
     <w:unhideWhenUsed/>
@@ -9307,10 +11569,10 @@
       <w:szCs w:val="16"/>
     </w:rPr>
   </w:style>
-  <w:style w:type="paragraph" w:styleId="CommentText">
+  <w:style w:type="paragraph" w:styleId="Textocomentario">
     <w:name w:val="annotation text"/>
     <w:basedOn w:val="Normal"/>
-    <w:link w:val="CommentTextChar"/>
+    <w:link w:val="TextocomentarioCar"/>
     <w:uiPriority w:val="99"/>
     <w:semiHidden/>
     <w:unhideWhenUsed/>
@@ -9323,10 +11585,10 @@
       <w:szCs w:val="20"/>
     </w:rPr>
   </w:style>
-  <w:style w:type="character" w:customStyle="1" w:styleId="CommentTextChar">
-    <w:name w:val="Comment Text Char"/>
-    <w:basedOn w:val="DefaultParagraphFont"/>
-    <w:link w:val="CommentText"/>
+  <w:style w:type="character" w:customStyle="1" w:styleId="TextocomentarioCar">
+    <w:name w:val="Texto comentario Car"/>
+    <w:basedOn w:val="Fuentedeprrafopredeter"/>
+    <w:link w:val="Textocomentario"/>
     <w:uiPriority w:val="99"/>
     <w:semiHidden/>
     <w:rsid w:val="007E392D"/>
@@ -9335,11 +11597,11 @@
       <w:szCs w:val="20"/>
     </w:rPr>
   </w:style>
-  <w:style w:type="paragraph" w:styleId="CommentSubject">
+  <w:style w:type="paragraph" w:styleId="Asuntodelcomentario">
     <w:name w:val="annotation subject"/>
-    <w:basedOn w:val="CommentText"/>
-    <w:next w:val="CommentText"/>
-    <w:link w:val="CommentSubjectChar"/>
+    <w:basedOn w:val="Textocomentario"/>
+    <w:next w:val="Textocomentario"/>
+    <w:link w:val="AsuntodelcomentarioCar"/>
     <w:uiPriority w:val="99"/>
     <w:semiHidden/>
     <w:unhideWhenUsed/>
@@ -9349,10 +11611,10 @@
       <w:bCs/>
     </w:rPr>
   </w:style>
-  <w:style w:type="character" w:customStyle="1" w:styleId="CommentSubjectChar">
-    <w:name w:val="Comment Subject Char"/>
-    <w:basedOn w:val="CommentTextChar"/>
-    <w:link w:val="CommentSubject"/>
+  <w:style w:type="character" w:customStyle="1" w:styleId="AsuntodelcomentarioCar">
+    <w:name w:val="Asunto del comentario Car"/>
+    <w:basedOn w:val="TextocomentarioCar"/>
+    <w:link w:val="Asuntodelcomentario"/>
     <w:uiPriority w:val="99"/>
     <w:semiHidden/>
     <w:rsid w:val="007E392D"/>
@@ -9363,10 +11625,10 @@
       <w:szCs w:val="20"/>
     </w:rPr>
   </w:style>
-  <w:style w:type="character" w:customStyle="1" w:styleId="Heading4Char">
-    <w:name w:val="Heading 4 Char"/>
-    <w:basedOn w:val="DefaultParagraphFont"/>
-    <w:link w:val="Heading4"/>
+  <w:style w:type="character" w:customStyle="1" w:styleId="Ttulo4Car">
+    <w:name w:val="Título 4 Car"/>
+    <w:basedOn w:val="Fuentedeprrafopredeter"/>
+    <w:link w:val="Ttulo4"/>
     <w:uiPriority w:val="9"/>
     <w:rsid w:val="002C7ACB"/>
     <w:rPr>
@@ -9395,7 +11657,7 @@
   </w:style>
   <w:style w:type="paragraph" w:customStyle="1" w:styleId="Subtitulo">
     <w:name w:val="Subtitulo"/>
-    <w:basedOn w:val="Title"/>
+    <w:basedOn w:val="Ttulo"/>
     <w:rsid w:val="00B3083C"/>
     <w:pPr>
       <w:pBdr>
@@ -9429,11 +11691,11 @@
       <w:u w:val="single"/>
     </w:rPr>
   </w:style>
-  <w:style w:type="paragraph" w:styleId="Title">
+  <w:style w:type="paragraph" w:styleId="Ttulo">
     <w:name w:val="Title"/>
     <w:basedOn w:val="Normal"/>
     <w:next w:val="Normal"/>
-    <w:link w:val="TitleChar"/>
+    <w:link w:val="TtuloCar"/>
     <w:uiPriority w:val="10"/>
     <w:qFormat/>
     <w:rsid w:val="00B3083C"/>
@@ -9453,10 +11715,10 @@
       <w:szCs w:val="52"/>
     </w:rPr>
   </w:style>
-  <w:style w:type="character" w:customStyle="1" w:styleId="TitleChar">
-    <w:name w:val="Title Char"/>
-    <w:basedOn w:val="DefaultParagraphFont"/>
-    <w:link w:val="Title"/>
+  <w:style w:type="character" w:customStyle="1" w:styleId="TtuloCar">
+    <w:name w:val="Título Car"/>
+    <w:basedOn w:val="Fuentedeprrafopredeter"/>
+    <w:link w:val="Ttulo"/>
     <w:uiPriority w:val="10"/>
     <w:rsid w:val="00B3083C"/>
     <w:rPr>
@@ -10334,7 +12596,7 @@
 </file>
 
 <file path=customXml/itemProps1.xml><?xml version="1.0" encoding="utf-8"?>
-<ds:datastoreItem xmlns:ds="http://schemas.openxmlformats.org/officeDocument/2006/customXml" ds:itemID="{EDDA26BB-1320-4FF8-B270-B2E142217FBF}">
+<ds:datastoreItem xmlns:ds="http://schemas.openxmlformats.org/officeDocument/2006/customXml" ds:itemID="{D4CFEB20-36AE-494F-B3DA-BA9CF7A26666}">
   <ds:schemaRefs>
     <ds:schemaRef ds:uri="http://schemas.openxmlformats.org/officeDocument/2006/bibliography"/>
   </ds:schemaRefs>

</xml_diff>

<commit_message>
Se agregaron los cu: Hacer seguimiento de los acontecimientos en los sitios, Solicitar PO, Solicitar Equipos y Materiales a Cliente, Adquirir Materiales faltantes y Gestionar Permiso Ingreso a Sitios.
</commit_message>
<xml_diff>
--- a/Documentacion/Modelo De Negocio/Modelo de Negocio.docx
+++ b/Documentacion/Modelo De Negocio/Modelo de Negocio.docx
@@ -1,6 +1,6 @@
 
 <file path=word/document.xml><?xml version="1.0" encoding="utf-8"?>
-<w:document xmlns:ve="http://schemas.openxmlformats.org/markup-compatibility/2006" xmlns:o="urn:schemas-microsoft-com:office:office" xmlns:r="http://schemas.openxmlformats.org/officeDocument/2006/relationships" xmlns:m="http://schemas.openxmlformats.org/officeDocument/2006/math" xmlns:v="urn:schemas-microsoft-com:vml" xmlns:wp="http://schemas.openxmlformats.org/drawingml/2006/wordprocessingDrawing" xmlns:w10="urn:schemas-microsoft-com:office:word" xmlns:w="http://schemas.openxmlformats.org/wordprocessingml/2006/main" xmlns:wne="http://schemas.microsoft.com/office/word/2006/wordml">
+<w:document xmlns:wpc="http://schemas.microsoft.com/office/word/2010/wordprocessingCanvas" xmlns:mc="http://schemas.openxmlformats.org/markup-compatibility/2006" xmlns:o="urn:schemas-microsoft-com:office:office" xmlns:r="http://schemas.openxmlformats.org/officeDocument/2006/relationships" xmlns:m="http://schemas.openxmlformats.org/officeDocument/2006/math" xmlns:v="urn:schemas-microsoft-com:vml" xmlns:wp14="http://schemas.microsoft.com/office/word/2010/wordprocessingDrawing" xmlns:wp="http://schemas.openxmlformats.org/drawingml/2006/wordprocessingDrawing" xmlns:w10="urn:schemas-microsoft-com:office:word" xmlns:w="http://schemas.openxmlformats.org/wordprocessingml/2006/main" xmlns:w14="http://schemas.microsoft.com/office/word/2010/wordml" xmlns:wpg="http://schemas.microsoft.com/office/word/2010/wordprocessingGroup" xmlns:wpi="http://schemas.microsoft.com/office/word/2010/wordprocessingInk" xmlns:wne="http://schemas.microsoft.com/office/word/2006/wordml" xmlns:wps="http://schemas.microsoft.com/office/word/2010/wordprocessingShape" mc:Ignorable="w14 wp14">
   <w:body>
     <w:p>
       <w:pPr>
@@ -100,11 +100,11 @@
                     </pic:cNvPicPr>
                   </pic:nvPicPr>
                   <pic:blipFill>
-                    <a:blip r:embed="rId8" cstate="print">
+                    <a:blip r:embed="rId9" cstate="print">
                       <a:grayscl/>
                       <a:extLst>
                         <a:ext uri="{28A0092B-C50C-407E-A947-70E740481C1C}">
-                          <a14:useLocalDpi xmlns:a14="http://schemas.microsoft.com/office/drawing/2010/main" xmlns:wps="http://schemas.microsoft.com/office/word/2010/wordprocessingShape" xmlns:wpi="http://schemas.microsoft.com/office/word/2010/wordprocessingInk" xmlns:wpg="http://schemas.microsoft.com/office/word/2010/wordprocessingGroup" xmlns:w14="http://schemas.microsoft.com/office/word/2010/wordml" xmlns:w="http://schemas.openxmlformats.org/wordprocessingml/2006/main" xmlns:w10="urn:schemas-microsoft-com:office:word" xmlns:wp14="http://schemas.microsoft.com/office/word/2010/wordprocessingDrawing" xmlns:v="urn:schemas-microsoft-com:vml" xmlns:o="urn:schemas-microsoft-com:office:office" xmlns:mc="http://schemas.openxmlformats.org/markup-compatibility/2006" xmlns:wpc="http://schemas.microsoft.com/office/word/2010/wordprocessingCanvas" xmlns="" val="0"/>
+                          <a14:useLocalDpi xmlns:a14="http://schemas.microsoft.com/office/drawing/2010/main" val="0"/>
                         </a:ext>
                       </a:extLst>
                     </a:blip>
@@ -304,7 +304,7 @@
     </w:p>
     <w:p>
       <w:pPr>
-        <w:pStyle w:val="Prrafodelista"/>
+        <w:pStyle w:val="ListParagraph"/>
         <w:numPr>
           <w:ilvl w:val="0"/>
           <w:numId w:val="26"/>
@@ -321,28 +321,12 @@
           <w:sz w:val="20"/>
           <w:szCs w:val="20"/>
         </w:rPr>
-        <w:t xml:space="preserve">Ing. Julio </w:t>
-      </w:r>
-      <w:proofErr w:type="spellStart"/>
-      <w:r>
-        <w:rPr>
-          <w:sz w:val="20"/>
-          <w:szCs w:val="20"/>
-        </w:rPr>
-        <w:t>Zohil</w:t>
-      </w:r>
-      <w:proofErr w:type="spellEnd"/>
-      <w:r>
-        <w:rPr>
-          <w:sz w:val="20"/>
-          <w:szCs w:val="20"/>
-        </w:rPr>
-        <w:t xml:space="preserve"> Titular</w:t>
+        <w:t>Ing. Julio Zohil Titular</w:t>
       </w:r>
     </w:p>
     <w:p>
       <w:pPr>
-        <w:pStyle w:val="Prrafodelista"/>
+        <w:pStyle w:val="ListParagraph"/>
         <w:numPr>
           <w:ilvl w:val="0"/>
           <w:numId w:val="26"/>
@@ -364,7 +348,7 @@
     </w:p>
     <w:p>
       <w:pPr>
-        <w:pStyle w:val="Prrafodelista"/>
+        <w:pStyle w:val="ListParagraph"/>
         <w:numPr>
           <w:ilvl w:val="0"/>
           <w:numId w:val="26"/>
@@ -411,7 +395,7 @@
     </w:p>
     <w:p>
       <w:pPr>
-        <w:pStyle w:val="Prrafodelista"/>
+        <w:pStyle w:val="ListParagraph"/>
         <w:numPr>
           <w:ilvl w:val="0"/>
           <w:numId w:val="27"/>
@@ -428,23 +412,7 @@
           <w:sz w:val="20"/>
           <w:szCs w:val="20"/>
         </w:rPr>
-        <w:t xml:space="preserve">Carlos </w:t>
-      </w:r>
-      <w:proofErr w:type="spellStart"/>
-      <w:r>
-        <w:rPr>
-          <w:sz w:val="20"/>
-          <w:szCs w:val="20"/>
-        </w:rPr>
-        <w:t>Trepat</w:t>
-      </w:r>
-      <w:proofErr w:type="spellEnd"/>
-      <w:r>
-        <w:rPr>
-          <w:sz w:val="20"/>
-          <w:szCs w:val="20"/>
-        </w:rPr>
-        <w:t xml:space="preserve"> </w:t>
+        <w:t xml:space="preserve">Carlos Trepat </w:t>
       </w:r>
       <w:r>
         <w:rPr>
@@ -463,7 +431,7 @@
     </w:p>
     <w:p>
       <w:pPr>
-        <w:pStyle w:val="Prrafodelista"/>
+        <w:pStyle w:val="ListParagraph"/>
         <w:numPr>
           <w:ilvl w:val="0"/>
           <w:numId w:val="27"/>
@@ -499,7 +467,7 @@
     </w:p>
     <w:p>
       <w:pPr>
-        <w:pStyle w:val="Prrafodelista"/>
+        <w:pStyle w:val="ListParagraph"/>
         <w:numPr>
           <w:ilvl w:val="0"/>
           <w:numId w:val="27"/>
@@ -511,37 +479,12 @@
           <w:szCs w:val="20"/>
         </w:rPr>
       </w:pPr>
-      <w:proofErr w:type="spellStart"/>
       <w:r>
         <w:rPr>
           <w:sz w:val="20"/>
           <w:szCs w:val="20"/>
         </w:rPr>
-        <w:t>Demián</w:t>
-      </w:r>
-      <w:proofErr w:type="spellEnd"/>
-      <w:r>
-        <w:rPr>
-          <w:sz w:val="20"/>
-          <w:szCs w:val="20"/>
-        </w:rPr>
-        <w:t xml:space="preserve"> </w:t>
-      </w:r>
-      <w:proofErr w:type="spellStart"/>
-      <w:r>
-        <w:rPr>
-          <w:sz w:val="20"/>
-          <w:szCs w:val="20"/>
-        </w:rPr>
-        <w:t>Odasso</w:t>
-      </w:r>
-      <w:proofErr w:type="spellEnd"/>
-      <w:r>
-        <w:rPr>
-          <w:sz w:val="20"/>
-          <w:szCs w:val="20"/>
-        </w:rPr>
-        <w:t xml:space="preserve"> </w:t>
+        <w:t xml:space="preserve">Demián Odasso </w:t>
       </w:r>
       <w:r>
         <w:rPr>
@@ -560,7 +503,7 @@
     </w:p>
     <w:p>
       <w:pPr>
-        <w:pStyle w:val="Prrafodelista"/>
+        <w:pStyle w:val="ListParagraph"/>
         <w:numPr>
           <w:ilvl w:val="0"/>
           <w:numId w:val="27"/>
@@ -577,23 +520,7 @@
           <w:sz w:val="20"/>
           <w:szCs w:val="20"/>
         </w:rPr>
-        <w:t xml:space="preserve">Mariano </w:t>
-      </w:r>
-      <w:proofErr w:type="spellStart"/>
-      <w:r>
-        <w:rPr>
-          <w:sz w:val="20"/>
-          <w:szCs w:val="20"/>
-        </w:rPr>
-        <w:t>Gava</w:t>
-      </w:r>
-      <w:proofErr w:type="spellEnd"/>
-      <w:r>
-        <w:rPr>
-          <w:sz w:val="20"/>
-          <w:szCs w:val="20"/>
-        </w:rPr>
-        <w:t xml:space="preserve"> </w:t>
+        <w:t xml:space="preserve">Mariano Gava </w:t>
       </w:r>
       <w:r>
         <w:rPr>
@@ -606,7 +533,7 @@
     </w:p>
     <w:p>
       <w:pPr>
-        <w:pStyle w:val="Prrafodelista"/>
+        <w:pStyle w:val="ListParagraph"/>
         <w:numPr>
           <w:ilvl w:val="0"/>
           <w:numId w:val="27"/>
@@ -674,7 +601,7 @@
     </w:p>
     <w:p>
       <w:pPr>
-        <w:pStyle w:val="TtulodeTDC"/>
+        <w:pStyle w:val="TOCHeading"/>
         <w:spacing w:before="0" w:line="360" w:lineRule="auto"/>
         <w:ind w:left="57" w:firstLine="720"/>
         <w:mirrorIndents/>
@@ -717,7 +644,7 @@
           <w:insideV w:val="single" w:sz="6" w:space="0" w:color="auto"/>
         </w:tblBorders>
         <w:tblLayout w:type="fixed"/>
-        <w:tblLook w:val="04A0"/>
+        <w:tblLook w:val="04A0" w:firstRow="1" w:lastRow="0" w:firstColumn="1" w:lastColumn="0" w:noHBand="0" w:noVBand="1"/>
       </w:tblPr>
       <w:tblGrid>
         <w:gridCol w:w="1421"/>
@@ -1361,7 +1288,7 @@
       <w:sdtContent>
         <w:p>
           <w:pPr>
-            <w:pStyle w:val="TtulodeTDC"/>
+            <w:pStyle w:val="TOCHeading"/>
             <w:spacing w:before="0" w:line="360" w:lineRule="auto"/>
             <w:ind w:left="57" w:firstLine="720"/>
             <w:mirrorIndents/>
@@ -1396,7 +1323,7 @@
         </w:p>
         <w:p>
           <w:pPr>
-            <w:pStyle w:val="TtulodeTDC"/>
+            <w:pStyle w:val="TOCHeading"/>
             <w:spacing w:before="0" w:line="360" w:lineRule="auto"/>
             <w:ind w:left="57" w:firstLine="720"/>
             <w:mirrorIndents/>
@@ -1417,7 +1344,7 @@
         </w:p>
         <w:p>
           <w:pPr>
-            <w:pStyle w:val="TDC1"/>
+            <w:pStyle w:val="TOC1"/>
             <w:tabs>
               <w:tab w:val="left" w:pos="440"/>
               <w:tab w:val="right" w:leader="dot" w:pos="9017"/>
@@ -1452,7 +1379,7 @@
           <w:hyperlink w:anchor="_Toc323225313" w:history="1">
             <w:r>
               <w:rPr>
-                <w:rStyle w:val="Hipervnculo"/>
+                <w:rStyle w:val="Hyperlink"/>
                 <w:noProof/>
               </w:rPr>
               <w:t>1.</w:t>
@@ -1467,7 +1394,7 @@
             </w:r>
             <w:r>
               <w:rPr>
-                <w:rStyle w:val="Hipervnculo"/>
+                <w:rStyle w:val="Hyperlink"/>
                 <w:noProof/>
               </w:rPr>
               <w:t>Introducción</w:t>
@@ -1524,7 +1451,7 @@
         </w:p>
         <w:p>
           <w:pPr>
-            <w:pStyle w:val="TDC1"/>
+            <w:pStyle w:val="TOC1"/>
             <w:tabs>
               <w:tab w:val="left" w:pos="440"/>
               <w:tab w:val="right" w:leader="dot" w:pos="9017"/>
@@ -1538,7 +1465,7 @@
           <w:hyperlink w:anchor="_Toc323225314" w:history="1">
             <w:r>
               <w:rPr>
-                <w:rStyle w:val="Hipervnculo"/>
+                <w:rStyle w:val="Hyperlink"/>
                 <w:noProof/>
               </w:rPr>
               <w:t>2.</w:t>
@@ -1553,7 +1480,7 @@
             </w:r>
             <w:r>
               <w:rPr>
-                <w:rStyle w:val="Hipervnculo"/>
+                <w:rStyle w:val="Hyperlink"/>
                 <w:noProof/>
               </w:rPr>
               <w:t>Presentación</w:t>
@@ -1610,7 +1537,7 @@
         </w:p>
         <w:p>
           <w:pPr>
-            <w:pStyle w:val="TDC1"/>
+            <w:pStyle w:val="TOC1"/>
             <w:tabs>
               <w:tab w:val="left" w:pos="440"/>
               <w:tab w:val="right" w:leader="dot" w:pos="9017"/>
@@ -1624,7 +1551,7 @@
           <w:hyperlink w:anchor="_Toc323225315" w:history="1">
             <w:r>
               <w:rPr>
-                <w:rStyle w:val="Hipervnculo"/>
+                <w:rStyle w:val="Hyperlink"/>
                 <w:rFonts w:eastAsia="Times New Roman"/>
                 <w:noProof/>
               </w:rPr>
@@ -1640,7 +1567,7 @@
             </w:r>
             <w:r>
               <w:rPr>
-                <w:rStyle w:val="Hipervnculo"/>
+                <w:rStyle w:val="Hyperlink"/>
                 <w:rFonts w:eastAsia="Times New Roman"/>
                 <w:noProof/>
               </w:rPr>
@@ -1698,7 +1625,7 @@
         </w:p>
         <w:p>
           <w:pPr>
-            <w:pStyle w:val="TDC3"/>
+            <w:pStyle w:val="TOC3"/>
             <w:tabs>
               <w:tab w:val="right" w:leader="dot" w:pos="9017"/>
             </w:tabs>
@@ -1711,7 +1638,7 @@
           <w:hyperlink w:anchor="_Toc323225316" w:history="1">
             <w:r>
               <w:rPr>
-                <w:rStyle w:val="Hipervnculo"/>
+                <w:rStyle w:val="Hyperlink"/>
                 <w:rFonts w:eastAsia="Times New Roman"/>
                 <w:noProof/>
               </w:rPr>
@@ -1769,7 +1696,7 @@
         </w:p>
         <w:p>
           <w:pPr>
-            <w:pStyle w:val="TDC3"/>
+            <w:pStyle w:val="TOC3"/>
             <w:tabs>
               <w:tab w:val="right" w:leader="dot" w:pos="9017"/>
             </w:tabs>
@@ -1782,7 +1709,7 @@
           <w:hyperlink w:anchor="_Toc323225317" w:history="1">
             <w:r>
               <w:rPr>
-                <w:rStyle w:val="Hipervnculo"/>
+                <w:rStyle w:val="Hyperlink"/>
                 <w:rFonts w:eastAsia="Times New Roman"/>
                 <w:noProof/>
               </w:rPr>
@@ -1840,7 +1767,7 @@
         </w:p>
         <w:p>
           <w:pPr>
-            <w:pStyle w:val="TDC3"/>
+            <w:pStyle w:val="TOC3"/>
             <w:tabs>
               <w:tab w:val="right" w:leader="dot" w:pos="9017"/>
             </w:tabs>
@@ -1853,7 +1780,7 @@
           <w:hyperlink w:anchor="_Toc323225318" w:history="1">
             <w:r>
               <w:rPr>
-                <w:rStyle w:val="Hipervnculo"/>
+                <w:rStyle w:val="Hyperlink"/>
                 <w:rFonts w:eastAsia="Times New Roman"/>
                 <w:noProof/>
               </w:rPr>
@@ -1911,7 +1838,7 @@
         </w:p>
         <w:p>
           <w:pPr>
-            <w:pStyle w:val="TDC3"/>
+            <w:pStyle w:val="TOC3"/>
             <w:tabs>
               <w:tab w:val="right" w:leader="dot" w:pos="9017"/>
             </w:tabs>
@@ -1924,7 +1851,7 @@
           <w:hyperlink w:anchor="_Toc323225319" w:history="1">
             <w:r>
               <w:rPr>
-                <w:rStyle w:val="Hipervnculo"/>
+                <w:rStyle w:val="Hyperlink"/>
                 <w:rFonts w:eastAsia="Times New Roman"/>
                 <w:noProof/>
               </w:rPr>
@@ -1982,7 +1909,7 @@
         </w:p>
         <w:p>
           <w:pPr>
-            <w:pStyle w:val="TDC3"/>
+            <w:pStyle w:val="TOC3"/>
             <w:tabs>
               <w:tab w:val="right" w:leader="dot" w:pos="9017"/>
             </w:tabs>
@@ -1995,7 +1922,7 @@
           <w:hyperlink w:anchor="_Toc323225320" w:history="1">
             <w:r>
               <w:rPr>
-                <w:rStyle w:val="Hipervnculo"/>
+                <w:rStyle w:val="Hyperlink"/>
                 <w:rFonts w:eastAsia="Times New Roman"/>
                 <w:noProof/>
               </w:rPr>
@@ -2053,7 +1980,7 @@
         </w:p>
         <w:p>
           <w:pPr>
-            <w:pStyle w:val="TDC3"/>
+            <w:pStyle w:val="TOC3"/>
             <w:tabs>
               <w:tab w:val="right" w:leader="dot" w:pos="9017"/>
             </w:tabs>
@@ -2066,7 +1993,7 @@
           <w:hyperlink w:anchor="_Toc323225321" w:history="1">
             <w:r>
               <w:rPr>
-                <w:rStyle w:val="Hipervnculo"/>
+                <w:rStyle w:val="Hyperlink"/>
                 <w:rFonts w:eastAsia="Times New Roman"/>
                 <w:noProof/>
               </w:rPr>
@@ -2124,7 +2051,7 @@
         </w:p>
         <w:p>
           <w:pPr>
-            <w:pStyle w:val="TDC1"/>
+            <w:pStyle w:val="TOC1"/>
             <w:tabs>
               <w:tab w:val="left" w:pos="440"/>
               <w:tab w:val="right" w:leader="dot" w:pos="9017"/>
@@ -2138,7 +2065,7 @@
           <w:hyperlink w:anchor="_Toc323225322" w:history="1">
             <w:r>
               <w:rPr>
-                <w:rStyle w:val="Hipervnculo"/>
+                <w:rStyle w:val="Hyperlink"/>
                 <w:rFonts w:eastAsia="Times New Roman"/>
                 <w:noProof/>
               </w:rPr>
@@ -2154,7 +2081,7 @@
             </w:r>
             <w:r>
               <w:rPr>
-                <w:rStyle w:val="Hipervnculo"/>
+                <w:rStyle w:val="Hyperlink"/>
                 <w:rFonts w:eastAsia="Times New Roman"/>
                 <w:noProof/>
               </w:rPr>
@@ -2212,7 +2139,7 @@
         </w:p>
         <w:p>
           <w:pPr>
-            <w:pStyle w:val="TDC1"/>
+            <w:pStyle w:val="TOC1"/>
             <w:tabs>
               <w:tab w:val="right" w:leader="dot" w:pos="9017"/>
             </w:tabs>
@@ -2225,7 +2152,7 @@
           <w:hyperlink w:anchor="_Toc323225323" w:history="1">
             <w:r>
               <w:rPr>
-                <w:rStyle w:val="Hipervnculo"/>
+                <w:rStyle w:val="Hyperlink"/>
                 <w:rFonts w:eastAsia="Times New Roman"/>
                 <w:iCs/>
                 <w:noProof/>
@@ -2284,7 +2211,7 @@
         </w:p>
         <w:p>
           <w:pPr>
-            <w:pStyle w:val="TDC1"/>
+            <w:pStyle w:val="TOC1"/>
             <w:tabs>
               <w:tab w:val="right" w:leader="dot" w:pos="9017"/>
             </w:tabs>
@@ -2297,7 +2224,7 @@
           <w:hyperlink w:anchor="_Toc323225324" w:history="1">
             <w:r>
               <w:rPr>
-                <w:rStyle w:val="Hipervnculo"/>
+                <w:rStyle w:val="Hyperlink"/>
                 <w:rFonts w:eastAsia="Times New Roman"/>
                 <w:iCs/>
                 <w:noProof/>
@@ -2356,7 +2283,7 @@
         </w:p>
         <w:p>
           <w:pPr>
-            <w:pStyle w:val="TDC1"/>
+            <w:pStyle w:val="TOC1"/>
             <w:tabs>
               <w:tab w:val="left" w:pos="440"/>
               <w:tab w:val="right" w:leader="dot" w:pos="9017"/>
@@ -2370,7 +2297,7 @@
           <w:hyperlink w:anchor="_Toc323225325" w:history="1">
             <w:r>
               <w:rPr>
-                <w:rStyle w:val="Hipervnculo"/>
+                <w:rStyle w:val="Hyperlink"/>
                 <w:rFonts w:eastAsia="Times New Roman"/>
                 <w:noProof/>
               </w:rPr>
@@ -2386,7 +2313,7 @@
             </w:r>
             <w:r>
               <w:rPr>
-                <w:rStyle w:val="Hipervnculo"/>
+                <w:rStyle w:val="Hyperlink"/>
                 <w:rFonts w:eastAsia="Times New Roman"/>
                 <w:noProof/>
               </w:rPr>
@@ -2444,18 +2371,18 @@
         </w:p>
         <w:p>
           <w:pPr>
-            <w:pStyle w:val="TDC1"/>
+            <w:pStyle w:val="TOC1"/>
             <w:tabs>
               <w:tab w:val="right" w:leader="dot" w:pos="9017"/>
             </w:tabs>
             <w:rPr>
-              <w:rStyle w:val="Hipervnculo"/>
+              <w:rStyle w:val="Hyperlink"/>
               <w:rFonts w:eastAsia="Times New Roman"/>
             </w:rPr>
           </w:pPr>
           <w:r>
             <w:rPr>
-              <w:rStyle w:val="Hipervnculo"/>
+              <w:rStyle w:val="Hyperlink"/>
               <w:rFonts w:eastAsia="Times New Roman"/>
               <w:noProof/>
             </w:rPr>
@@ -2464,7 +2391,7 @@
           <w:hyperlink w:anchor="_Toc323225326" w:history="1">
             <w:r>
               <w:rPr>
-                <w:rStyle w:val="Hipervnculo"/>
+                <w:rStyle w:val="Hyperlink"/>
                 <w:rFonts w:eastAsia="Times New Roman"/>
                 <w:noProof/>
               </w:rPr>
@@ -2472,7 +2399,7 @@
             </w:r>
             <w:r>
               <w:rPr>
-                <w:rStyle w:val="Hipervnculo"/>
+                <w:rStyle w:val="Hyperlink"/>
                 <w:rFonts w:eastAsia="Times New Roman"/>
                 <w:webHidden/>
               </w:rPr>
@@ -2480,7 +2407,7 @@
             </w:r>
             <w:r>
               <w:rPr>
-                <w:rStyle w:val="Hipervnculo"/>
+                <w:rStyle w:val="Hyperlink"/>
                 <w:rFonts w:eastAsia="Times New Roman"/>
                 <w:webHidden/>
               </w:rPr>
@@ -2488,7 +2415,7 @@
             </w:r>
             <w:r>
               <w:rPr>
-                <w:rStyle w:val="Hipervnculo"/>
+                <w:rStyle w:val="Hyperlink"/>
                 <w:rFonts w:eastAsia="Times New Roman"/>
                 <w:webHidden/>
               </w:rPr>
@@ -2496,14 +2423,14 @@
             </w:r>
             <w:r>
               <w:rPr>
-                <w:rStyle w:val="Hipervnculo"/>
+                <w:rStyle w:val="Hyperlink"/>
                 <w:rFonts w:eastAsia="Times New Roman"/>
                 <w:webHidden/>
               </w:rPr>
             </w:r>
             <w:r>
               <w:rPr>
-                <w:rStyle w:val="Hipervnculo"/>
+                <w:rStyle w:val="Hyperlink"/>
                 <w:rFonts w:eastAsia="Times New Roman"/>
                 <w:webHidden/>
               </w:rPr>
@@ -2511,7 +2438,7 @@
             </w:r>
             <w:r>
               <w:rPr>
-                <w:rStyle w:val="Hipervnculo"/>
+                <w:rStyle w:val="Hyperlink"/>
                 <w:rFonts w:eastAsia="Times New Roman"/>
                 <w:webHidden/>
               </w:rPr>
@@ -2519,7 +2446,7 @@
             </w:r>
             <w:r>
               <w:rPr>
-                <w:rStyle w:val="Hipervnculo"/>
+                <w:rStyle w:val="Hyperlink"/>
                 <w:rFonts w:eastAsia="Times New Roman"/>
                 <w:webHidden/>
               </w:rPr>
@@ -2529,18 +2456,18 @@
         </w:p>
         <w:p>
           <w:pPr>
-            <w:pStyle w:val="TDC1"/>
+            <w:pStyle w:val="TOC1"/>
             <w:tabs>
               <w:tab w:val="right" w:leader="dot" w:pos="9017"/>
             </w:tabs>
             <w:rPr>
-              <w:rStyle w:val="Hipervnculo"/>
+              <w:rStyle w:val="Hyperlink"/>
               <w:rFonts w:eastAsia="Times New Roman"/>
             </w:rPr>
           </w:pPr>
           <w:r>
             <w:rPr>
-              <w:rStyle w:val="Hipervnculo"/>
+              <w:rStyle w:val="Hyperlink"/>
               <w:rFonts w:eastAsia="Times New Roman"/>
               <w:noProof/>
             </w:rPr>
@@ -2549,7 +2476,7 @@
           <w:hyperlink w:anchor="_Toc323225328" w:history="1">
             <w:r>
               <w:rPr>
-                <w:rStyle w:val="Hipervnculo"/>
+                <w:rStyle w:val="Hyperlink"/>
                 <w:rFonts w:eastAsia="Times New Roman"/>
                 <w:noProof/>
               </w:rPr>
@@ -2557,7 +2484,7 @@
             </w:r>
             <w:r>
               <w:rPr>
-                <w:rStyle w:val="Hipervnculo"/>
+                <w:rStyle w:val="Hyperlink"/>
                 <w:rFonts w:eastAsia="Times New Roman"/>
                 <w:webHidden/>
               </w:rPr>
@@ -2565,7 +2492,7 @@
             </w:r>
             <w:r>
               <w:rPr>
-                <w:rStyle w:val="Hipervnculo"/>
+                <w:rStyle w:val="Hyperlink"/>
                 <w:rFonts w:eastAsia="Times New Roman"/>
                 <w:webHidden/>
               </w:rPr>
@@ -2573,7 +2500,7 @@
             </w:r>
             <w:r>
               <w:rPr>
-                <w:rStyle w:val="Hipervnculo"/>
+                <w:rStyle w:val="Hyperlink"/>
                 <w:rFonts w:eastAsia="Times New Roman"/>
                 <w:webHidden/>
               </w:rPr>
@@ -2581,14 +2508,14 @@
             </w:r>
             <w:r>
               <w:rPr>
-                <w:rStyle w:val="Hipervnculo"/>
+                <w:rStyle w:val="Hyperlink"/>
                 <w:rFonts w:eastAsia="Times New Roman"/>
                 <w:webHidden/>
               </w:rPr>
             </w:r>
             <w:r>
               <w:rPr>
-                <w:rStyle w:val="Hipervnculo"/>
+                <w:rStyle w:val="Hyperlink"/>
                 <w:rFonts w:eastAsia="Times New Roman"/>
                 <w:webHidden/>
               </w:rPr>
@@ -2596,7 +2523,7 @@
             </w:r>
             <w:r>
               <w:rPr>
-                <w:rStyle w:val="Hipervnculo"/>
+                <w:rStyle w:val="Hyperlink"/>
                 <w:rFonts w:eastAsia="Times New Roman"/>
                 <w:webHidden/>
               </w:rPr>
@@ -2604,7 +2531,7 @@
             </w:r>
             <w:r>
               <w:rPr>
-                <w:rStyle w:val="Hipervnculo"/>
+                <w:rStyle w:val="Hyperlink"/>
                 <w:rFonts w:eastAsia="Times New Roman"/>
                 <w:webHidden/>
               </w:rPr>
@@ -2614,7 +2541,7 @@
         </w:p>
         <w:p>
           <w:pPr>
-            <w:pStyle w:val="TDC1"/>
+            <w:pStyle w:val="TOC1"/>
             <w:tabs>
               <w:tab w:val="left" w:pos="440"/>
               <w:tab w:val="right" w:leader="dot" w:pos="9017"/>
@@ -2628,7 +2555,7 @@
           <w:hyperlink w:anchor="_Toc323225329" w:history="1">
             <w:r>
               <w:rPr>
-                <w:rStyle w:val="Hipervnculo"/>
+                <w:rStyle w:val="Hyperlink"/>
                 <w:rFonts w:eastAsia="Times New Roman"/>
                 <w:noProof/>
               </w:rPr>
@@ -2644,7 +2571,7 @@
             </w:r>
             <w:r>
               <w:rPr>
-                <w:rStyle w:val="Hipervnculo"/>
+                <w:rStyle w:val="Hyperlink"/>
                 <w:rFonts w:eastAsia="Times New Roman"/>
                 <w:noProof/>
               </w:rPr>
@@ -2702,7 +2629,7 @@
         </w:p>
         <w:p>
           <w:pPr>
-            <w:pStyle w:val="TDC1"/>
+            <w:pStyle w:val="TOC1"/>
             <w:tabs>
               <w:tab w:val="left" w:pos="440"/>
               <w:tab w:val="right" w:leader="dot" w:pos="9017"/>
@@ -2716,7 +2643,7 @@
           <w:hyperlink w:anchor="_Toc323225330" w:history="1">
             <w:r>
               <w:rPr>
-                <w:rStyle w:val="Hipervnculo"/>
+                <w:rStyle w:val="Hyperlink"/>
                 <w:rFonts w:eastAsia="Times New Roman"/>
                 <w:noProof/>
               </w:rPr>
@@ -2732,7 +2659,7 @@
             </w:r>
             <w:r>
               <w:rPr>
-                <w:rStyle w:val="Hipervnculo"/>
+                <w:rStyle w:val="Hyperlink"/>
                 <w:rFonts w:eastAsia="Times New Roman"/>
                 <w:noProof/>
               </w:rPr>
@@ -2790,7 +2717,7 @@
         </w:p>
         <w:p>
           <w:pPr>
-            <w:pStyle w:val="TDC3"/>
+            <w:pStyle w:val="TOC3"/>
             <w:tabs>
               <w:tab w:val="right" w:leader="dot" w:pos="9017"/>
             </w:tabs>
@@ -2803,7 +2730,7 @@
           <w:hyperlink w:anchor="_Toc323225331" w:history="1">
             <w:r>
               <w:rPr>
-                <w:rStyle w:val="Hipervnculo"/>
+                <w:rStyle w:val="Hyperlink"/>
                 <w:rFonts w:eastAsia="Times New Roman"/>
                 <w:noProof/>
               </w:rPr>
@@ -2861,7 +2788,7 @@
         </w:p>
         <w:p>
           <w:pPr>
-            <w:pStyle w:val="TDC3"/>
+            <w:pStyle w:val="TOC3"/>
             <w:tabs>
               <w:tab w:val="right" w:leader="dot" w:pos="9017"/>
             </w:tabs>
@@ -2874,7 +2801,7 @@
           <w:hyperlink w:anchor="_Toc323225332" w:history="1">
             <w:r>
               <w:rPr>
-                <w:rStyle w:val="Hipervnculo"/>
+                <w:rStyle w:val="Hyperlink"/>
                 <w:rFonts w:eastAsia="Times New Roman"/>
                 <w:noProof/>
               </w:rPr>
@@ -2932,7 +2859,7 @@
         </w:p>
         <w:p>
           <w:pPr>
-            <w:pStyle w:val="TDC3"/>
+            <w:pStyle w:val="TOC3"/>
             <w:tabs>
               <w:tab w:val="right" w:leader="dot" w:pos="9017"/>
             </w:tabs>
@@ -2945,7 +2872,7 @@
           <w:hyperlink w:anchor="_Toc323225333" w:history="1">
             <w:r>
               <w:rPr>
-                <w:rStyle w:val="Hipervnculo"/>
+                <w:rStyle w:val="Hyperlink"/>
                 <w:noProof/>
               </w:rPr>
               <w:t>Alcances del sistema</w:t>
@@ -3002,20 +2929,20 @@
         </w:p>
         <w:p>
           <w:pPr>
-            <w:pStyle w:val="TDC1"/>
+            <w:pStyle w:val="TOC1"/>
             <w:tabs>
               <w:tab w:val="left" w:pos="440"/>
               <w:tab w:val="right" w:leader="dot" w:pos="9017"/>
             </w:tabs>
             <w:rPr>
-              <w:rStyle w:val="Hipervnculo"/>
+              <w:rStyle w:val="Hyperlink"/>
               <w:noProof/>
             </w:rPr>
           </w:pPr>
           <w:hyperlink w:anchor="_Toc323225334" w:history="1">
             <w:r>
               <w:rPr>
-                <w:rStyle w:val="Hipervnculo"/>
+                <w:rStyle w:val="Hyperlink"/>
                 <w:noProof/>
               </w:rPr>
               <w:t>8.</w:t>
@@ -3030,7 +2957,7 @@
             </w:r>
             <w:r>
               <w:rPr>
-                <w:rStyle w:val="Hipervnculo"/>
+                <w:rStyle w:val="Hyperlink"/>
                 <w:noProof/>
               </w:rPr>
               <w:t>Workflow de procesos de negocio</w:t>
@@ -3087,7 +3014,7 @@
         </w:p>
         <w:p>
           <w:pPr>
-            <w:pStyle w:val="TDC1"/>
+            <w:pStyle w:val="TOC1"/>
             <w:tabs>
               <w:tab w:val="left" w:pos="440"/>
               <w:tab w:val="right" w:leader="dot" w:pos="9017"/>
@@ -3101,7 +3028,7 @@
           <w:hyperlink w:anchor="_Toc323225335" w:history="1">
             <w:r>
               <w:rPr>
-                <w:rStyle w:val="Hipervnculo"/>
+                <w:rStyle w:val="Hyperlink"/>
                 <w:noProof/>
               </w:rPr>
               <w:t>9.</w:t>
@@ -3116,7 +3043,7 @@
             </w:r>
             <w:r>
               <w:rPr>
-                <w:rStyle w:val="Hipervnculo"/>
+                <w:rStyle w:val="Hyperlink"/>
                 <w:noProof/>
               </w:rPr>
               <w:t>Metodología a Utilizar</w:t>
@@ -3173,7 +3100,7 @@
         </w:p>
         <w:p>
           <w:pPr>
-            <w:pStyle w:val="TDC1"/>
+            <w:pStyle w:val="TOC1"/>
             <w:tabs>
               <w:tab w:val="left" w:pos="660"/>
               <w:tab w:val="right" w:leader="dot" w:pos="9017"/>
@@ -3187,7 +3114,7 @@
           <w:hyperlink w:anchor="_Toc323225336" w:history="1">
             <w:r>
               <w:rPr>
-                <w:rStyle w:val="Hipervnculo"/>
+                <w:rStyle w:val="Hyperlink"/>
                 <w:noProof/>
               </w:rPr>
               <w:t>10.</w:t>
@@ -3202,7 +3129,7 @@
             </w:r>
             <w:r>
               <w:rPr>
-                <w:rStyle w:val="Hipervnculo"/>
+                <w:rStyle w:val="Hyperlink"/>
                 <w:noProof/>
               </w:rPr>
               <w:t>Herramientas y Tecnologías a Utilizar</w:t>
@@ -3259,7 +3186,7 @@
         </w:p>
         <w:p>
           <w:pPr>
-            <w:pStyle w:val="TDC1"/>
+            <w:pStyle w:val="TOC1"/>
             <w:tabs>
               <w:tab w:val="left" w:pos="660"/>
               <w:tab w:val="right" w:leader="dot" w:pos="9017"/>
@@ -3273,7 +3200,7 @@
           <w:hyperlink w:anchor="_Toc323225337" w:history="1">
             <w:r>
               <w:rPr>
-                <w:rStyle w:val="Hipervnculo"/>
+                <w:rStyle w:val="Hyperlink"/>
                 <w:noProof/>
               </w:rPr>
               <w:t>11.</w:t>
@@ -3288,7 +3215,7 @@
             </w:r>
             <w:r>
               <w:rPr>
-                <w:rStyle w:val="Hipervnculo"/>
+                <w:rStyle w:val="Hyperlink"/>
                 <w:noProof/>
               </w:rPr>
               <w:t>Presentación del Grupo</w:t>
@@ -3345,7 +3272,7 @@
         </w:p>
         <w:p>
           <w:pPr>
-            <w:pStyle w:val="TDC3"/>
+            <w:pStyle w:val="TOC3"/>
             <w:tabs>
               <w:tab w:val="right" w:leader="dot" w:pos="9017"/>
             </w:tabs>
@@ -3358,7 +3285,7 @@
           <w:hyperlink w:anchor="_Toc323225338" w:history="1">
             <w:r>
               <w:rPr>
-                <w:rStyle w:val="Hipervnculo"/>
+                <w:rStyle w:val="Hyperlink"/>
                 <w:noProof/>
               </w:rPr>
               <w:t>Breve descripción de los currículos  y roles.</w:t>
@@ -3415,7 +3342,7 @@
         </w:p>
         <w:p>
           <w:pPr>
-            <w:pStyle w:val="TDC1"/>
+            <w:pStyle w:val="TOC1"/>
             <w:tabs>
               <w:tab w:val="left" w:pos="660"/>
               <w:tab w:val="right" w:leader="dot" w:pos="9017"/>
@@ -3429,7 +3356,7 @@
           <w:hyperlink w:anchor="_Toc323225339" w:history="1">
             <w:r>
               <w:rPr>
-                <w:rStyle w:val="Hipervnculo"/>
+                <w:rStyle w:val="Hyperlink"/>
                 <w:noProof/>
               </w:rPr>
               <w:t>12.</w:t>
@@ -3444,7 +3371,7 @@
             </w:r>
             <w:r>
               <w:rPr>
-                <w:rStyle w:val="Hipervnculo"/>
+                <w:rStyle w:val="Hyperlink"/>
                 <w:noProof/>
               </w:rPr>
               <w:t>Planificación Inicial</w:t>
@@ -3501,7 +3428,7 @@
         </w:p>
         <w:p>
           <w:pPr>
-            <w:pStyle w:val="TDC1"/>
+            <w:pStyle w:val="TOC1"/>
             <w:tabs>
               <w:tab w:val="left" w:pos="660"/>
               <w:tab w:val="right" w:leader="dot" w:pos="9017"/>
@@ -3515,7 +3442,7 @@
           <w:hyperlink w:anchor="_Toc323225340" w:history="1">
             <w:r>
               <w:rPr>
-                <w:rStyle w:val="Hipervnculo"/>
+                <w:rStyle w:val="Hyperlink"/>
                 <w:noProof/>
               </w:rPr>
               <w:t>13.</w:t>
@@ -3530,7 +3457,7 @@
             </w:r>
             <w:r>
               <w:rPr>
-                <w:rStyle w:val="Hipervnculo"/>
+                <w:rStyle w:val="Hyperlink"/>
                 <w:noProof/>
               </w:rPr>
               <w:t>Glosario</w:t>
@@ -3587,7 +3514,7 @@
         </w:p>
         <w:p>
           <w:pPr>
-            <w:pStyle w:val="TDC1"/>
+            <w:pStyle w:val="TOC1"/>
             <w:tabs>
               <w:tab w:val="left" w:pos="660"/>
               <w:tab w:val="right" w:leader="dot" w:pos="9017"/>
@@ -3601,7 +3528,7 @@
           <w:hyperlink w:anchor="_Toc323225341" w:history="1">
             <w:r>
               <w:rPr>
-                <w:rStyle w:val="Hipervnculo"/>
+                <w:rStyle w:val="Hyperlink"/>
                 <w:noProof/>
               </w:rPr>
               <w:t>14.</w:t>
@@ -3616,7 +3543,7 @@
             </w:r>
             <w:r>
               <w:rPr>
-                <w:rStyle w:val="Hipervnculo"/>
+                <w:rStyle w:val="Hyperlink"/>
                 <w:noProof/>
               </w:rPr>
               <w:t>Bibliografía</w:t>
@@ -3739,7 +3666,6 @@
         </w:rPr>
       </w:pPr>
       <w:bookmarkStart w:id="0" w:name="_Toc323225313"/>
-      <w:bookmarkStart w:id="1" w:name="_GoBack"/>
       <w:r>
         <w:rPr>
           <w:rFonts w:ascii="Cambria" w:eastAsia="Times New Roman" w:hAnsi="Cambria"/>
@@ -3754,7 +3680,6 @@
       </w:r>
       <w:bookmarkEnd w:id="0"/>
     </w:p>
-    <w:bookmarkEnd w:id="1"/>
     <w:p>
       <w:pPr>
         <w:jc w:val="both"/>
@@ -4043,7 +3968,7 @@
           <w:top w:w="57" w:type="dxa"/>
           <w:bottom w:w="57" w:type="dxa"/>
         </w:tblCellMar>
-        <w:tblLook w:val="04A0"/>
+        <w:tblLook w:val="04A0" w:firstRow="1" w:lastRow="0" w:firstColumn="1" w:lastColumn="0" w:noHBand="0" w:noVBand="1"/>
       </w:tblPr>
       <w:tblGrid>
         <w:gridCol w:w="637"/>
@@ -4073,7 +3998,6 @@
                 <w:szCs w:val="20"/>
               </w:rPr>
             </w:pPr>
-            <w:proofErr w:type="spellStart"/>
             <w:r>
               <w:rPr>
                 <w:rFonts w:ascii="Trebuchet MS" w:eastAsia="Times New Roman" w:hAnsi="Trebuchet MS" w:cstheme="majorBidi"/>
@@ -4084,7 +4008,6 @@
               </w:rPr>
               <w:t>Nro</w:t>
             </w:r>
-            <w:proofErr w:type="spellEnd"/>
           </w:p>
         </w:tc>
         <w:tc>
@@ -4137,7 +4060,6 @@
                 <w:szCs w:val="20"/>
               </w:rPr>
             </w:pPr>
-            <w:proofErr w:type="spellStart"/>
             <w:r>
               <w:rPr>
                 <w:rFonts w:ascii="Trebuchet MS" w:eastAsia="Times New Roman" w:hAnsi="Trebuchet MS" w:cstheme="majorBidi"/>
@@ -4148,7 +4070,6 @@
               </w:rPr>
               <w:t>Pág</w:t>
             </w:r>
-            <w:proofErr w:type="spellEnd"/>
           </w:p>
         </w:tc>
       </w:tr>
@@ -4419,27 +4340,7 @@
                 <w:sz w:val="20"/>
                 <w:szCs w:val="20"/>
               </w:rPr>
-              <w:t xml:space="preserve">Presentar </w:t>
-            </w:r>
-            <w:proofErr w:type="spellStart"/>
-            <w:r>
-              <w:rPr>
-                <w:rFonts w:ascii="Trebuchet MS" w:eastAsia="Times New Roman" w:hAnsi="Trebuchet MS" w:cstheme="majorBidi"/>
-                <w:bCs/>
-                <w:sz w:val="20"/>
-                <w:szCs w:val="20"/>
-              </w:rPr>
-              <w:t>doc</w:t>
-            </w:r>
-            <w:proofErr w:type="spellEnd"/>
-            <w:r>
-              <w:rPr>
-                <w:rFonts w:ascii="Trebuchet MS" w:eastAsia="Times New Roman" w:hAnsi="Trebuchet MS" w:cstheme="majorBidi"/>
-                <w:bCs/>
-                <w:sz w:val="20"/>
-                <w:szCs w:val="20"/>
-              </w:rPr>
-              <w:t xml:space="preserve"> de ingreso a los clientes que requieren los trabajos.</w:t>
+              <w:t>Presentar doc de ingreso a los clientes que requieren los trabajos.</w:t>
             </w:r>
           </w:p>
         </w:tc>
@@ -4594,17 +4495,7 @@
                 <w:sz w:val="20"/>
                 <w:szCs w:val="20"/>
               </w:rPr>
-              <w:t>0</w:t>
-            </w:r>
-            <w:r>
-              <w:rPr>
-                <w:rFonts w:ascii="Trebuchet MS" w:eastAsia="Times New Roman" w:hAnsi="Trebuchet MS" w:cstheme="majorBidi"/>
-                <w:b/>
-                <w:bCs/>
-                <w:sz w:val="20"/>
-                <w:szCs w:val="20"/>
-              </w:rPr>
-              <w:t>4</w:t>
+              <w:t>04</w:t>
             </w:r>
           </w:p>
         </w:tc>
@@ -4689,17 +4580,7 @@
                 <w:sz w:val="20"/>
                 <w:szCs w:val="20"/>
               </w:rPr>
-              <w:t>0</w:t>
-            </w:r>
-            <w:r>
-              <w:rPr>
-                <w:rFonts w:ascii="Trebuchet MS" w:eastAsia="Times New Roman" w:hAnsi="Trebuchet MS" w:cstheme="majorBidi"/>
-                <w:b/>
-                <w:bCs/>
-                <w:sz w:val="20"/>
-                <w:szCs w:val="20"/>
-              </w:rPr>
-              <w:t>6</w:t>
+              <w:t>06</w:t>
             </w:r>
           </w:p>
         </w:tc>
@@ -4982,17 +4863,7 @@
                 <w:sz w:val="20"/>
                 <w:szCs w:val="20"/>
               </w:rPr>
-              <w:t>0</w:t>
-            </w:r>
-            <w:r>
-              <w:rPr>
-                <w:rFonts w:ascii="Trebuchet MS" w:eastAsia="Times New Roman" w:hAnsi="Trebuchet MS" w:cstheme="majorBidi"/>
-                <w:b/>
-                <w:bCs/>
-                <w:sz w:val="20"/>
-                <w:szCs w:val="20"/>
-              </w:rPr>
-              <w:t>9</w:t>
+              <w:t>09</w:t>
             </w:r>
           </w:p>
         </w:tc>
@@ -5163,17 +5034,7 @@
                 <w:szCs w:val="20"/>
               </w:rPr>
               <w:lastRenderedPageBreak/>
-              <w:t>1</w:t>
-            </w:r>
-            <w:r>
-              <w:rPr>
-                <w:rFonts w:ascii="Trebuchet MS" w:eastAsia="Times New Roman" w:hAnsi="Trebuchet MS" w:cstheme="majorBidi"/>
-                <w:b/>
-                <w:bCs/>
-                <w:sz w:val="20"/>
-                <w:szCs w:val="20"/>
-              </w:rPr>
-              <w:t>1</w:t>
+              <w:t>11</w:t>
             </w:r>
           </w:p>
         </w:tc>
@@ -5258,17 +5119,7 @@
                 <w:sz w:val="20"/>
                 <w:szCs w:val="20"/>
               </w:rPr>
-              <w:t>1</w:t>
-            </w:r>
-            <w:r>
-              <w:rPr>
-                <w:rFonts w:ascii="Trebuchet MS" w:eastAsia="Times New Roman" w:hAnsi="Trebuchet MS" w:cstheme="majorBidi"/>
-                <w:b/>
-                <w:bCs/>
-                <w:sz w:val="20"/>
-                <w:szCs w:val="20"/>
-              </w:rPr>
-              <w:t>2</w:t>
+              <w:t>12</w:t>
             </w:r>
           </w:p>
         </w:tc>
@@ -5353,17 +5204,7 @@
                 <w:sz w:val="20"/>
                 <w:szCs w:val="20"/>
               </w:rPr>
-              <w:t>1</w:t>
-            </w:r>
-            <w:r>
-              <w:rPr>
-                <w:rFonts w:ascii="Trebuchet MS" w:eastAsia="Times New Roman" w:hAnsi="Trebuchet MS" w:cstheme="majorBidi"/>
-                <w:b/>
-                <w:bCs/>
-                <w:sz w:val="20"/>
-                <w:szCs w:val="20"/>
-              </w:rPr>
-              <w:t>3</w:t>
+              <w:t>13</w:t>
             </w:r>
           </w:p>
         </w:tc>
@@ -5448,17 +5289,7 @@
                 <w:sz w:val="20"/>
                 <w:szCs w:val="20"/>
               </w:rPr>
-              <w:t>1</w:t>
-            </w:r>
-            <w:r>
-              <w:rPr>
-                <w:rFonts w:ascii="Trebuchet MS" w:eastAsia="Times New Roman" w:hAnsi="Trebuchet MS" w:cstheme="majorBidi"/>
-                <w:b/>
-                <w:bCs/>
-                <w:sz w:val="20"/>
-                <w:szCs w:val="20"/>
-              </w:rPr>
-              <w:t>4</w:t>
+              <w:t>14</w:t>
             </w:r>
           </w:p>
         </w:tc>
@@ -5599,7 +5430,7 @@
       </w:tr>
       <w:tr>
         <w:trPr>
-          <w:trHeight w:hRule="exact" w:val="454"/>
+          <w:trHeight w:hRule="exact" w:val="1735"/>
         </w:trPr>
         <w:tc>
           <w:tcPr>
@@ -5628,6 +5459,333 @@
             <w:shd w:val="clear" w:color="auto" w:fill="auto"/>
             <w:vAlign w:val="center"/>
           </w:tcPr>
+          <w:p>
+            <w:r>
+              <w:t>Hacer seguimiento de lo</w:t>
+            </w:r>
+            <w:r>
+              <w:t xml:space="preserve">s acontecimientos en los sitios: </w:t>
+            </w:r>
+            <w:r>
+              <w:t>El administrador de proyecto, debe llevar un registro de acontecimientos durante las tareas de los sitios. Estos acontecimientos pueden requerir solicitudes al cliente y es importante tener un registro para luego justificar ante el cliente inconvenientes en la o las tareas.</w:t>
+            </w:r>
+          </w:p>
+          <w:p>
+            <w:bookmarkStart w:id="1" w:name="_GoBack"/>
+            <w:bookmarkEnd w:id="1"/>
+          </w:p>
+          <w:p>
+            <w:pPr>
+              <w:tabs>
+                <w:tab w:val="left" w:pos="426"/>
+              </w:tabs>
+              <w:rPr>
+                <w:rFonts w:ascii="Trebuchet MS" w:eastAsia="Times New Roman" w:hAnsi="Trebuchet MS" w:cstheme="majorBidi"/>
+                <w:bCs/>
+                <w:sz w:val="20"/>
+                <w:szCs w:val="20"/>
+              </w:rPr>
+            </w:pPr>
+          </w:p>
+        </w:tc>
+        <w:tc>
+          <w:tcPr>
+            <w:tcW w:w="1100" w:type="dxa"/>
+            <w:shd w:val="clear" w:color="auto" w:fill="auto"/>
+            <w:vAlign w:val="center"/>
+          </w:tcPr>
+          <w:p>
+            <w:pPr>
+              <w:tabs>
+                <w:tab w:val="left" w:pos="426"/>
+              </w:tabs>
+              <w:rPr>
+                <w:rFonts w:ascii="Trebuchet MS" w:eastAsia="Times New Roman" w:hAnsi="Trebuchet MS" w:cstheme="majorBidi"/>
+                <w:bCs/>
+                <w:sz w:val="20"/>
+                <w:szCs w:val="20"/>
+              </w:rPr>
+            </w:pPr>
+          </w:p>
+        </w:tc>
+      </w:tr>
+      <w:tr>
+        <w:trPr>
+          <w:trHeight w:hRule="exact" w:val="1090"/>
+        </w:trPr>
+        <w:tc>
+          <w:tcPr>
+            <w:tcW w:w="637" w:type="dxa"/>
+            <w:shd w:val="clear" w:color="auto" w:fill="auto"/>
+            <w:vAlign w:val="center"/>
+          </w:tcPr>
+          <w:p>
+            <w:pPr>
+              <w:tabs>
+                <w:tab w:val="left" w:pos="426"/>
+              </w:tabs>
+              <w:rPr>
+                <w:rFonts w:ascii="Trebuchet MS" w:eastAsia="Times New Roman" w:hAnsi="Trebuchet MS" w:cstheme="majorBidi"/>
+                <w:b/>
+                <w:bCs/>
+                <w:sz w:val="20"/>
+                <w:szCs w:val="20"/>
+              </w:rPr>
+            </w:pPr>
+          </w:p>
+        </w:tc>
+        <w:tc>
+          <w:tcPr>
+            <w:tcW w:w="6908" w:type="dxa"/>
+            <w:shd w:val="clear" w:color="auto" w:fill="auto"/>
+            <w:vAlign w:val="center"/>
+          </w:tcPr>
+          <w:p>
+            <w:r>
+              <w:t>Solicitar PO:</w:t>
+            </w:r>
+            <w:r>
+              <w:t xml:space="preserve"> </w:t>
+            </w:r>
+            <w:r>
+              <w:t>Si la o las PO no han sido recibidas por parte del cliente para una o varias solicitudes de trabajo, el administrador de proyectos se las debe solicitar al cliente.</w:t>
+            </w:r>
+          </w:p>
+          <w:p/>
+          <w:p>
+            <w:pPr>
+              <w:tabs>
+                <w:tab w:val="left" w:pos="426"/>
+              </w:tabs>
+              <w:rPr>
+                <w:rFonts w:ascii="Trebuchet MS" w:eastAsia="Times New Roman" w:hAnsi="Trebuchet MS" w:cstheme="majorBidi"/>
+                <w:bCs/>
+                <w:sz w:val="20"/>
+                <w:szCs w:val="20"/>
+              </w:rPr>
+            </w:pPr>
+          </w:p>
+        </w:tc>
+        <w:tc>
+          <w:tcPr>
+            <w:tcW w:w="1100" w:type="dxa"/>
+            <w:shd w:val="clear" w:color="auto" w:fill="auto"/>
+            <w:vAlign w:val="center"/>
+          </w:tcPr>
+          <w:p>
+            <w:pPr>
+              <w:tabs>
+                <w:tab w:val="left" w:pos="426"/>
+              </w:tabs>
+              <w:rPr>
+                <w:rFonts w:ascii="Trebuchet MS" w:eastAsia="Times New Roman" w:hAnsi="Trebuchet MS" w:cstheme="majorBidi"/>
+                <w:bCs/>
+                <w:sz w:val="20"/>
+                <w:szCs w:val="20"/>
+              </w:rPr>
+            </w:pPr>
+          </w:p>
+        </w:tc>
+      </w:tr>
+      <w:tr>
+        <w:trPr>
+          <w:trHeight w:hRule="exact" w:val="715"/>
+        </w:trPr>
+        <w:tc>
+          <w:tcPr>
+            <w:tcW w:w="637" w:type="dxa"/>
+            <w:shd w:val="clear" w:color="auto" w:fill="auto"/>
+            <w:vAlign w:val="center"/>
+          </w:tcPr>
+          <w:p>
+            <w:pPr>
+              <w:tabs>
+                <w:tab w:val="left" w:pos="426"/>
+              </w:tabs>
+              <w:rPr>
+                <w:rFonts w:ascii="Trebuchet MS" w:eastAsia="Times New Roman" w:hAnsi="Trebuchet MS" w:cstheme="majorBidi"/>
+                <w:b/>
+                <w:bCs/>
+                <w:sz w:val="20"/>
+                <w:szCs w:val="20"/>
+              </w:rPr>
+            </w:pPr>
+          </w:p>
+        </w:tc>
+        <w:tc>
+          <w:tcPr>
+            <w:tcW w:w="6908" w:type="dxa"/>
+            <w:shd w:val="clear" w:color="auto" w:fill="auto"/>
+            <w:vAlign w:val="center"/>
+          </w:tcPr>
+          <w:p>
+            <w:r>
+              <w:t>Solicitar Equipos y Materiales a Cliente:</w:t>
+            </w:r>
+            <w:r>
+              <w:t xml:space="preserve"> </w:t>
+            </w:r>
+            <w:r>
+              <w:t>Por cada sitio se solicitan los equipos y materiales necesarios al cliente</w:t>
+            </w:r>
+          </w:p>
+          <w:p/>
+          <w:p>
+            <w:pPr>
+              <w:tabs>
+                <w:tab w:val="left" w:pos="426"/>
+              </w:tabs>
+              <w:rPr>
+                <w:rFonts w:ascii="Trebuchet MS" w:eastAsia="Times New Roman" w:hAnsi="Trebuchet MS" w:cstheme="majorBidi"/>
+                <w:bCs/>
+                <w:sz w:val="20"/>
+                <w:szCs w:val="20"/>
+              </w:rPr>
+            </w:pPr>
+          </w:p>
+        </w:tc>
+        <w:tc>
+          <w:tcPr>
+            <w:tcW w:w="1100" w:type="dxa"/>
+            <w:shd w:val="clear" w:color="auto" w:fill="auto"/>
+            <w:vAlign w:val="center"/>
+          </w:tcPr>
+          <w:p>
+            <w:pPr>
+              <w:tabs>
+                <w:tab w:val="left" w:pos="426"/>
+              </w:tabs>
+              <w:rPr>
+                <w:rFonts w:ascii="Trebuchet MS" w:eastAsia="Times New Roman" w:hAnsi="Trebuchet MS" w:cstheme="majorBidi"/>
+                <w:bCs/>
+                <w:sz w:val="20"/>
+                <w:szCs w:val="20"/>
+              </w:rPr>
+            </w:pPr>
+          </w:p>
+        </w:tc>
+      </w:tr>
+      <w:tr>
+        <w:trPr>
+          <w:trHeight w:hRule="exact" w:val="1346"/>
+        </w:trPr>
+        <w:tc>
+          <w:tcPr>
+            <w:tcW w:w="637" w:type="dxa"/>
+            <w:shd w:val="clear" w:color="auto" w:fill="auto"/>
+            <w:vAlign w:val="center"/>
+          </w:tcPr>
+          <w:p>
+            <w:pPr>
+              <w:tabs>
+                <w:tab w:val="left" w:pos="426"/>
+              </w:tabs>
+              <w:rPr>
+                <w:rFonts w:ascii="Trebuchet MS" w:eastAsia="Times New Roman" w:hAnsi="Trebuchet MS" w:cstheme="majorBidi"/>
+                <w:b/>
+                <w:bCs/>
+                <w:sz w:val="20"/>
+                <w:szCs w:val="20"/>
+              </w:rPr>
+            </w:pPr>
+          </w:p>
+        </w:tc>
+        <w:tc>
+          <w:tcPr>
+            <w:tcW w:w="6908" w:type="dxa"/>
+            <w:shd w:val="clear" w:color="auto" w:fill="auto"/>
+            <w:vAlign w:val="center"/>
+          </w:tcPr>
+          <w:p>
+            <w:r>
+              <w:t>Adquirir Materiales faltantes:</w:t>
+            </w:r>
+            <w:r>
+              <w:t xml:space="preserve"> </w:t>
+            </w:r>
+            <w:r>
+              <w:t>Si durante una tarea se necesitan más materiales que los enviados por el cliente el administrador de proyecto solicita a administración la aprobación de la compra y se genera un adicional para el cliente.</w:t>
+            </w:r>
+          </w:p>
+          <w:p/>
+          <w:p>
+            <w:pPr>
+              <w:tabs>
+                <w:tab w:val="left" w:pos="426"/>
+              </w:tabs>
+              <w:rPr>
+                <w:rFonts w:ascii="Trebuchet MS" w:eastAsia="Times New Roman" w:hAnsi="Trebuchet MS" w:cstheme="majorBidi"/>
+                <w:bCs/>
+                <w:sz w:val="20"/>
+                <w:szCs w:val="20"/>
+              </w:rPr>
+            </w:pPr>
+          </w:p>
+        </w:tc>
+        <w:tc>
+          <w:tcPr>
+            <w:tcW w:w="1100" w:type="dxa"/>
+            <w:shd w:val="clear" w:color="auto" w:fill="auto"/>
+            <w:vAlign w:val="center"/>
+          </w:tcPr>
+          <w:p>
+            <w:pPr>
+              <w:tabs>
+                <w:tab w:val="left" w:pos="426"/>
+              </w:tabs>
+              <w:rPr>
+                <w:rFonts w:ascii="Trebuchet MS" w:eastAsia="Times New Roman" w:hAnsi="Trebuchet MS" w:cstheme="majorBidi"/>
+                <w:bCs/>
+                <w:sz w:val="20"/>
+                <w:szCs w:val="20"/>
+              </w:rPr>
+            </w:pPr>
+          </w:p>
+        </w:tc>
+      </w:tr>
+      <w:tr>
+        <w:trPr>
+          <w:trHeight w:hRule="exact" w:val="829"/>
+        </w:trPr>
+        <w:tc>
+          <w:tcPr>
+            <w:tcW w:w="637" w:type="dxa"/>
+            <w:shd w:val="clear" w:color="auto" w:fill="auto"/>
+            <w:vAlign w:val="center"/>
+          </w:tcPr>
+          <w:p>
+            <w:pPr>
+              <w:tabs>
+                <w:tab w:val="left" w:pos="426"/>
+              </w:tabs>
+              <w:rPr>
+                <w:rFonts w:ascii="Trebuchet MS" w:eastAsia="Times New Roman" w:hAnsi="Trebuchet MS" w:cstheme="majorBidi"/>
+                <w:b/>
+                <w:bCs/>
+                <w:sz w:val="20"/>
+                <w:szCs w:val="20"/>
+              </w:rPr>
+            </w:pPr>
+          </w:p>
+        </w:tc>
+        <w:tc>
+          <w:tcPr>
+            <w:tcW w:w="6908" w:type="dxa"/>
+            <w:shd w:val="clear" w:color="auto" w:fill="auto"/>
+            <w:vAlign w:val="center"/>
+          </w:tcPr>
+          <w:p>
+            <w:r>
+              <w:t>Gestionar Permiso Ingreso a Sitios:</w:t>
+            </w:r>
+            <w:r>
+              <w:t xml:space="preserve"> </w:t>
+            </w:r>
+            <w:r>
+              <w:t>Se envía la documentación necesaria por el cliente para que este registre la autorización de ingreso a los sitios.</w:t>
+            </w:r>
+          </w:p>
+          <w:p/>
           <w:p>
             <w:pPr>
               <w:tabs>
@@ -6059,274 +6217,10 @@
           </w:p>
         </w:tc>
       </w:tr>
-      <w:tr>
-        <w:trPr>
-          <w:trHeight w:hRule="exact" w:val="454"/>
-        </w:trPr>
-        <w:tc>
-          <w:tcPr>
-            <w:tcW w:w="637" w:type="dxa"/>
-            <w:shd w:val="clear" w:color="auto" w:fill="auto"/>
-            <w:vAlign w:val="center"/>
-          </w:tcPr>
-          <w:p>
-            <w:pPr>
-              <w:tabs>
-                <w:tab w:val="left" w:pos="426"/>
-              </w:tabs>
-              <w:rPr>
-                <w:rFonts w:ascii="Trebuchet MS" w:eastAsia="Times New Roman" w:hAnsi="Trebuchet MS" w:cstheme="majorBidi"/>
-                <w:b/>
-                <w:bCs/>
-                <w:sz w:val="20"/>
-                <w:szCs w:val="20"/>
-              </w:rPr>
-            </w:pPr>
-          </w:p>
-        </w:tc>
-        <w:tc>
-          <w:tcPr>
-            <w:tcW w:w="6908" w:type="dxa"/>
-            <w:shd w:val="clear" w:color="auto" w:fill="auto"/>
-            <w:vAlign w:val="center"/>
-          </w:tcPr>
-          <w:p>
-            <w:pPr>
-              <w:tabs>
-                <w:tab w:val="left" w:pos="426"/>
-              </w:tabs>
-              <w:rPr>
-                <w:rFonts w:ascii="Trebuchet MS" w:eastAsia="Times New Roman" w:hAnsi="Trebuchet MS" w:cstheme="majorBidi"/>
-                <w:bCs/>
-                <w:sz w:val="20"/>
-                <w:szCs w:val="20"/>
-              </w:rPr>
-            </w:pPr>
-          </w:p>
-        </w:tc>
-        <w:tc>
-          <w:tcPr>
-            <w:tcW w:w="1100" w:type="dxa"/>
-            <w:shd w:val="clear" w:color="auto" w:fill="auto"/>
-            <w:vAlign w:val="center"/>
-          </w:tcPr>
-          <w:p>
-            <w:pPr>
-              <w:tabs>
-                <w:tab w:val="left" w:pos="426"/>
-              </w:tabs>
-              <w:rPr>
-                <w:rFonts w:ascii="Trebuchet MS" w:eastAsia="Times New Roman" w:hAnsi="Trebuchet MS" w:cstheme="majorBidi"/>
-                <w:bCs/>
-                <w:sz w:val="20"/>
-                <w:szCs w:val="20"/>
-              </w:rPr>
-            </w:pPr>
-          </w:p>
-        </w:tc>
-      </w:tr>
-      <w:tr>
-        <w:trPr>
-          <w:trHeight w:hRule="exact" w:val="454"/>
-        </w:trPr>
-        <w:tc>
-          <w:tcPr>
-            <w:tcW w:w="637" w:type="dxa"/>
-            <w:shd w:val="clear" w:color="auto" w:fill="auto"/>
-            <w:vAlign w:val="center"/>
-          </w:tcPr>
-          <w:p>
-            <w:pPr>
-              <w:tabs>
-                <w:tab w:val="left" w:pos="426"/>
-              </w:tabs>
-              <w:rPr>
-                <w:rFonts w:ascii="Trebuchet MS" w:eastAsia="Times New Roman" w:hAnsi="Trebuchet MS" w:cstheme="majorBidi"/>
-                <w:b/>
-                <w:bCs/>
-                <w:sz w:val="20"/>
-                <w:szCs w:val="20"/>
-              </w:rPr>
-            </w:pPr>
-          </w:p>
-        </w:tc>
-        <w:tc>
-          <w:tcPr>
-            <w:tcW w:w="6908" w:type="dxa"/>
-            <w:shd w:val="clear" w:color="auto" w:fill="auto"/>
-            <w:vAlign w:val="center"/>
-          </w:tcPr>
-          <w:p>
-            <w:pPr>
-              <w:tabs>
-                <w:tab w:val="left" w:pos="426"/>
-              </w:tabs>
-              <w:rPr>
-                <w:rFonts w:ascii="Trebuchet MS" w:eastAsia="Times New Roman" w:hAnsi="Trebuchet MS" w:cstheme="majorBidi"/>
-                <w:bCs/>
-                <w:sz w:val="20"/>
-                <w:szCs w:val="20"/>
-              </w:rPr>
-            </w:pPr>
-          </w:p>
-        </w:tc>
-        <w:tc>
-          <w:tcPr>
-            <w:tcW w:w="1100" w:type="dxa"/>
-            <w:shd w:val="clear" w:color="auto" w:fill="auto"/>
-            <w:vAlign w:val="center"/>
-          </w:tcPr>
-          <w:p>
-            <w:pPr>
-              <w:tabs>
-                <w:tab w:val="left" w:pos="426"/>
-              </w:tabs>
-              <w:rPr>
-                <w:rFonts w:ascii="Trebuchet MS" w:eastAsia="Times New Roman" w:hAnsi="Trebuchet MS" w:cstheme="majorBidi"/>
-                <w:bCs/>
-                <w:sz w:val="20"/>
-                <w:szCs w:val="20"/>
-              </w:rPr>
-            </w:pPr>
-          </w:p>
-        </w:tc>
-      </w:tr>
-      <w:tr>
-        <w:trPr>
-          <w:trHeight w:hRule="exact" w:val="454"/>
-        </w:trPr>
-        <w:tc>
-          <w:tcPr>
-            <w:tcW w:w="637" w:type="dxa"/>
-            <w:shd w:val="clear" w:color="auto" w:fill="auto"/>
-            <w:vAlign w:val="center"/>
-          </w:tcPr>
-          <w:p>
-            <w:pPr>
-              <w:tabs>
-                <w:tab w:val="left" w:pos="426"/>
-              </w:tabs>
-              <w:rPr>
-                <w:rFonts w:ascii="Trebuchet MS" w:eastAsia="Times New Roman" w:hAnsi="Trebuchet MS" w:cstheme="majorBidi"/>
-                <w:b/>
-                <w:bCs/>
-                <w:sz w:val="20"/>
-                <w:szCs w:val="20"/>
-              </w:rPr>
-            </w:pPr>
-          </w:p>
-        </w:tc>
-        <w:tc>
-          <w:tcPr>
-            <w:tcW w:w="6908" w:type="dxa"/>
-            <w:shd w:val="clear" w:color="auto" w:fill="auto"/>
-            <w:vAlign w:val="center"/>
-          </w:tcPr>
-          <w:p>
-            <w:pPr>
-              <w:tabs>
-                <w:tab w:val="left" w:pos="426"/>
-              </w:tabs>
-              <w:rPr>
-                <w:rFonts w:ascii="Trebuchet MS" w:eastAsia="Times New Roman" w:hAnsi="Trebuchet MS" w:cstheme="majorBidi"/>
-                <w:bCs/>
-                <w:sz w:val="20"/>
-                <w:szCs w:val="20"/>
-              </w:rPr>
-            </w:pPr>
-          </w:p>
-        </w:tc>
-        <w:tc>
-          <w:tcPr>
-            <w:tcW w:w="1100" w:type="dxa"/>
-            <w:shd w:val="clear" w:color="auto" w:fill="auto"/>
-            <w:vAlign w:val="center"/>
-          </w:tcPr>
-          <w:p>
-            <w:pPr>
-              <w:tabs>
-                <w:tab w:val="left" w:pos="426"/>
-              </w:tabs>
-              <w:rPr>
-                <w:rFonts w:ascii="Trebuchet MS" w:eastAsia="Times New Roman" w:hAnsi="Trebuchet MS" w:cstheme="majorBidi"/>
-                <w:bCs/>
-                <w:sz w:val="20"/>
-                <w:szCs w:val="20"/>
-              </w:rPr>
-            </w:pPr>
-          </w:p>
-        </w:tc>
-      </w:tr>
-      <w:tr>
-        <w:trPr>
-          <w:trHeight w:hRule="exact" w:val="454"/>
-        </w:trPr>
-        <w:tc>
-          <w:tcPr>
-            <w:tcW w:w="637" w:type="dxa"/>
-            <w:shd w:val="clear" w:color="auto" w:fill="auto"/>
-            <w:vAlign w:val="center"/>
-          </w:tcPr>
-          <w:p>
-            <w:pPr>
-              <w:tabs>
-                <w:tab w:val="left" w:pos="426"/>
-              </w:tabs>
-              <w:rPr>
-                <w:rFonts w:ascii="Trebuchet MS" w:eastAsia="Times New Roman" w:hAnsi="Trebuchet MS" w:cstheme="majorBidi"/>
-                <w:b/>
-                <w:bCs/>
-                <w:sz w:val="20"/>
-                <w:szCs w:val="20"/>
-              </w:rPr>
-            </w:pPr>
-          </w:p>
-        </w:tc>
-        <w:tc>
-          <w:tcPr>
-            <w:tcW w:w="6908" w:type="dxa"/>
-            <w:shd w:val="clear" w:color="auto" w:fill="auto"/>
-            <w:vAlign w:val="center"/>
-          </w:tcPr>
-          <w:p>
-            <w:pPr>
-              <w:tabs>
-                <w:tab w:val="left" w:pos="426"/>
-              </w:tabs>
-              <w:rPr>
-                <w:rFonts w:ascii="Trebuchet MS" w:eastAsia="Times New Roman" w:hAnsi="Trebuchet MS" w:cstheme="majorBidi"/>
-                <w:bCs/>
-                <w:sz w:val="20"/>
-                <w:szCs w:val="20"/>
-              </w:rPr>
-            </w:pPr>
-          </w:p>
-        </w:tc>
-        <w:tc>
-          <w:tcPr>
-            <w:tcW w:w="1100" w:type="dxa"/>
-            <w:shd w:val="clear" w:color="auto" w:fill="auto"/>
-            <w:vAlign w:val="center"/>
-          </w:tcPr>
-          <w:p>
-            <w:pPr>
-              <w:tabs>
-                <w:tab w:val="left" w:pos="426"/>
-              </w:tabs>
-              <w:rPr>
-                <w:rFonts w:ascii="Trebuchet MS" w:eastAsia="Times New Roman" w:hAnsi="Trebuchet MS" w:cstheme="majorBidi"/>
-                <w:bCs/>
-                <w:sz w:val="20"/>
-                <w:szCs w:val="20"/>
-              </w:rPr>
-            </w:pPr>
-          </w:p>
-        </w:tc>
-      </w:tr>
     </w:tbl>
     <w:p>
       <w:pPr>
-        <w:pStyle w:val="Ttulo1"/>
+        <w:pStyle w:val="Heading1"/>
         <w:spacing w:before="0" w:line="360" w:lineRule="auto"/>
         <w:ind w:left="777"/>
         <w:mirrorIndents/>
@@ -6373,7 +6267,6 @@
           <w:sz w:val="28"/>
           <w:szCs w:val="28"/>
         </w:rPr>
-        <w:lastRenderedPageBreak/>
         <w:t>Detalle del Modelo</w:t>
       </w:r>
     </w:p>
@@ -6426,18 +6319,7 @@
           <w:sz w:val="24"/>
           <w:szCs w:val="24"/>
         </w:rPr>
-        <w:t>Recibir un proyecto</w:t>
-      </w:r>
-      <w:r>
-        <w:rPr>
-          <w:rFonts w:ascii="Cambria" w:eastAsia="Times New Roman" w:hAnsi="Cambria"/>
-          <w:b/>
-          <w:bCs/>
-          <w:color w:val="4F81BD" w:themeColor="accent1"/>
-          <w:sz w:val="24"/>
-          <w:szCs w:val="24"/>
-        </w:rPr>
-        <w:t>.</w:t>
+        <w:t>Recibir un proyecto.</w:t>
       </w:r>
     </w:p>
     <w:tbl>
@@ -6448,7 +6330,7 @@
           <w:left w:w="70" w:type="dxa"/>
           <w:right w:w="70" w:type="dxa"/>
         </w:tblCellMar>
-        <w:tblLook w:val="0000"/>
+        <w:tblLook w:val="0000" w:firstRow="0" w:lastRow="0" w:firstColumn="0" w:lastColumn="0" w:noHBand="0" w:noVBand="0"/>
       </w:tblPr>
       <w:tblGrid>
         <w:gridCol w:w="2394"/>
@@ -6740,12 +6622,6 @@
               <w:rPr>
                 <w:szCs w:val="24"/>
               </w:rPr>
-              <w:fldChar w:fldCharType="separate"/>
-            </w:r>
-            <w:r>
-              <w:rPr>
-                <w:szCs w:val="24"/>
-              </w:rPr>
               <w:fldChar w:fldCharType="end"/>
             </w:r>
             <w:r>
@@ -6794,12 +6670,6 @@
               <w:rPr>
                 <w:szCs w:val="24"/>
               </w:rPr>
-            </w:r>
-            <w:r>
-              <w:rPr>
-                <w:szCs w:val="24"/>
-              </w:rPr>
-              <w:fldChar w:fldCharType="separate"/>
             </w:r>
             <w:r>
               <w:rPr>
@@ -6896,12 +6766,6 @@
               <w:rPr>
                 <w:szCs w:val="24"/>
               </w:rPr>
-              <w:fldChar w:fldCharType="separate"/>
-            </w:r>
-            <w:r>
-              <w:rPr>
-                <w:szCs w:val="24"/>
-              </w:rPr>
               <w:fldChar w:fldCharType="end"/>
             </w:r>
             <w:r>
@@ -6945,12 +6809,6 @@
               <w:rPr>
                 <w:szCs w:val="24"/>
               </w:rPr>
-              <w:fldChar w:fldCharType="separate"/>
-            </w:r>
-            <w:r>
-              <w:rPr>
-                <w:szCs w:val="24"/>
-              </w:rPr>
               <w:fldChar w:fldCharType="end"/>
             </w:r>
             <w:r>
@@ -6989,12 +6847,6 @@
               <w:rPr>
                 <w:szCs w:val="24"/>
               </w:rPr>
-            </w:r>
-            <w:r>
-              <w:rPr>
-                <w:szCs w:val="24"/>
-              </w:rPr>
-              <w:fldChar w:fldCharType="separate"/>
             </w:r>
             <w:r>
               <w:rPr>
@@ -7100,12 +6952,6 @@
               <w:rPr>
                 <w:szCs w:val="24"/>
               </w:rPr>
-              <w:fldChar w:fldCharType="separate"/>
-            </w:r>
-            <w:r>
-              <w:rPr>
-                <w:szCs w:val="24"/>
-              </w:rPr>
               <w:fldChar w:fldCharType="end"/>
             </w:r>
             <w:r>
@@ -7149,12 +6995,6 @@
               <w:rPr>
                 <w:szCs w:val="24"/>
               </w:rPr>
-              <w:fldChar w:fldCharType="separate"/>
-            </w:r>
-            <w:r>
-              <w:rPr>
-                <w:szCs w:val="24"/>
-              </w:rPr>
               <w:fldChar w:fldCharType="end"/>
             </w:r>
             <w:r>
@@ -7198,12 +7038,6 @@
               <w:rPr>
                 <w:szCs w:val="24"/>
               </w:rPr>
-              <w:fldChar w:fldCharType="separate"/>
-            </w:r>
-            <w:r>
-              <w:rPr>
-                <w:szCs w:val="24"/>
-              </w:rPr>
               <w:fldChar w:fldCharType="end"/>
             </w:r>
             <w:r>
@@ -7247,12 +7081,6 @@
               <w:rPr>
                 <w:szCs w:val="24"/>
               </w:rPr>
-              <w:fldChar w:fldCharType="separate"/>
-            </w:r>
-            <w:r>
-              <w:rPr>
-                <w:szCs w:val="24"/>
-              </w:rPr>
               <w:fldChar w:fldCharType="end"/>
             </w:r>
             <w:r>
@@ -7291,12 +7119,6 @@
               <w:rPr>
                 <w:szCs w:val="24"/>
               </w:rPr>
-            </w:r>
-            <w:r>
-              <w:rPr>
-                <w:szCs w:val="24"/>
-              </w:rPr>
-              <w:fldChar w:fldCharType="separate"/>
             </w:r>
             <w:r>
               <w:rPr>
@@ -7508,12 +7330,6 @@
               <w:rPr>
                 <w:szCs w:val="24"/>
               </w:rPr>
-              <w:fldChar w:fldCharType="separate"/>
-            </w:r>
-            <w:r>
-              <w:rPr>
-                <w:szCs w:val="24"/>
-              </w:rPr>
               <w:fldChar w:fldCharType="end"/>
             </w:r>
             <w:r>
@@ -7552,12 +7368,6 @@
               <w:rPr>
                 <w:szCs w:val="24"/>
               </w:rPr>
-            </w:r>
-            <w:r>
-              <w:rPr>
-                <w:szCs w:val="24"/>
-              </w:rPr>
-              <w:fldChar w:fldCharType="separate"/>
             </w:r>
             <w:r>
               <w:rPr>
@@ -9828,8 +9638,8 @@
     </w:tbl>
     <w:p/>
     <w:sectPr>
-      <w:headerReference w:type="default" r:id="rId9"/>
-      <w:footerReference w:type="default" r:id="rId10"/>
+      <w:headerReference w:type="default" r:id="rId10"/>
+      <w:footerReference w:type="default" r:id="rId11"/>
       <w:pgSz w:w="11907" w:h="16839" w:code="9"/>
       <w:pgMar w:top="1440" w:right="850" w:bottom="1440" w:left="993" w:header="708" w:footer="708" w:gutter="0"/>
       <w:pgNumType w:start="1"/>
@@ -9841,7 +9651,7 @@
 </file>
 
 <file path=word/endnotes.xml><?xml version="1.0" encoding="utf-8"?>
-<w:endnotes xmlns:ve="http://schemas.openxmlformats.org/markup-compatibility/2006" xmlns:o="urn:schemas-microsoft-com:office:office" xmlns:r="http://schemas.openxmlformats.org/officeDocument/2006/relationships" xmlns:m="http://schemas.openxmlformats.org/officeDocument/2006/math" xmlns:v="urn:schemas-microsoft-com:vml" xmlns:wp="http://schemas.openxmlformats.org/drawingml/2006/wordprocessingDrawing" xmlns:w10="urn:schemas-microsoft-com:office:word" xmlns:w="http://schemas.openxmlformats.org/wordprocessingml/2006/main" xmlns:wne="http://schemas.microsoft.com/office/word/2006/wordml">
+<w:endnotes xmlns:wpc="http://schemas.microsoft.com/office/word/2010/wordprocessingCanvas" xmlns:mc="http://schemas.openxmlformats.org/markup-compatibility/2006" xmlns:o="urn:schemas-microsoft-com:office:office" xmlns:r="http://schemas.openxmlformats.org/officeDocument/2006/relationships" xmlns:m="http://schemas.openxmlformats.org/officeDocument/2006/math" xmlns:v="urn:schemas-microsoft-com:vml" xmlns:wp14="http://schemas.microsoft.com/office/word/2010/wordprocessingDrawing" xmlns:wp="http://schemas.openxmlformats.org/drawingml/2006/wordprocessingDrawing" xmlns:w10="urn:schemas-microsoft-com:office:word" xmlns:w="http://schemas.openxmlformats.org/wordprocessingml/2006/main" xmlns:w14="http://schemas.microsoft.com/office/word/2010/wordml" xmlns:wpg="http://schemas.microsoft.com/office/word/2010/wordprocessingGroup" xmlns:wpi="http://schemas.microsoft.com/office/word/2010/wordprocessingInk" xmlns:wne="http://schemas.microsoft.com/office/word/2006/wordml" xmlns:wps="http://schemas.microsoft.com/office/word/2010/wordprocessingShape" mc:Ignorable="w14 wp14">
   <w:endnote w:type="separator" w:id="-1">
     <w:p>
       <w:pPr>
@@ -9866,7 +9676,7 @@
 </file>
 
 <file path=word/footer1.xml><?xml version="1.0" encoding="utf-8"?>
-<w:ftr xmlns:ve="http://schemas.openxmlformats.org/markup-compatibility/2006" xmlns:o="urn:schemas-microsoft-com:office:office" xmlns:r="http://schemas.openxmlformats.org/officeDocument/2006/relationships" xmlns:m="http://schemas.openxmlformats.org/officeDocument/2006/math" xmlns:v="urn:schemas-microsoft-com:vml" xmlns:wp="http://schemas.openxmlformats.org/drawingml/2006/wordprocessingDrawing" xmlns:w10="urn:schemas-microsoft-com:office:word" xmlns:w="http://schemas.openxmlformats.org/wordprocessingml/2006/main" xmlns:wne="http://schemas.microsoft.com/office/word/2006/wordml">
+<w:ftr xmlns:wpc="http://schemas.microsoft.com/office/word/2010/wordprocessingCanvas" xmlns:mc="http://schemas.openxmlformats.org/markup-compatibility/2006" xmlns:o="urn:schemas-microsoft-com:office:office" xmlns:r="http://schemas.openxmlformats.org/officeDocument/2006/relationships" xmlns:m="http://schemas.openxmlformats.org/officeDocument/2006/math" xmlns:v="urn:schemas-microsoft-com:vml" xmlns:wp14="http://schemas.microsoft.com/office/word/2010/wordprocessingDrawing" xmlns:wp="http://schemas.openxmlformats.org/drawingml/2006/wordprocessingDrawing" xmlns:w10="urn:schemas-microsoft-com:office:word" xmlns:w="http://schemas.openxmlformats.org/wordprocessingml/2006/main" xmlns:w14="http://schemas.microsoft.com/office/word/2010/wordml" xmlns:wpg="http://schemas.microsoft.com/office/word/2010/wordprocessingGroup" xmlns:wpi="http://schemas.microsoft.com/office/word/2010/wordprocessingInk" xmlns:wne="http://schemas.microsoft.com/office/word/2006/wordml" xmlns:wps="http://schemas.microsoft.com/office/word/2010/wordprocessingShape" mc:Ignorable="w14 wp14">
   <w:sdt>
     <w:sdtPr>
       <w:id w:val="1586727460"/>
@@ -9884,7 +9694,7 @@
     <w:sdtContent>
       <w:p>
         <w:pPr>
-          <w:pStyle w:val="Piedepgina"/>
+          <w:pStyle w:val="Footer"/>
           <w:pBdr>
             <w:top w:val="single" w:sz="4" w:space="1" w:color="D9D9D9" w:themeColor="background1" w:themeShade="D9"/>
           </w:pBdr>
@@ -9908,7 +9718,7 @@
             <w:bCs/>
             <w:noProof/>
           </w:rPr>
-          <w:t>3</w:t>
+          <w:t>2</w:t>
         </w:r>
         <w:r>
           <w:rPr>
@@ -9937,14 +9747,14 @@
   </w:sdt>
   <w:p>
     <w:pPr>
-      <w:pStyle w:val="Piedepgina"/>
+      <w:pStyle w:val="Footer"/>
     </w:pPr>
   </w:p>
 </w:ftr>
 </file>
 
 <file path=word/footnotes.xml><?xml version="1.0" encoding="utf-8"?>
-<w:footnotes xmlns:ve="http://schemas.openxmlformats.org/markup-compatibility/2006" xmlns:o="urn:schemas-microsoft-com:office:office" xmlns:r="http://schemas.openxmlformats.org/officeDocument/2006/relationships" xmlns:m="http://schemas.openxmlformats.org/officeDocument/2006/math" xmlns:v="urn:schemas-microsoft-com:vml" xmlns:wp="http://schemas.openxmlformats.org/drawingml/2006/wordprocessingDrawing" xmlns:w10="urn:schemas-microsoft-com:office:word" xmlns:w="http://schemas.openxmlformats.org/wordprocessingml/2006/main" xmlns:wne="http://schemas.microsoft.com/office/word/2006/wordml">
+<w:footnotes xmlns:wpc="http://schemas.microsoft.com/office/word/2010/wordprocessingCanvas" xmlns:mc="http://schemas.openxmlformats.org/markup-compatibility/2006" xmlns:o="urn:schemas-microsoft-com:office:office" xmlns:r="http://schemas.openxmlformats.org/officeDocument/2006/relationships" xmlns:m="http://schemas.openxmlformats.org/officeDocument/2006/math" xmlns:v="urn:schemas-microsoft-com:vml" xmlns:wp14="http://schemas.microsoft.com/office/word/2010/wordprocessingDrawing" xmlns:wp="http://schemas.openxmlformats.org/drawingml/2006/wordprocessingDrawing" xmlns:w10="urn:schemas-microsoft-com:office:word" xmlns:w="http://schemas.openxmlformats.org/wordprocessingml/2006/main" xmlns:w14="http://schemas.microsoft.com/office/word/2010/wordml" xmlns:wpg="http://schemas.microsoft.com/office/word/2010/wordprocessingGroup" xmlns:wpi="http://schemas.microsoft.com/office/word/2010/wordprocessingInk" xmlns:wne="http://schemas.microsoft.com/office/word/2006/wordml" xmlns:wps="http://schemas.microsoft.com/office/word/2010/wordprocessingShape" mc:Ignorable="w14 wp14">
   <w:footnote w:type="separator" w:id="-1">
     <w:p>
       <w:pPr>
@@ -9969,7 +9779,7 @@
 </file>
 
 <file path=word/header1.xml><?xml version="1.0" encoding="utf-8"?>
-<w:hdr xmlns:ve="http://schemas.openxmlformats.org/markup-compatibility/2006" xmlns:o="urn:schemas-microsoft-com:office:office" xmlns:r="http://schemas.openxmlformats.org/officeDocument/2006/relationships" xmlns:m="http://schemas.openxmlformats.org/officeDocument/2006/math" xmlns:v="urn:schemas-microsoft-com:vml" xmlns:wp="http://schemas.openxmlformats.org/drawingml/2006/wordprocessingDrawing" xmlns:w10="urn:schemas-microsoft-com:office:word" xmlns:w="http://schemas.openxmlformats.org/wordprocessingml/2006/main" xmlns:wne="http://schemas.microsoft.com/office/word/2006/wordml">
+<w:hdr xmlns:wpc="http://schemas.microsoft.com/office/word/2010/wordprocessingCanvas" xmlns:mc="http://schemas.openxmlformats.org/markup-compatibility/2006" xmlns:o="urn:schemas-microsoft-com:office:office" xmlns:r="http://schemas.openxmlformats.org/officeDocument/2006/relationships" xmlns:m="http://schemas.openxmlformats.org/officeDocument/2006/math" xmlns:v="urn:schemas-microsoft-com:vml" xmlns:wp14="http://schemas.microsoft.com/office/word/2010/wordprocessingDrawing" xmlns:wp="http://schemas.openxmlformats.org/drawingml/2006/wordprocessingDrawing" xmlns:w10="urn:schemas-microsoft-com:office:word" xmlns:w="http://schemas.openxmlformats.org/wordprocessingml/2006/main" xmlns:w14="http://schemas.microsoft.com/office/word/2010/wordml" xmlns:wpg="http://schemas.microsoft.com/office/word/2010/wordprocessingGroup" xmlns:wpi="http://schemas.microsoft.com/office/word/2010/wordprocessingInk" xmlns:wne="http://schemas.microsoft.com/office/word/2006/wordml" xmlns:wps="http://schemas.microsoft.com/office/word/2010/wordprocessingShape" mc:Ignorable="w14 wp14">
   <w:tbl>
     <w:tblPr>
       <w:tblW w:w="9658" w:type="dxa"/>
@@ -9987,7 +9797,7 @@
         <w:left w:w="70" w:type="dxa"/>
         <w:right w:w="70" w:type="dxa"/>
       </w:tblCellMar>
-      <w:tblLook w:val="0000"/>
+      <w:tblLook w:val="0000" w:firstRow="0" w:lastRow="0" w:firstColumn="0" w:lastColumn="0" w:noHBand="0" w:noVBand="0"/>
     </w:tblPr>
     <w:tblGrid>
       <w:gridCol w:w="2197"/>
@@ -10014,23 +9824,13 @@
               <w:szCs w:val="18"/>
             </w:rPr>
           </w:pPr>
-          <w:proofErr w:type="spellStart"/>
           <w:r>
             <w:rPr>
               <w:rFonts w:cs="Arial"/>
               <w:sz w:val="18"/>
               <w:szCs w:val="18"/>
             </w:rPr>
-            <w:t>Version</w:t>
-          </w:r>
-          <w:proofErr w:type="spellEnd"/>
-          <w:r>
-            <w:rPr>
-              <w:rFonts w:cs="Arial"/>
-              <w:sz w:val="18"/>
-              <w:szCs w:val="18"/>
-            </w:rPr>
-            <w:t xml:space="preserve"> 1.0</w:t>
+            <w:t>Version 1.0</w:t>
           </w:r>
         </w:p>
       </w:tc>
@@ -10041,7 +9841,7 @@
         </w:tcPr>
         <w:p>
           <w:pPr>
-            <w:pStyle w:val="Encabezado"/>
+            <w:pStyle w:val="Header"/>
             <w:jc w:val="center"/>
             <w:rPr>
               <w:rFonts w:cs="Arial"/>
@@ -10067,7 +9867,7 @@
         </w:tcPr>
         <w:p>
           <w:pPr>
-            <w:pStyle w:val="Encabezado"/>
+            <w:pStyle w:val="Header"/>
             <w:jc w:val="center"/>
             <w:rPr>
               <w:rFonts w:cs="Arial"/>
@@ -10105,7 +9905,7 @@
                           <a:grayscl/>
                           <a:extLst>
                             <a:ext uri="{28A0092B-C50C-407E-A947-70E740481C1C}">
-                              <a14:useLocalDpi xmlns:a14="http://schemas.microsoft.com/office/drawing/2010/main" xmlns:wps="http://schemas.microsoft.com/office/word/2010/wordprocessingShape" xmlns:wpi="http://schemas.microsoft.com/office/word/2010/wordprocessingInk" xmlns:wpg="http://schemas.microsoft.com/office/word/2010/wordprocessingGroup" xmlns:w14="http://schemas.microsoft.com/office/word/2010/wordml" xmlns:w="http://schemas.openxmlformats.org/wordprocessingml/2006/main" xmlns:w10="urn:schemas-microsoft-com:office:word" xmlns:wp14="http://schemas.microsoft.com/office/word/2010/wordprocessingDrawing" xmlns:v="urn:schemas-microsoft-com:vml" xmlns:o="urn:schemas-microsoft-com:office:office" xmlns:mc="http://schemas.openxmlformats.org/markup-compatibility/2006" xmlns:wpc="http://schemas.microsoft.com/office/word/2010/wordprocessingCanvas" xmlns="" val="0"/>
+                              <a14:useLocalDpi xmlns:a14="http://schemas.microsoft.com/office/drawing/2010/main" val="0"/>
                             </a:ext>
                           </a:extLst>
                         </a:blip>
@@ -10162,7 +9962,7 @@
         </w:tcPr>
         <w:p>
           <w:pPr>
-            <w:pStyle w:val="Encabezado"/>
+            <w:pStyle w:val="Header"/>
             <w:jc w:val="center"/>
             <w:rPr>
               <w:rFonts w:cs="Arial"/>
@@ -10197,15 +9997,254 @@
   </w:tbl>
   <w:p>
     <w:pPr>
-      <w:pStyle w:val="Encabezado"/>
+      <w:pStyle w:val="Header"/>
     </w:pPr>
   </w:p>
 </w:hdr>
 </file>
 
 <file path=word/numbering.xml><?xml version="1.0" encoding="utf-8"?>
-<w:numbering xmlns:ve="http://schemas.openxmlformats.org/markup-compatibility/2006" xmlns:o="urn:schemas-microsoft-com:office:office" xmlns:r="http://schemas.openxmlformats.org/officeDocument/2006/relationships" xmlns:m="http://schemas.openxmlformats.org/officeDocument/2006/math" xmlns:v="urn:schemas-microsoft-com:vml" xmlns:wp="http://schemas.openxmlformats.org/drawingml/2006/wordprocessingDrawing" xmlns:w10="urn:schemas-microsoft-com:office:word" xmlns:w="http://schemas.openxmlformats.org/wordprocessingml/2006/main" xmlns:wne="http://schemas.microsoft.com/office/word/2006/wordml">
+<w:numbering xmlns:wpc="http://schemas.microsoft.com/office/word/2010/wordprocessingCanvas" xmlns:mc="http://schemas.openxmlformats.org/markup-compatibility/2006" xmlns:o="urn:schemas-microsoft-com:office:office" xmlns:r="http://schemas.openxmlformats.org/officeDocument/2006/relationships" xmlns:m="http://schemas.openxmlformats.org/officeDocument/2006/math" xmlns:v="urn:schemas-microsoft-com:vml" xmlns:wp14="http://schemas.microsoft.com/office/word/2010/wordprocessingDrawing" xmlns:wp="http://schemas.openxmlformats.org/drawingml/2006/wordprocessingDrawing" xmlns:w10="urn:schemas-microsoft-com:office:word" xmlns:w="http://schemas.openxmlformats.org/wordprocessingml/2006/main" xmlns:w14="http://schemas.microsoft.com/office/word/2010/wordml" xmlns:wpg="http://schemas.microsoft.com/office/word/2010/wordprocessingGroup" xmlns:wpi="http://schemas.microsoft.com/office/word/2010/wordprocessingInk" xmlns:wne="http://schemas.microsoft.com/office/word/2006/wordml" xmlns:wps="http://schemas.microsoft.com/office/word/2010/wordprocessingShape" mc:Ignorable="w14 wp14">
   <w:abstractNum w:abstractNumId="0">
+    <w:nsid w:val="00000001"/>
+    <w:multiLevelType w:val="hybridMultilevel"/>
+    <w:tmpl w:val="00000001"/>
+    <w:lvl w:ilvl="0" w:tplc="FFFFFFFF">
+      <w:start w:val="1"/>
+      <w:numFmt w:val="decimal"/>
+      <w:lvlText w:val="%1."/>
+      <w:lvlJc w:val="left"/>
+      <w:pPr>
+        <w:tabs>
+          <w:tab w:val="num" w:pos="360"/>
+        </w:tabs>
+        <w:ind w:left="720" w:hanging="360"/>
+      </w:pPr>
+      <w:rPr>
+        <w:rFonts w:ascii="Arial" w:eastAsia="Arial" w:hAnsi="Arial" w:cs="Arial"/>
+        <w:b w:val="0"/>
+        <w:bCs w:val="0"/>
+        <w:i w:val="0"/>
+        <w:iCs w:val="0"/>
+        <w:strike w:val="0"/>
+        <w:dstrike w:val="0"/>
+        <w:color w:val="000000"/>
+        <w:sz w:val="22"/>
+        <w:szCs w:val="22"/>
+        <w:u w:val="none"/>
+        <w:effect w:val="none"/>
+      </w:rPr>
+    </w:lvl>
+    <w:lvl w:ilvl="1" w:tplc="FFFFFFFF">
+      <w:start w:val="1"/>
+      <w:numFmt w:val="lowerLetter"/>
+      <w:lvlText w:val="%2."/>
+      <w:lvlJc w:val="left"/>
+      <w:pPr>
+        <w:tabs>
+          <w:tab w:val="num" w:pos="1080"/>
+        </w:tabs>
+        <w:ind w:left="1440" w:hanging="360"/>
+      </w:pPr>
+      <w:rPr>
+        <w:rFonts w:ascii="Arial" w:eastAsia="Arial" w:hAnsi="Arial" w:cs="Arial"/>
+        <w:b w:val="0"/>
+        <w:bCs w:val="0"/>
+        <w:i w:val="0"/>
+        <w:iCs w:val="0"/>
+        <w:strike w:val="0"/>
+        <w:dstrike w:val="0"/>
+        <w:color w:val="000000"/>
+        <w:sz w:val="22"/>
+        <w:szCs w:val="22"/>
+        <w:u w:val="none"/>
+        <w:effect w:val="none"/>
+      </w:rPr>
+    </w:lvl>
+    <w:lvl w:ilvl="2" w:tplc="FFFFFFFF">
+      <w:start w:val="1"/>
+      <w:numFmt w:val="lowerRoman"/>
+      <w:lvlText w:val="%3."/>
+      <w:lvlJc w:val="right"/>
+      <w:pPr>
+        <w:tabs>
+          <w:tab w:val="num" w:pos="1800"/>
+        </w:tabs>
+        <w:ind w:left="2160" w:hanging="180"/>
+      </w:pPr>
+      <w:rPr>
+        <w:rFonts w:ascii="Arial" w:eastAsia="Arial" w:hAnsi="Arial" w:cs="Arial"/>
+        <w:b w:val="0"/>
+        <w:bCs w:val="0"/>
+        <w:i w:val="0"/>
+        <w:iCs w:val="0"/>
+        <w:strike w:val="0"/>
+        <w:dstrike w:val="0"/>
+        <w:color w:val="000000"/>
+        <w:sz w:val="22"/>
+        <w:szCs w:val="22"/>
+        <w:u w:val="none"/>
+        <w:effect w:val="none"/>
+      </w:rPr>
+    </w:lvl>
+    <w:lvl w:ilvl="3" w:tplc="FFFFFFFF">
+      <w:start w:val="1"/>
+      <w:numFmt w:val="decimal"/>
+      <w:lvlText w:val="%4."/>
+      <w:lvlJc w:val="left"/>
+      <w:pPr>
+        <w:tabs>
+          <w:tab w:val="num" w:pos="2520"/>
+        </w:tabs>
+        <w:ind w:left="2880" w:hanging="360"/>
+      </w:pPr>
+      <w:rPr>
+        <w:rFonts w:ascii="Arial" w:eastAsia="Arial" w:hAnsi="Arial" w:cs="Arial"/>
+        <w:b w:val="0"/>
+        <w:bCs w:val="0"/>
+        <w:i w:val="0"/>
+        <w:iCs w:val="0"/>
+        <w:strike w:val="0"/>
+        <w:dstrike w:val="0"/>
+        <w:color w:val="000000"/>
+        <w:sz w:val="22"/>
+        <w:szCs w:val="22"/>
+        <w:u w:val="none"/>
+        <w:effect w:val="none"/>
+      </w:rPr>
+    </w:lvl>
+    <w:lvl w:ilvl="4" w:tplc="FFFFFFFF">
+      <w:start w:val="1"/>
+      <w:numFmt w:val="lowerLetter"/>
+      <w:lvlText w:val="%5."/>
+      <w:lvlJc w:val="left"/>
+      <w:pPr>
+        <w:tabs>
+          <w:tab w:val="num" w:pos="3240"/>
+        </w:tabs>
+        <w:ind w:left="3600" w:hanging="360"/>
+      </w:pPr>
+      <w:rPr>
+        <w:rFonts w:ascii="Arial" w:eastAsia="Arial" w:hAnsi="Arial" w:cs="Arial"/>
+        <w:b w:val="0"/>
+        <w:bCs w:val="0"/>
+        <w:i w:val="0"/>
+        <w:iCs w:val="0"/>
+        <w:strike w:val="0"/>
+        <w:dstrike w:val="0"/>
+        <w:color w:val="000000"/>
+        <w:sz w:val="22"/>
+        <w:szCs w:val="22"/>
+        <w:u w:val="none"/>
+        <w:effect w:val="none"/>
+      </w:rPr>
+    </w:lvl>
+    <w:lvl w:ilvl="5" w:tplc="FFFFFFFF">
+      <w:start w:val="1"/>
+      <w:numFmt w:val="lowerRoman"/>
+      <w:lvlText w:val="%6."/>
+      <w:lvlJc w:val="right"/>
+      <w:pPr>
+        <w:tabs>
+          <w:tab w:val="num" w:pos="3960"/>
+        </w:tabs>
+        <w:ind w:left="4320" w:hanging="180"/>
+      </w:pPr>
+      <w:rPr>
+        <w:rFonts w:ascii="Arial" w:eastAsia="Arial" w:hAnsi="Arial" w:cs="Arial"/>
+        <w:b w:val="0"/>
+        <w:bCs w:val="0"/>
+        <w:i w:val="0"/>
+        <w:iCs w:val="0"/>
+        <w:strike w:val="0"/>
+        <w:dstrike w:val="0"/>
+        <w:color w:val="000000"/>
+        <w:sz w:val="22"/>
+        <w:szCs w:val="22"/>
+        <w:u w:val="none"/>
+        <w:effect w:val="none"/>
+      </w:rPr>
+    </w:lvl>
+    <w:lvl w:ilvl="6" w:tplc="FFFFFFFF">
+      <w:start w:val="1"/>
+      <w:numFmt w:val="decimal"/>
+      <w:lvlText w:val="%7."/>
+      <w:lvlJc w:val="left"/>
+      <w:pPr>
+        <w:tabs>
+          <w:tab w:val="num" w:pos="4680"/>
+        </w:tabs>
+        <w:ind w:left="5040" w:hanging="360"/>
+      </w:pPr>
+      <w:rPr>
+        <w:rFonts w:ascii="Arial" w:eastAsia="Arial" w:hAnsi="Arial" w:cs="Arial"/>
+        <w:b w:val="0"/>
+        <w:bCs w:val="0"/>
+        <w:i w:val="0"/>
+        <w:iCs w:val="0"/>
+        <w:strike w:val="0"/>
+        <w:dstrike w:val="0"/>
+        <w:color w:val="000000"/>
+        <w:sz w:val="22"/>
+        <w:szCs w:val="22"/>
+        <w:u w:val="none"/>
+        <w:effect w:val="none"/>
+      </w:rPr>
+    </w:lvl>
+    <w:lvl w:ilvl="7" w:tplc="FFFFFFFF">
+      <w:start w:val="1"/>
+      <w:numFmt w:val="lowerLetter"/>
+      <w:lvlText w:val="%8."/>
+      <w:lvlJc w:val="left"/>
+      <w:pPr>
+        <w:tabs>
+          <w:tab w:val="num" w:pos="5400"/>
+        </w:tabs>
+        <w:ind w:left="5760" w:hanging="360"/>
+      </w:pPr>
+      <w:rPr>
+        <w:rFonts w:ascii="Arial" w:eastAsia="Arial" w:hAnsi="Arial" w:cs="Arial"/>
+        <w:b w:val="0"/>
+        <w:bCs w:val="0"/>
+        <w:i w:val="0"/>
+        <w:iCs w:val="0"/>
+        <w:strike w:val="0"/>
+        <w:dstrike w:val="0"/>
+        <w:color w:val="000000"/>
+        <w:sz w:val="22"/>
+        <w:szCs w:val="22"/>
+        <w:u w:val="none"/>
+        <w:effect w:val="none"/>
+      </w:rPr>
+    </w:lvl>
+    <w:lvl w:ilvl="8" w:tplc="FFFFFFFF">
+      <w:start w:val="1"/>
+      <w:numFmt w:val="lowerRoman"/>
+      <w:lvlText w:val="%9."/>
+      <w:lvlJc w:val="right"/>
+      <w:pPr>
+        <w:tabs>
+          <w:tab w:val="num" w:pos="6120"/>
+        </w:tabs>
+        <w:ind w:left="6480" w:hanging="180"/>
+      </w:pPr>
+      <w:rPr>
+        <w:rFonts w:ascii="Arial" w:eastAsia="Arial" w:hAnsi="Arial" w:cs="Arial"/>
+        <w:b w:val="0"/>
+        <w:bCs w:val="0"/>
+        <w:i w:val="0"/>
+        <w:iCs w:val="0"/>
+        <w:strike w:val="0"/>
+        <w:dstrike w:val="0"/>
+        <w:color w:val="000000"/>
+        <w:sz w:val="22"/>
+        <w:szCs w:val="22"/>
+        <w:u w:val="none"/>
+        <w:effect w:val="none"/>
+      </w:rPr>
+    </w:lvl>
+  </w:abstractNum>
+  <w:abstractNum w:abstractNumId="1">
     <w:nsid w:val="02702F34"/>
     <w:multiLevelType w:val="hybridMultilevel"/>
     <w:tmpl w:val="ACA0FD56"/>
@@ -10291,7 +10330,7 @@
       </w:pPr>
     </w:lvl>
   </w:abstractNum>
-  <w:abstractNum w:abstractNumId="1">
+  <w:abstractNum w:abstractNumId="2">
     <w:nsid w:val="09A36BA3"/>
     <w:multiLevelType w:val="multilevel"/>
     <w:tmpl w:val="46A6AE60"/>
@@ -10377,7 +10416,7 @@
       </w:rPr>
     </w:lvl>
   </w:abstractNum>
-  <w:abstractNum w:abstractNumId="2">
+  <w:abstractNum w:abstractNumId="3">
     <w:nsid w:val="0A6C078E"/>
     <w:multiLevelType w:val="hybridMultilevel"/>
     <w:tmpl w:val="57DE304A"/>
@@ -10463,7 +10502,7 @@
       </w:pPr>
     </w:lvl>
   </w:abstractNum>
-  <w:abstractNum w:abstractNumId="3">
+  <w:abstractNum w:abstractNumId="4">
     <w:nsid w:val="12433849"/>
     <w:multiLevelType w:val="multilevel"/>
     <w:tmpl w:val="845082F2"/>
@@ -10549,7 +10588,7 @@
       </w:rPr>
     </w:lvl>
   </w:abstractNum>
-  <w:abstractNum w:abstractNumId="4">
+  <w:abstractNum w:abstractNumId="5">
     <w:nsid w:val="12B02FDF"/>
     <w:multiLevelType w:val="hybridMultilevel"/>
     <w:tmpl w:val="5BC27A12"/>
@@ -10662,7 +10701,7 @@
       </w:rPr>
     </w:lvl>
   </w:abstractNum>
-  <w:abstractNum w:abstractNumId="5">
+  <w:abstractNum w:abstractNumId="6">
     <w:nsid w:val="17537B35"/>
     <w:multiLevelType w:val="hybridMultilevel"/>
     <w:tmpl w:val="E79849B2"/>
@@ -10748,7 +10787,7 @@
       </w:pPr>
     </w:lvl>
   </w:abstractNum>
-  <w:abstractNum w:abstractNumId="6">
+  <w:abstractNum w:abstractNumId="7">
     <w:nsid w:val="180B1345"/>
     <w:multiLevelType w:val="hybridMultilevel"/>
     <w:tmpl w:val="57DE304A"/>
@@ -10834,7 +10873,7 @@
       </w:pPr>
     </w:lvl>
   </w:abstractNum>
-  <w:abstractNum w:abstractNumId="7">
+  <w:abstractNum w:abstractNumId="8">
     <w:nsid w:val="192B38F6"/>
     <w:multiLevelType w:val="hybridMultilevel"/>
     <w:tmpl w:val="E5267DF0"/>
@@ -10920,7 +10959,7 @@
       </w:pPr>
     </w:lvl>
   </w:abstractNum>
-  <w:abstractNum w:abstractNumId="8">
+  <w:abstractNum w:abstractNumId="9">
     <w:nsid w:val="1C4536F2"/>
     <w:multiLevelType w:val="hybridMultilevel"/>
     <w:tmpl w:val="5C824AE6"/>
@@ -11033,7 +11072,7 @@
       </w:rPr>
     </w:lvl>
   </w:abstractNum>
-  <w:abstractNum w:abstractNumId="9">
+  <w:abstractNum w:abstractNumId="10">
     <w:nsid w:val="1F98534D"/>
     <w:multiLevelType w:val="hybridMultilevel"/>
     <w:tmpl w:val="F80686BE"/>
@@ -11146,7 +11185,7 @@
       </w:rPr>
     </w:lvl>
   </w:abstractNum>
-  <w:abstractNum w:abstractNumId="10">
+  <w:abstractNum w:abstractNumId="11">
     <w:nsid w:val="21B97EF3"/>
     <w:multiLevelType w:val="hybridMultilevel"/>
     <w:tmpl w:val="23D89F88"/>
@@ -11259,7 +11298,7 @@
       </w:rPr>
     </w:lvl>
   </w:abstractNum>
-  <w:abstractNum w:abstractNumId="11">
+  <w:abstractNum w:abstractNumId="12">
     <w:nsid w:val="26D5640F"/>
     <w:multiLevelType w:val="hybridMultilevel"/>
     <w:tmpl w:val="A50C5606"/>
@@ -11372,7 +11411,7 @@
       </w:rPr>
     </w:lvl>
   </w:abstractNum>
-  <w:abstractNum w:abstractNumId="12">
+  <w:abstractNum w:abstractNumId="13">
     <w:nsid w:val="27B339D5"/>
     <w:multiLevelType w:val="hybridMultilevel"/>
     <w:tmpl w:val="9BF8ED1E"/>
@@ -11485,7 +11524,7 @@
       </w:rPr>
     </w:lvl>
   </w:abstractNum>
-  <w:abstractNum w:abstractNumId="13">
+  <w:abstractNum w:abstractNumId="14">
     <w:nsid w:val="2EE66F80"/>
     <w:multiLevelType w:val="multilevel"/>
     <w:tmpl w:val="D9704B0C"/>
@@ -11581,7 +11620,7 @@
       </w:pPr>
     </w:lvl>
   </w:abstractNum>
-  <w:abstractNum w:abstractNumId="14">
+  <w:abstractNum w:abstractNumId="15">
     <w:nsid w:val="34B25FFB"/>
     <w:multiLevelType w:val="hybridMultilevel"/>
     <w:tmpl w:val="B4D86362"/>
@@ -11694,7 +11733,7 @@
       </w:rPr>
     </w:lvl>
   </w:abstractNum>
-  <w:abstractNum w:abstractNumId="15">
+  <w:abstractNum w:abstractNumId="16">
     <w:nsid w:val="356E0192"/>
     <w:multiLevelType w:val="hybridMultilevel"/>
     <w:tmpl w:val="E4EA700E"/>
@@ -11807,7 +11846,7 @@
       </w:rPr>
     </w:lvl>
   </w:abstractNum>
-  <w:abstractNum w:abstractNumId="16">
+  <w:abstractNum w:abstractNumId="17">
     <w:nsid w:val="40D856D0"/>
     <w:multiLevelType w:val="hybridMultilevel"/>
     <w:tmpl w:val="703E8B44"/>
@@ -11920,7 +11959,7 @@
       </w:rPr>
     </w:lvl>
   </w:abstractNum>
-  <w:abstractNum w:abstractNumId="17">
+  <w:abstractNum w:abstractNumId="18">
     <w:nsid w:val="41021EFA"/>
     <w:multiLevelType w:val="hybridMultilevel"/>
     <w:tmpl w:val="10922A2C"/>
@@ -12061,7 +12100,7 @@
       </w:rPr>
     </w:lvl>
   </w:abstractNum>
-  <w:abstractNum w:abstractNumId="18">
+  <w:abstractNum w:abstractNumId="19">
     <w:nsid w:val="42284747"/>
     <w:multiLevelType w:val="multilevel"/>
     <w:tmpl w:val="F566D85A"/>
@@ -12180,7 +12219,7 @@
       </w:pPr>
     </w:lvl>
   </w:abstractNum>
-  <w:abstractNum w:abstractNumId="19">
+  <w:abstractNum w:abstractNumId="20">
     <w:nsid w:val="44E675F9"/>
     <w:multiLevelType w:val="hybridMultilevel"/>
     <w:tmpl w:val="6ABAF118"/>
@@ -12293,7 +12332,7 @@
       </w:rPr>
     </w:lvl>
   </w:abstractNum>
-  <w:abstractNum w:abstractNumId="20">
+  <w:abstractNum w:abstractNumId="21">
     <w:nsid w:val="47AD0828"/>
     <w:multiLevelType w:val="hybridMultilevel"/>
     <w:tmpl w:val="0C568D3A"/>
@@ -12409,7 +12448,7 @@
       </w:rPr>
     </w:lvl>
   </w:abstractNum>
-  <w:abstractNum w:abstractNumId="21">
+  <w:abstractNum w:abstractNumId="22">
     <w:nsid w:val="4FA35808"/>
     <w:multiLevelType w:val="hybridMultilevel"/>
     <w:tmpl w:val="0C7E9988"/>
@@ -12522,7 +12561,7 @@
       </w:rPr>
     </w:lvl>
   </w:abstractNum>
-  <w:abstractNum w:abstractNumId="22">
+  <w:abstractNum w:abstractNumId="23">
     <w:nsid w:val="4FEF4143"/>
     <w:multiLevelType w:val="hybridMultilevel"/>
     <w:tmpl w:val="D5A24FAA"/>
@@ -12635,7 +12674,7 @@
       </w:rPr>
     </w:lvl>
   </w:abstractNum>
-  <w:abstractNum w:abstractNumId="23">
+  <w:abstractNum w:abstractNumId="24">
     <w:nsid w:val="518D5AAA"/>
     <w:multiLevelType w:val="hybridMultilevel"/>
     <w:tmpl w:val="C906978C"/>
@@ -12748,7 +12787,7 @@
       </w:rPr>
     </w:lvl>
   </w:abstractNum>
-  <w:abstractNum w:abstractNumId="24">
+  <w:abstractNum w:abstractNumId="25">
     <w:nsid w:val="545870CA"/>
     <w:multiLevelType w:val="hybridMultilevel"/>
     <w:tmpl w:val="821C1130"/>
@@ -12861,7 +12900,7 @@
       </w:rPr>
     </w:lvl>
   </w:abstractNum>
-  <w:abstractNum w:abstractNumId="25">
+  <w:abstractNum w:abstractNumId="26">
     <w:nsid w:val="549E7491"/>
     <w:multiLevelType w:val="multilevel"/>
     <w:tmpl w:val="0409001F"/>
@@ -12947,7 +12986,7 @@
       </w:pPr>
     </w:lvl>
   </w:abstractNum>
-  <w:abstractNum w:abstractNumId="26">
+  <w:abstractNum w:abstractNumId="27">
     <w:nsid w:val="5930433B"/>
     <w:multiLevelType w:val="hybridMultilevel"/>
     <w:tmpl w:val="E062D386"/>
@@ -13060,7 +13099,7 @@
       </w:rPr>
     </w:lvl>
   </w:abstractNum>
-  <w:abstractNum w:abstractNumId="27">
+  <w:abstractNum w:abstractNumId="28">
     <w:nsid w:val="59C3453E"/>
     <w:multiLevelType w:val="hybridMultilevel"/>
     <w:tmpl w:val="4D4831B4"/>
@@ -13173,7 +13212,7 @@
       </w:rPr>
     </w:lvl>
   </w:abstractNum>
-  <w:abstractNum w:abstractNumId="28">
+  <w:abstractNum w:abstractNumId="29">
     <w:nsid w:val="59E2778B"/>
     <w:multiLevelType w:val="hybridMultilevel"/>
     <w:tmpl w:val="B5BA26A8"/>
@@ -13313,7 +13352,7 @@
       </w:rPr>
     </w:lvl>
   </w:abstractNum>
-  <w:abstractNum w:abstractNumId="29">
+  <w:abstractNum w:abstractNumId="30">
     <w:nsid w:val="5FCA046F"/>
     <w:multiLevelType w:val="hybridMultilevel"/>
     <w:tmpl w:val="F24CF8A6"/>
@@ -13453,7 +13492,7 @@
       </w:rPr>
     </w:lvl>
   </w:abstractNum>
-  <w:abstractNum w:abstractNumId="30">
+  <w:abstractNum w:abstractNumId="31">
     <w:nsid w:val="65232E59"/>
     <w:multiLevelType w:val="hybridMultilevel"/>
     <w:tmpl w:val="95BCC512"/>
@@ -13566,7 +13605,7 @@
       </w:rPr>
     </w:lvl>
   </w:abstractNum>
-  <w:abstractNum w:abstractNumId="31">
+  <w:abstractNum w:abstractNumId="32">
     <w:nsid w:val="66423B83"/>
     <w:multiLevelType w:val="multilevel"/>
     <w:tmpl w:val="C16A9F8E"/>
@@ -13679,7 +13718,7 @@
       </w:pPr>
     </w:lvl>
   </w:abstractNum>
-  <w:abstractNum w:abstractNumId="32">
+  <w:abstractNum w:abstractNumId="33">
     <w:nsid w:val="69D67FA0"/>
     <w:multiLevelType w:val="hybridMultilevel"/>
     <w:tmpl w:val="077A41D2"/>
@@ -13792,7 +13831,7 @@
       </w:rPr>
     </w:lvl>
   </w:abstractNum>
-  <w:abstractNum w:abstractNumId="33">
+  <w:abstractNum w:abstractNumId="34">
     <w:nsid w:val="6D3E2548"/>
     <w:multiLevelType w:val="hybridMultilevel"/>
     <w:tmpl w:val="ED64AC62"/>
@@ -13905,7 +13944,7 @@
       </w:rPr>
     </w:lvl>
   </w:abstractNum>
-  <w:abstractNum w:abstractNumId="34">
+  <w:abstractNum w:abstractNumId="35">
     <w:nsid w:val="6E161EA3"/>
     <w:multiLevelType w:val="hybridMultilevel"/>
     <w:tmpl w:val="0090F1E0"/>
@@ -14018,7 +14057,7 @@
       </w:rPr>
     </w:lvl>
   </w:abstractNum>
-  <w:abstractNum w:abstractNumId="35">
+  <w:abstractNum w:abstractNumId="36">
     <w:nsid w:val="6F305477"/>
     <w:multiLevelType w:val="hybridMultilevel"/>
     <w:tmpl w:val="4D68F672"/>
@@ -14131,7 +14170,7 @@
       </w:rPr>
     </w:lvl>
   </w:abstractNum>
-  <w:abstractNum w:abstractNumId="36">
+  <w:abstractNum w:abstractNumId="37">
     <w:nsid w:val="73792EBB"/>
     <w:multiLevelType w:val="hybridMultilevel"/>
     <w:tmpl w:val="82CC6FCA"/>
@@ -14244,7 +14283,7 @@
       </w:rPr>
     </w:lvl>
   </w:abstractNum>
-  <w:abstractNum w:abstractNumId="37">
+  <w:abstractNum w:abstractNumId="38">
     <w:nsid w:val="737F2C2B"/>
     <w:multiLevelType w:val="hybridMultilevel"/>
     <w:tmpl w:val="63DAFC5C"/>
@@ -14330,7 +14369,7 @@
       </w:pPr>
     </w:lvl>
   </w:abstractNum>
-  <w:abstractNum w:abstractNumId="38">
+  <w:abstractNum w:abstractNumId="39">
     <w:nsid w:val="7B07019D"/>
     <w:multiLevelType w:val="multilevel"/>
     <w:tmpl w:val="F566D85A"/>
@@ -14473,7 +14512,7 @@
       </w:rPr>
     </w:lvl>
   </w:abstractNum>
-  <w:abstractNum w:abstractNumId="39">
+  <w:abstractNum w:abstractNumId="40">
     <w:nsid w:val="7EC81D0C"/>
     <w:multiLevelType w:val="hybridMultilevel"/>
     <w:tmpl w:val="57DE304A"/>
@@ -14560,52 +14599,52 @@
     </w:lvl>
   </w:abstractNum>
   <w:num w:numId="1">
-    <w:abstractNumId w:val="35"/>
+    <w:abstractNumId w:val="36"/>
   </w:num>
   <w:num w:numId="2">
-    <w:abstractNumId w:val="14"/>
+    <w:abstractNumId w:val="15"/>
   </w:num>
   <w:num w:numId="3">
+    <w:abstractNumId w:val="10"/>
+  </w:num>
+  <w:num w:numId="4">
+    <w:abstractNumId w:val="22"/>
+  </w:num>
+  <w:num w:numId="5">
+    <w:abstractNumId w:val="12"/>
+  </w:num>
+  <w:num w:numId="6">
+    <w:abstractNumId w:val="8"/>
+  </w:num>
+  <w:num w:numId="7">
+    <w:abstractNumId w:val="6"/>
+  </w:num>
+  <w:num w:numId="8">
     <w:abstractNumId w:val="9"/>
   </w:num>
-  <w:num w:numId="4">
-    <w:abstractNumId w:val="21"/>
+  <w:num w:numId="9">
+    <w:abstractNumId w:val="34"/>
   </w:num>
-  <w:num w:numId="5">
-    <w:abstractNumId w:val="11"/>
+  <w:num w:numId="10">
+    <w:abstractNumId w:val="25"/>
   </w:num>
-  <w:num w:numId="6">
-    <w:abstractNumId w:val="7"/>
+  <w:num w:numId="11">
+    <w:abstractNumId w:val="37"/>
   </w:num>
-  <w:num w:numId="7">
+  <w:num w:numId="12">
+    <w:abstractNumId w:val="23"/>
+  </w:num>
+  <w:num w:numId="13">
+    <w:abstractNumId w:val="24"/>
+  </w:num>
+  <w:num w:numId="14">
     <w:abstractNumId w:val="5"/>
   </w:num>
-  <w:num w:numId="8">
-    <w:abstractNumId w:val="8"/>
-  </w:num>
-  <w:num w:numId="9">
-    <w:abstractNumId w:val="33"/>
-  </w:num>
-  <w:num w:numId="10">
-    <w:abstractNumId w:val="24"/>
-  </w:num>
-  <w:num w:numId="11">
-    <w:abstractNumId w:val="36"/>
-  </w:num>
-  <w:num w:numId="12">
-    <w:abstractNumId w:val="22"/>
-  </w:num>
-  <w:num w:numId="13">
-    <w:abstractNumId w:val="23"/>
-  </w:num>
-  <w:num w:numId="14">
-    <w:abstractNumId w:val="4"/>
-  </w:num>
   <w:num w:numId="15">
-    <w:abstractNumId w:val="26"/>
+    <w:abstractNumId w:val="27"/>
   </w:num>
   <w:num w:numId="16">
-    <w:abstractNumId w:val="18"/>
+    <w:abstractNumId w:val="19"/>
     <w:lvlOverride w:ilvl="0">
       <w:startOverride w:val="1"/>
     </w:lvlOverride>
@@ -14635,70 +14674,70 @@
     </w:lvlOverride>
   </w:num>
   <w:num w:numId="17">
+    <w:abstractNumId w:val="29"/>
+  </w:num>
+  <w:num w:numId="18">
+    <w:abstractNumId w:val="18"/>
+  </w:num>
+  <w:num w:numId="19">
+    <w:abstractNumId w:val="1"/>
+  </w:num>
+  <w:num w:numId="20">
+    <w:abstractNumId w:val="26"/>
+  </w:num>
+  <w:num w:numId="21">
+    <w:abstractNumId w:val="39"/>
+  </w:num>
+  <w:num w:numId="22">
+    <w:abstractNumId w:val="38"/>
+  </w:num>
+  <w:num w:numId="23">
+    <w:abstractNumId w:val="40"/>
+  </w:num>
+  <w:num w:numId="24">
+    <w:abstractNumId w:val="3"/>
+  </w:num>
+  <w:num w:numId="25">
+    <w:abstractNumId w:val="7"/>
+  </w:num>
+  <w:num w:numId="26">
+    <w:abstractNumId w:val="35"/>
+  </w:num>
+  <w:num w:numId="27">
+    <w:abstractNumId w:val="13"/>
+  </w:num>
+  <w:num w:numId="28">
+    <w:abstractNumId w:val="11"/>
+  </w:num>
+  <w:num w:numId="29">
+    <w:abstractNumId w:val="16"/>
+  </w:num>
+  <w:num w:numId="30">
+    <w:abstractNumId w:val="17"/>
+  </w:num>
+  <w:num w:numId="31">
+    <w:abstractNumId w:val="20"/>
+  </w:num>
+  <w:num w:numId="32">
+    <w:abstractNumId w:val="33"/>
+  </w:num>
+  <w:num w:numId="33">
     <w:abstractNumId w:val="28"/>
   </w:num>
-  <w:num w:numId="18">
-    <w:abstractNumId w:val="17"/>
-  </w:num>
-  <w:num w:numId="19">
-    <w:abstractNumId w:val="0"/>
-  </w:num>
-  <w:num w:numId="20">
-    <w:abstractNumId w:val="25"/>
-  </w:num>
-  <w:num w:numId="21">
-    <w:abstractNumId w:val="38"/>
-  </w:num>
-  <w:num w:numId="22">
-    <w:abstractNumId w:val="37"/>
-  </w:num>
-  <w:num w:numId="23">
-    <w:abstractNumId w:val="39"/>
-  </w:num>
-  <w:num w:numId="24">
-    <w:abstractNumId w:val="2"/>
-  </w:num>
-  <w:num w:numId="25">
-    <w:abstractNumId w:val="6"/>
-  </w:num>
-  <w:num w:numId="26">
-    <w:abstractNumId w:val="34"/>
-  </w:num>
-  <w:num w:numId="27">
-    <w:abstractNumId w:val="12"/>
-  </w:num>
-  <w:num w:numId="28">
-    <w:abstractNumId w:val="10"/>
-  </w:num>
-  <w:num w:numId="29">
-    <w:abstractNumId w:val="15"/>
-  </w:num>
-  <w:num w:numId="30">
-    <w:abstractNumId w:val="16"/>
-  </w:num>
-  <w:num w:numId="31">
-    <w:abstractNumId w:val="19"/>
-  </w:num>
-  <w:num w:numId="32">
+  <w:num w:numId="34">
     <w:abstractNumId w:val="32"/>
   </w:num>
-  <w:num w:numId="33">
-    <w:abstractNumId w:val="27"/>
-  </w:num>
-  <w:num w:numId="34">
+  <w:num w:numId="35">
     <w:abstractNumId w:val="31"/>
   </w:num>
-  <w:num w:numId="35">
+  <w:num w:numId="36">
     <w:abstractNumId w:val="30"/>
   </w:num>
-  <w:num w:numId="36">
-    <w:abstractNumId w:val="29"/>
-  </w:num>
   <w:num w:numId="37">
-    <w:abstractNumId w:val="20"/>
+    <w:abstractNumId w:val="21"/>
   </w:num>
   <w:num w:numId="38">
-    <w:abstractNumId w:val="13"/>
+    <w:abstractNumId w:val="14"/>
     <w:lvlOverride w:ilvl="0">
       <w:startOverride w:val="1"/>
     </w:lvlOverride>
@@ -14728,16 +14767,46 @@
     </w:lvlOverride>
   </w:num>
   <w:num w:numId="39">
-    <w:abstractNumId w:val="1"/>
+    <w:abstractNumId w:val="2"/>
   </w:num>
   <w:num w:numId="40">
-    <w:abstractNumId w:val="3"/>
+    <w:abstractNumId w:val="4"/>
+  </w:num>
+  <w:num w:numId="41">
+    <w:abstractNumId w:val="0"/>
+    <w:lvlOverride w:ilvl="0">
+      <w:startOverride w:val="1"/>
+    </w:lvlOverride>
+    <w:lvlOverride w:ilvl="1">
+      <w:startOverride w:val="1"/>
+    </w:lvlOverride>
+    <w:lvlOverride w:ilvl="2">
+      <w:startOverride w:val="1"/>
+    </w:lvlOverride>
+    <w:lvlOverride w:ilvl="3">
+      <w:startOverride w:val="1"/>
+    </w:lvlOverride>
+    <w:lvlOverride w:ilvl="4">
+      <w:startOverride w:val="1"/>
+    </w:lvlOverride>
+    <w:lvlOverride w:ilvl="5">
+      <w:startOverride w:val="1"/>
+    </w:lvlOverride>
+    <w:lvlOverride w:ilvl="6">
+      <w:startOverride w:val="1"/>
+    </w:lvlOverride>
+    <w:lvlOverride w:ilvl="7">
+      <w:startOverride w:val="1"/>
+    </w:lvlOverride>
+    <w:lvlOverride w:ilvl="8">
+      <w:startOverride w:val="1"/>
+    </w:lvlOverride>
   </w:num>
 </w:numbering>
 </file>
 
 <file path=word/styles.xml><?xml version="1.0" encoding="utf-8"?>
-<w:styles xmlns:r="http://schemas.openxmlformats.org/officeDocument/2006/relationships" xmlns:w="http://schemas.openxmlformats.org/wordprocessingml/2006/main">
+<w:styles xmlns:mc="http://schemas.openxmlformats.org/markup-compatibility/2006" xmlns:r="http://schemas.openxmlformats.org/officeDocument/2006/relationships" xmlns:w="http://schemas.openxmlformats.org/wordprocessingml/2006/main" xmlns:w14="http://schemas.microsoft.com/office/word/2010/wordml" mc:Ignorable="w14">
   <w:docDefaults>
     <w:rPrDefault>
       <w:rPr>
@@ -14900,11 +14969,11 @@
       <w:lang w:val="es-AR"/>
     </w:rPr>
   </w:style>
-  <w:style w:type="paragraph" w:styleId="Ttulo1">
+  <w:style w:type="paragraph" w:styleId="Heading1">
     <w:name w:val="heading 1"/>
     <w:basedOn w:val="Normal"/>
     <w:next w:val="Normal"/>
-    <w:link w:val="Ttulo1Car"/>
+    <w:link w:val="Heading1Char"/>
     <w:uiPriority w:val="9"/>
     <w:qFormat/>
     <w:rsid w:val="0008708F"/>
@@ -14923,10 +14992,10 @@
       <w:szCs w:val="28"/>
     </w:rPr>
   </w:style>
-  <w:style w:type="paragraph" w:styleId="Ttulo2">
+  <w:style w:type="paragraph" w:styleId="Heading2">
     <w:name w:val="heading 2"/>
     <w:basedOn w:val="Normal"/>
-    <w:link w:val="Ttulo2Car"/>
+    <w:link w:val="Heading2Char"/>
     <w:uiPriority w:val="9"/>
     <w:qFormat/>
     <w:rsid w:val="006B73DA"/>
@@ -14942,11 +15011,11 @@
       <w:szCs w:val="36"/>
     </w:rPr>
   </w:style>
-  <w:style w:type="paragraph" w:styleId="Ttulo3">
+  <w:style w:type="paragraph" w:styleId="Heading3">
     <w:name w:val="heading 3"/>
     <w:basedOn w:val="Normal"/>
     <w:next w:val="Normal"/>
-    <w:link w:val="Ttulo3Car"/>
+    <w:link w:val="Heading3Char"/>
     <w:uiPriority w:val="9"/>
     <w:unhideWhenUsed/>
     <w:qFormat/>
@@ -14964,11 +15033,11 @@
       <w:color w:val="4F81BD" w:themeColor="accent1"/>
     </w:rPr>
   </w:style>
-  <w:style w:type="paragraph" w:styleId="Ttulo4">
+  <w:style w:type="paragraph" w:styleId="Heading4">
     <w:name w:val="heading 4"/>
     <w:basedOn w:val="Normal"/>
     <w:next w:val="Normal"/>
-    <w:link w:val="Ttulo4Car"/>
+    <w:link w:val="Heading4Char"/>
     <w:uiPriority w:val="9"/>
     <w:unhideWhenUsed/>
     <w:qFormat/>
@@ -14988,18 +15057,17 @@
       <w:color w:val="4F81BD" w:themeColor="accent1"/>
     </w:rPr>
   </w:style>
-  <w:style w:type="character" w:default="1" w:styleId="Fuentedeprrafopredeter">
+  <w:style w:type="character" w:default="1" w:styleId="DefaultParagraphFont">
     <w:name w:val="Default Paragraph Font"/>
     <w:uiPriority w:val="1"/>
     <w:semiHidden/>
     <w:unhideWhenUsed/>
   </w:style>
-  <w:style w:type="table" w:default="1" w:styleId="Tablanormal">
+  <w:style w:type="table" w:default="1" w:styleId="TableNormal">
     <w:name w:val="Normal Table"/>
     <w:uiPriority w:val="99"/>
     <w:semiHidden/>
     <w:unhideWhenUsed/>
-    <w:qFormat/>
     <w:tblPr>
       <w:tblInd w:w="0" w:type="dxa"/>
       <w:tblCellMar>
@@ -15010,16 +15078,16 @@
       </w:tblCellMar>
     </w:tblPr>
   </w:style>
-  <w:style w:type="numbering" w:default="1" w:styleId="Sinlista">
+  <w:style w:type="numbering" w:default="1" w:styleId="NoList">
     <w:name w:val="No List"/>
     <w:uiPriority w:val="99"/>
     <w:semiHidden/>
     <w:unhideWhenUsed/>
   </w:style>
-  <w:style w:type="character" w:customStyle="1" w:styleId="Ttulo2Car">
-    <w:name w:val="Título 2 Car"/>
-    <w:basedOn w:val="Fuentedeprrafopredeter"/>
-    <w:link w:val="Ttulo2"/>
+  <w:style w:type="character" w:customStyle="1" w:styleId="Heading2Char">
+    <w:name w:val="Heading 2 Char"/>
+    <w:basedOn w:val="DefaultParagraphFont"/>
+    <w:link w:val="Heading2"/>
     <w:uiPriority w:val="9"/>
     <w:rsid w:val="006B73DA"/>
     <w:rPr>
@@ -15030,9 +15098,9 @@
       <w:szCs w:val="36"/>
     </w:rPr>
   </w:style>
-  <w:style w:type="character" w:styleId="Hipervnculo">
+  <w:style w:type="character" w:styleId="Hyperlink">
     <w:name w:val="Hyperlink"/>
-    <w:basedOn w:val="Fuentedeprrafopredeter"/>
+    <w:basedOn w:val="DefaultParagraphFont"/>
     <w:uiPriority w:val="99"/>
     <w:unhideWhenUsed/>
     <w:rsid w:val="006B73DA"/>
@@ -15056,9 +15124,9 @@
       <w:szCs w:val="24"/>
     </w:rPr>
   </w:style>
-  <w:style w:type="character" w:styleId="Textoennegrita">
+  <w:style w:type="character" w:styleId="Strong">
     <w:name w:val="Strong"/>
-    <w:basedOn w:val="Fuentedeprrafopredeter"/>
+    <w:basedOn w:val="DefaultParagraphFont"/>
     <w:uiPriority w:val="22"/>
     <w:qFormat/>
     <w:rsid w:val="006B73DA"/>
@@ -15069,10 +15137,10 @@
   </w:style>
   <w:style w:type="character" w:customStyle="1" w:styleId="apple-converted-space">
     <w:name w:val="apple-converted-space"/>
-    <w:basedOn w:val="Fuentedeprrafopredeter"/>
+    <w:basedOn w:val="DefaultParagraphFont"/>
     <w:rsid w:val="006B73DA"/>
   </w:style>
-  <w:style w:type="paragraph" w:styleId="Prrafodelista">
+  <w:style w:type="paragraph" w:styleId="ListParagraph">
     <w:name w:val="List Paragraph"/>
     <w:basedOn w:val="Normal"/>
     <w:uiPriority w:val="34"/>
@@ -15083,10 +15151,10 @@
       <w:contextualSpacing/>
     </w:pPr>
   </w:style>
-  <w:style w:type="paragraph" w:styleId="Encabezado">
+  <w:style w:type="paragraph" w:styleId="Header">
     <w:name w:val="header"/>
     <w:basedOn w:val="Normal"/>
-    <w:link w:val="EncabezadoCar"/>
+    <w:link w:val="HeaderChar"/>
     <w:uiPriority w:val="99"/>
     <w:unhideWhenUsed/>
     <w:rsid w:val="00D16971"/>
@@ -15098,17 +15166,17 @@
       <w:spacing w:after="0" w:line="240" w:lineRule="auto"/>
     </w:pPr>
   </w:style>
-  <w:style w:type="character" w:customStyle="1" w:styleId="EncabezadoCar">
-    <w:name w:val="Encabezado Car"/>
-    <w:basedOn w:val="Fuentedeprrafopredeter"/>
-    <w:link w:val="Encabezado"/>
+  <w:style w:type="character" w:customStyle="1" w:styleId="HeaderChar">
+    <w:name w:val="Header Char"/>
+    <w:basedOn w:val="DefaultParagraphFont"/>
+    <w:link w:val="Header"/>
     <w:uiPriority w:val="99"/>
     <w:rsid w:val="00D16971"/>
   </w:style>
-  <w:style w:type="paragraph" w:styleId="Piedepgina">
+  <w:style w:type="paragraph" w:styleId="Footer">
     <w:name w:val="footer"/>
     <w:basedOn w:val="Normal"/>
-    <w:link w:val="PiedepginaCar"/>
+    <w:link w:val="FooterChar"/>
     <w:uiPriority w:val="99"/>
     <w:unhideWhenUsed/>
     <w:rsid w:val="00D16971"/>
@@ -15120,17 +15188,17 @@
       <w:spacing w:after="0" w:line="240" w:lineRule="auto"/>
     </w:pPr>
   </w:style>
-  <w:style w:type="character" w:customStyle="1" w:styleId="PiedepginaCar">
-    <w:name w:val="Pie de página Car"/>
-    <w:basedOn w:val="Fuentedeprrafopredeter"/>
-    <w:link w:val="Piedepgina"/>
+  <w:style w:type="character" w:customStyle="1" w:styleId="FooterChar">
+    <w:name w:val="Footer Char"/>
+    <w:basedOn w:val="DefaultParagraphFont"/>
+    <w:link w:val="Footer"/>
     <w:uiPriority w:val="99"/>
     <w:rsid w:val="00D16971"/>
   </w:style>
-  <w:style w:type="paragraph" w:styleId="Textodeglobo">
+  <w:style w:type="paragraph" w:styleId="BalloonText">
     <w:name w:val="Balloon Text"/>
     <w:basedOn w:val="Normal"/>
-    <w:link w:val="TextodegloboCar"/>
+    <w:link w:val="BalloonTextChar"/>
     <w:uiPriority w:val="99"/>
     <w:semiHidden/>
     <w:unhideWhenUsed/>
@@ -15144,10 +15212,10 @@
       <w:szCs w:val="16"/>
     </w:rPr>
   </w:style>
-  <w:style w:type="character" w:customStyle="1" w:styleId="TextodegloboCar">
-    <w:name w:val="Texto de globo Car"/>
-    <w:basedOn w:val="Fuentedeprrafopredeter"/>
-    <w:link w:val="Textodeglobo"/>
+  <w:style w:type="character" w:customStyle="1" w:styleId="BalloonTextChar">
+    <w:name w:val="Balloon Text Char"/>
+    <w:basedOn w:val="DefaultParagraphFont"/>
+    <w:link w:val="BalloonText"/>
     <w:uiPriority w:val="99"/>
     <w:semiHidden/>
     <w:rsid w:val="00FF65EA"/>
@@ -15157,10 +15225,10 @@
       <w:szCs w:val="16"/>
     </w:rPr>
   </w:style>
-  <w:style w:type="character" w:customStyle="1" w:styleId="Ttulo1Car">
-    <w:name w:val="Título 1 Car"/>
-    <w:basedOn w:val="Fuentedeprrafopredeter"/>
-    <w:link w:val="Ttulo1"/>
+  <w:style w:type="character" w:customStyle="1" w:styleId="Heading1Char">
+    <w:name w:val="Heading 1 Char"/>
+    <w:basedOn w:val="DefaultParagraphFont"/>
+    <w:link w:val="Heading1"/>
     <w:uiPriority w:val="9"/>
     <w:rsid w:val="0008708F"/>
     <w:rPr>
@@ -15172,9 +15240,9 @@
       <w:szCs w:val="28"/>
     </w:rPr>
   </w:style>
-  <w:style w:type="paragraph" w:styleId="TtulodeTDC">
+  <w:style w:type="paragraph" w:styleId="TOCHeading">
     <w:name w:val="TOC Heading"/>
-    <w:basedOn w:val="Ttulo1"/>
+    <w:basedOn w:val="Heading1"/>
     <w:next w:val="Normal"/>
     <w:uiPriority w:val="39"/>
     <w:semiHidden/>
@@ -15188,7 +15256,7 @@
       <w:lang w:eastAsia="ja-JP"/>
     </w:rPr>
   </w:style>
-  <w:style w:type="paragraph" w:styleId="TDC1">
+  <w:style w:type="paragraph" w:styleId="TOC1">
     <w:name w:val="toc 1"/>
     <w:basedOn w:val="Normal"/>
     <w:next w:val="Normal"/>
@@ -15200,10 +15268,10 @@
       <w:spacing w:after="100"/>
     </w:pPr>
   </w:style>
-  <w:style w:type="character" w:customStyle="1" w:styleId="Ttulo3Car">
-    <w:name w:val="Título 3 Car"/>
-    <w:basedOn w:val="Fuentedeprrafopredeter"/>
-    <w:link w:val="Ttulo3"/>
+  <w:style w:type="character" w:customStyle="1" w:styleId="Heading3Char">
+    <w:name w:val="Heading 3 Char"/>
+    <w:basedOn w:val="DefaultParagraphFont"/>
+    <w:link w:val="Heading3"/>
     <w:uiPriority w:val="9"/>
     <w:rsid w:val="00815A8E"/>
     <w:rPr>
@@ -15213,7 +15281,7 @@
       <w:color w:val="4F81BD" w:themeColor="accent1"/>
     </w:rPr>
   </w:style>
-  <w:style w:type="paragraph" w:styleId="TDC3">
+  <w:style w:type="paragraph" w:styleId="TOC3">
     <w:name w:val="toc 3"/>
     <w:basedOn w:val="Normal"/>
     <w:next w:val="Normal"/>
@@ -15226,9 +15294,9 @@
       <w:ind w:left="440"/>
     </w:pPr>
   </w:style>
-  <w:style w:type="character" w:styleId="Refdecomentario">
+  <w:style w:type="character" w:styleId="CommentReference">
     <w:name w:val="annotation reference"/>
-    <w:basedOn w:val="Fuentedeprrafopredeter"/>
+    <w:basedOn w:val="DefaultParagraphFont"/>
     <w:uiPriority w:val="99"/>
     <w:semiHidden/>
     <w:unhideWhenUsed/>
@@ -15238,10 +15306,10 @@
       <w:szCs w:val="16"/>
     </w:rPr>
   </w:style>
-  <w:style w:type="paragraph" w:styleId="Textocomentario">
+  <w:style w:type="paragraph" w:styleId="CommentText">
     <w:name w:val="annotation text"/>
     <w:basedOn w:val="Normal"/>
-    <w:link w:val="TextocomentarioCar"/>
+    <w:link w:val="CommentTextChar"/>
     <w:uiPriority w:val="99"/>
     <w:semiHidden/>
     <w:unhideWhenUsed/>
@@ -15254,10 +15322,10 @@
       <w:szCs w:val="20"/>
     </w:rPr>
   </w:style>
-  <w:style w:type="character" w:customStyle="1" w:styleId="TextocomentarioCar">
-    <w:name w:val="Texto comentario Car"/>
-    <w:basedOn w:val="Fuentedeprrafopredeter"/>
-    <w:link w:val="Textocomentario"/>
+  <w:style w:type="character" w:customStyle="1" w:styleId="CommentTextChar">
+    <w:name w:val="Comment Text Char"/>
+    <w:basedOn w:val="DefaultParagraphFont"/>
+    <w:link w:val="CommentText"/>
     <w:uiPriority w:val="99"/>
     <w:semiHidden/>
     <w:rsid w:val="007E392D"/>
@@ -15266,11 +15334,11 @@
       <w:szCs w:val="20"/>
     </w:rPr>
   </w:style>
-  <w:style w:type="paragraph" w:styleId="Asuntodelcomentario">
+  <w:style w:type="paragraph" w:styleId="CommentSubject">
     <w:name w:val="annotation subject"/>
-    <w:basedOn w:val="Textocomentario"/>
-    <w:next w:val="Textocomentario"/>
-    <w:link w:val="AsuntodelcomentarioCar"/>
+    <w:basedOn w:val="CommentText"/>
+    <w:next w:val="CommentText"/>
+    <w:link w:val="CommentSubjectChar"/>
     <w:uiPriority w:val="99"/>
     <w:semiHidden/>
     <w:unhideWhenUsed/>
@@ -15280,10 +15348,10 @@
       <w:bCs/>
     </w:rPr>
   </w:style>
-  <w:style w:type="character" w:customStyle="1" w:styleId="AsuntodelcomentarioCar">
-    <w:name w:val="Asunto del comentario Car"/>
-    <w:basedOn w:val="TextocomentarioCar"/>
-    <w:link w:val="Asuntodelcomentario"/>
+  <w:style w:type="character" w:customStyle="1" w:styleId="CommentSubjectChar">
+    <w:name w:val="Comment Subject Char"/>
+    <w:basedOn w:val="CommentTextChar"/>
+    <w:link w:val="CommentSubject"/>
     <w:uiPriority w:val="99"/>
     <w:semiHidden/>
     <w:rsid w:val="007E392D"/>
@@ -15294,10 +15362,10 @@
       <w:szCs w:val="20"/>
     </w:rPr>
   </w:style>
-  <w:style w:type="character" w:customStyle="1" w:styleId="Ttulo4Car">
-    <w:name w:val="Título 4 Car"/>
-    <w:basedOn w:val="Fuentedeprrafopredeter"/>
-    <w:link w:val="Ttulo4"/>
+  <w:style w:type="character" w:customStyle="1" w:styleId="Heading4Char">
+    <w:name w:val="Heading 4 Char"/>
+    <w:basedOn w:val="DefaultParagraphFont"/>
+    <w:link w:val="Heading4"/>
     <w:uiPriority w:val="9"/>
     <w:rsid w:val="002C7ACB"/>
     <w:rPr>
@@ -15326,7 +15394,7 @@
   </w:style>
   <w:style w:type="paragraph" w:customStyle="1" w:styleId="Subtitulo">
     <w:name w:val="Subtitulo"/>
-    <w:basedOn w:val="Ttulo"/>
+    <w:basedOn w:val="Title"/>
     <w:rsid w:val="00B3083C"/>
     <w:pPr>
       <w:pBdr>
@@ -15360,11 +15428,11 @@
       <w:u w:val="single"/>
     </w:rPr>
   </w:style>
-  <w:style w:type="paragraph" w:styleId="Ttulo">
+  <w:style w:type="paragraph" w:styleId="Title">
     <w:name w:val="Title"/>
     <w:basedOn w:val="Normal"/>
     <w:next w:val="Normal"/>
-    <w:link w:val="TtuloCar"/>
+    <w:link w:val="TitleChar"/>
     <w:uiPriority w:val="10"/>
     <w:qFormat/>
     <w:rsid w:val="00B3083C"/>
@@ -15384,10 +15452,10 @@
       <w:szCs w:val="52"/>
     </w:rPr>
   </w:style>
-  <w:style w:type="character" w:customStyle="1" w:styleId="TtuloCar">
-    <w:name w:val="Título Car"/>
-    <w:basedOn w:val="Fuentedeprrafopredeter"/>
-    <w:link w:val="Ttulo"/>
+  <w:style w:type="character" w:customStyle="1" w:styleId="TitleChar">
+    <w:name w:val="Title Char"/>
+    <w:basedOn w:val="DefaultParagraphFont"/>
+    <w:link w:val="Title"/>
     <w:uiPriority w:val="10"/>
     <w:rsid w:val="00B3083C"/>
     <w:rPr>
@@ -16265,7 +16333,7 @@
 </file>
 
 <file path=customXml/itemProps1.xml><?xml version="1.0" encoding="utf-8"?>
-<ds:datastoreItem xmlns:ds="http://schemas.openxmlformats.org/officeDocument/2006/customXml" ds:itemID="{421C4162-CB56-452D-B92C-0940F103FC8E}">
+<ds:datastoreItem xmlns:ds="http://schemas.openxmlformats.org/officeDocument/2006/customXml" ds:itemID="{2F9DA709-2E1B-48F3-9FC3-A6FED0B7C289}">
   <ds:schemaRefs>
     <ds:schemaRef ds:uri="http://schemas.openxmlformats.org/officeDocument/2006/bibliography"/>
   </ds:schemaRefs>

</xml_diff>